<commit_message>
update du cahier des charges
</commit_message>
<xml_diff>
--- a/1_Analyse/5_Cahier des charges/Modifier Cdc Olivier/cahier des charges.docx
+++ b/1_Analyse/5_Cahier des charges/Modifier Cdc Olivier/cahier des charges.docx
@@ -229,7 +229,7 @@
           <w:r>
             <w:fldChar w:fldCharType="separate"/>
           </w:r>
-          <w:hyperlink w:anchor="_Toc29390993" w:history="1">
+          <w:hyperlink w:anchor="_Toc29660532" w:history="1">
             <w:r>
               <w:rPr>
                 <w:rStyle w:val="Lienhypertexte"/>
@@ -256,7 +256,7 @@
                 <w:noProof/>
                 <w:webHidden/>
               </w:rPr>
-              <w:instrText xml:space="preserve"> PAGEREF _Toc29390993 \h </w:instrText>
+              <w:instrText xml:space="preserve"> PAGEREF _Toc29660532 \h </w:instrText>
             </w:r>
             <w:r>
               <w:rPr>
@@ -276,7 +276,7 @@
                 <w:noProof/>
                 <w:webHidden/>
               </w:rPr>
-              <w:t>3</w:t>
+              <w:t>4</w:t>
             </w:r>
             <w:r>
               <w:rPr>
@@ -299,7 +299,7 @@
               <w:lang w:eastAsia="fr-FR"/>
             </w:rPr>
           </w:pPr>
-          <w:hyperlink w:anchor="_Toc29390994" w:history="1">
+          <w:hyperlink w:anchor="_Toc29660533" w:history="1">
             <w:r>
               <w:rPr>
                 <w:rStyle w:val="Lienhypertexte"/>
@@ -326,7 +326,7 @@
                 <w:noProof/>
                 <w:webHidden/>
               </w:rPr>
-              <w:instrText xml:space="preserve"> PAGEREF _Toc29390994 \h </w:instrText>
+              <w:instrText xml:space="preserve"> PAGEREF _Toc29660533 \h </w:instrText>
             </w:r>
             <w:r>
               <w:rPr>
@@ -346,7 +346,7 @@
                 <w:noProof/>
                 <w:webHidden/>
               </w:rPr>
-              <w:t>4</w:t>
+              <w:t>5</w:t>
             </w:r>
             <w:r>
               <w:rPr>
@@ -370,7 +370,7 @@
               <w:lang w:eastAsia="fr-FR"/>
             </w:rPr>
           </w:pPr>
-          <w:hyperlink w:anchor="_Toc29390995" w:history="1">
+          <w:hyperlink w:anchor="_Toc29660534" w:history="1">
             <w:r>
               <w:rPr>
                 <w:rStyle w:val="Lienhypertexte"/>
@@ -412,7 +412,7 @@
                 <w:noProof/>
                 <w:webHidden/>
               </w:rPr>
-              <w:instrText xml:space="preserve"> PAGEREF _Toc29390995 \h </w:instrText>
+              <w:instrText xml:space="preserve"> PAGEREF _Toc29660534 \h </w:instrText>
             </w:r>
             <w:r>
               <w:rPr>
@@ -432,7 +432,7 @@
                 <w:noProof/>
                 <w:webHidden/>
               </w:rPr>
-              <w:t>4</w:t>
+              <w:t>5</w:t>
             </w:r>
             <w:r>
               <w:rPr>
@@ -456,7 +456,7 @@
               <w:lang w:eastAsia="fr-FR"/>
             </w:rPr>
           </w:pPr>
-          <w:hyperlink w:anchor="_Toc29390996" w:history="1">
+          <w:hyperlink w:anchor="_Toc29660535" w:history="1">
             <w:r>
               <w:rPr>
                 <w:rStyle w:val="Lienhypertexte"/>
@@ -498,7 +498,7 @@
                 <w:noProof/>
                 <w:webHidden/>
               </w:rPr>
-              <w:instrText xml:space="preserve"> PAGEREF _Toc29390996 \h </w:instrText>
+              <w:instrText xml:space="preserve"> PAGEREF _Toc29660535 \h </w:instrText>
             </w:r>
             <w:r>
               <w:rPr>
@@ -518,7 +518,7 @@
                 <w:noProof/>
                 <w:webHidden/>
               </w:rPr>
-              <w:t>4</w:t>
+              <w:t>6</w:t>
             </w:r>
             <w:r>
               <w:rPr>
@@ -542,7 +542,7 @@
               <w:lang w:eastAsia="fr-FR"/>
             </w:rPr>
           </w:pPr>
-          <w:hyperlink w:anchor="_Toc29390997" w:history="1">
+          <w:hyperlink w:anchor="_Toc29660536" w:history="1">
             <w:r>
               <w:rPr>
                 <w:rStyle w:val="Lienhypertexte"/>
@@ -584,7 +584,7 @@
                 <w:noProof/>
                 <w:webHidden/>
               </w:rPr>
-              <w:instrText xml:space="preserve"> PAGEREF _Toc29390997 \h </w:instrText>
+              <w:instrText xml:space="preserve"> PAGEREF _Toc29660536 \h </w:instrText>
             </w:r>
             <w:r>
               <w:rPr>
@@ -604,7 +604,7 @@
                 <w:noProof/>
                 <w:webHidden/>
               </w:rPr>
-              <w:t>4</w:t>
+              <w:t>6</w:t>
             </w:r>
             <w:r>
               <w:rPr>
@@ -628,7 +628,7 @@
               <w:lang w:eastAsia="fr-FR"/>
             </w:rPr>
           </w:pPr>
-          <w:hyperlink w:anchor="_Toc29390998" w:history="1">
+          <w:hyperlink w:anchor="_Toc29660537" w:history="1">
             <w:r>
               <w:rPr>
                 <w:rStyle w:val="Lienhypertexte"/>
@@ -649,7 +649,7 @@
                 <w:rStyle w:val="Lienhypertexte"/>
                 <w:noProof/>
               </w:rPr>
-              <w:t>Spécification technique</w:t>
+              <w:t>Technologies utilisées</w:t>
             </w:r>
             <w:r>
               <w:rPr>
@@ -670,7 +670,7 @@
                 <w:noProof/>
                 <w:webHidden/>
               </w:rPr>
-              <w:instrText xml:space="preserve"> PAGEREF _Toc29390998 \h </w:instrText>
+              <w:instrText xml:space="preserve"> PAGEREF _Toc29660537 \h </w:instrText>
             </w:r>
             <w:r>
               <w:rPr>
@@ -690,7 +690,7 @@
                 <w:noProof/>
                 <w:webHidden/>
               </w:rPr>
-              <w:t>4</w:t>
+              <w:t>7</w:t>
             </w:r>
             <w:r>
               <w:rPr>
@@ -713,13 +713,13 @@
               <w:lang w:eastAsia="fr-FR"/>
             </w:rPr>
           </w:pPr>
-          <w:hyperlink w:anchor="_Toc29390999" w:history="1">
+          <w:hyperlink w:anchor="_Toc29660538" w:history="1">
             <w:r>
               <w:rPr>
                 <w:rStyle w:val="Lienhypertexte"/>
                 <w:noProof/>
               </w:rPr>
-              <w:t>Fonctionnalités</w:t>
+              <w:t>Diagramme de cas d’utilisation</w:t>
             </w:r>
             <w:r>
               <w:rPr>
@@ -740,7 +740,7 @@
                 <w:noProof/>
                 <w:webHidden/>
               </w:rPr>
-              <w:instrText xml:space="preserve"> PAGEREF _Toc29390999 \h </w:instrText>
+              <w:instrText xml:space="preserve"> PAGEREF _Toc29660538 \h </w:instrText>
             </w:r>
             <w:r>
               <w:rPr>
@@ -760,7 +760,7 @@
                 <w:noProof/>
                 <w:webHidden/>
               </w:rPr>
-              <w:t>5</w:t>
+              <w:t>8</w:t>
             </w:r>
             <w:r>
               <w:rPr>
@@ -783,13 +783,13 @@
               <w:lang w:eastAsia="fr-FR"/>
             </w:rPr>
           </w:pPr>
-          <w:hyperlink w:anchor="_Toc29391000" w:history="1">
+          <w:hyperlink w:anchor="_Toc29660539" w:history="1">
             <w:r>
               <w:rPr>
                 <w:rStyle w:val="Lienhypertexte"/>
                 <w:noProof/>
               </w:rPr>
-              <w:t>Diagramme de cas d’utilisation</w:t>
+              <w:t>Fonctionnalités</w:t>
             </w:r>
             <w:r>
               <w:rPr>
@@ -810,7 +810,7 @@
                 <w:noProof/>
                 <w:webHidden/>
               </w:rPr>
-              <w:instrText xml:space="preserve"> PAGEREF _Toc29391000 \h </w:instrText>
+              <w:instrText xml:space="preserve"> PAGEREF _Toc29660539 \h </w:instrText>
             </w:r>
             <w:r>
               <w:rPr>
@@ -830,7 +830,7 @@
                 <w:noProof/>
                 <w:webHidden/>
               </w:rPr>
-              <w:t>6</w:t>
+              <w:t>9</w:t>
             </w:r>
             <w:r>
               <w:rPr>
@@ -853,7 +853,7 @@
               <w:lang w:eastAsia="fr-FR"/>
             </w:rPr>
           </w:pPr>
-          <w:hyperlink w:anchor="_Toc29391001" w:history="1">
+          <w:hyperlink w:anchor="_Toc29660540" w:history="1">
             <w:r>
               <w:rPr>
                 <w:rStyle w:val="Lienhypertexte"/>
@@ -880,7 +880,7 @@
                 <w:noProof/>
                 <w:webHidden/>
               </w:rPr>
-              <w:instrText xml:space="preserve"> PAGEREF _Toc29391001 \h </w:instrText>
+              <w:instrText xml:space="preserve"> PAGEREF _Toc29660540 \h </w:instrText>
             </w:r>
             <w:r>
               <w:rPr>
@@ -900,7 +900,7 @@
                 <w:noProof/>
                 <w:webHidden/>
               </w:rPr>
-              <w:t>7</w:t>
+              <w:t>10</w:t>
             </w:r>
             <w:r>
               <w:rPr>
@@ -923,13 +923,13 @@
               <w:lang w:eastAsia="fr-FR"/>
             </w:rPr>
           </w:pPr>
-          <w:hyperlink w:anchor="_Toc29391002" w:history="1">
+          <w:hyperlink w:anchor="_Toc29660541" w:history="1">
             <w:r>
               <w:rPr>
                 <w:rStyle w:val="Lienhypertexte"/>
                 <w:noProof/>
               </w:rPr>
-              <w:t>Maquettes des nouvelles pages</w:t>
+              <w:t>Dictionnaire des données</w:t>
             </w:r>
             <w:r>
               <w:rPr>
@@ -950,351 +950,7 @@
                 <w:noProof/>
                 <w:webHidden/>
               </w:rPr>
-              <w:instrText xml:space="preserve"> PAGEREF _Toc29391002 \h </w:instrText>
-            </w:r>
-            <w:r>
-              <w:rPr>
-                <w:noProof/>
-                <w:webHidden/>
-              </w:rPr>
-            </w:r>
-            <w:r>
-              <w:rPr>
-                <w:noProof/>
-                <w:webHidden/>
-              </w:rPr>
-              <w:fldChar w:fldCharType="separate"/>
-            </w:r>
-            <w:r>
-              <w:rPr>
-                <w:noProof/>
-                <w:webHidden/>
-              </w:rPr>
-              <w:t>8</w:t>
-            </w:r>
-            <w:r>
-              <w:rPr>
-                <w:noProof/>
-                <w:webHidden/>
-              </w:rPr>
-              <w:fldChar w:fldCharType="end"/>
-            </w:r>
-          </w:hyperlink>
-        </w:p>
-        <w:p>
-          <w:pPr>
-            <w:pStyle w:val="TM2"/>
-            <w:tabs>
-              <w:tab w:val="left" w:pos="660"/>
-              <w:tab w:val="right" w:leader="dot" w:pos="9062"/>
-            </w:tabs>
-            <w:rPr>
-              <w:rFonts w:asciiTheme="minorHAnsi" w:eastAsiaTheme="minorEastAsia" w:hAnsiTheme="minorHAnsi"/>
-              <w:noProof/>
-              <w:lang w:eastAsia="fr-FR"/>
-            </w:rPr>
-          </w:pPr>
-          <w:hyperlink w:anchor="_Toc29391003" w:history="1">
-            <w:r>
-              <w:rPr>
-                <w:rStyle w:val="Lienhypertexte"/>
-                <w:noProof/>
-              </w:rPr>
-              <w:t>1.</w:t>
-            </w:r>
-            <w:r>
-              <w:rPr>
-                <w:rFonts w:asciiTheme="minorHAnsi" w:eastAsiaTheme="minorEastAsia" w:hAnsiTheme="minorHAnsi"/>
-                <w:noProof/>
-                <w:lang w:eastAsia="fr-FR"/>
-              </w:rPr>
-              <w:tab/>
-            </w:r>
-            <w:r>
-              <w:rPr>
-                <w:rStyle w:val="Lienhypertexte"/>
-                <w:noProof/>
-              </w:rPr>
-              <w:t>Connection</w:t>
-            </w:r>
-            <w:r>
-              <w:rPr>
-                <w:noProof/>
-                <w:webHidden/>
-              </w:rPr>
-              <w:tab/>
-            </w:r>
-            <w:r>
-              <w:rPr>
-                <w:noProof/>
-                <w:webHidden/>
-              </w:rPr>
-              <w:fldChar w:fldCharType="begin"/>
-            </w:r>
-            <w:r>
-              <w:rPr>
-                <w:noProof/>
-                <w:webHidden/>
-              </w:rPr>
-              <w:instrText xml:space="preserve"> PAGEREF _Toc29391003 \h </w:instrText>
-            </w:r>
-            <w:r>
-              <w:rPr>
-                <w:noProof/>
-                <w:webHidden/>
-              </w:rPr>
-            </w:r>
-            <w:r>
-              <w:rPr>
-                <w:noProof/>
-                <w:webHidden/>
-              </w:rPr>
-              <w:fldChar w:fldCharType="separate"/>
-            </w:r>
-            <w:r>
-              <w:rPr>
-                <w:noProof/>
-                <w:webHidden/>
-              </w:rPr>
-              <w:t>8</w:t>
-            </w:r>
-            <w:r>
-              <w:rPr>
-                <w:noProof/>
-                <w:webHidden/>
-              </w:rPr>
-              <w:fldChar w:fldCharType="end"/>
-            </w:r>
-          </w:hyperlink>
-        </w:p>
-        <w:p>
-          <w:pPr>
-            <w:pStyle w:val="TM2"/>
-            <w:tabs>
-              <w:tab w:val="left" w:pos="660"/>
-              <w:tab w:val="right" w:leader="dot" w:pos="9062"/>
-            </w:tabs>
-            <w:rPr>
-              <w:rFonts w:asciiTheme="minorHAnsi" w:eastAsiaTheme="minorEastAsia" w:hAnsiTheme="minorHAnsi"/>
-              <w:noProof/>
-              <w:lang w:eastAsia="fr-FR"/>
-            </w:rPr>
-          </w:pPr>
-          <w:hyperlink w:anchor="_Toc29391004" w:history="1">
-            <w:r>
-              <w:rPr>
-                <w:rStyle w:val="Lienhypertexte"/>
-                <w:noProof/>
-              </w:rPr>
-              <w:t>2.</w:t>
-            </w:r>
-            <w:r>
-              <w:rPr>
-                <w:rFonts w:asciiTheme="minorHAnsi" w:eastAsiaTheme="minorEastAsia" w:hAnsiTheme="minorHAnsi"/>
-                <w:noProof/>
-                <w:lang w:eastAsia="fr-FR"/>
-              </w:rPr>
-              <w:tab/>
-            </w:r>
-            <w:r>
-              <w:rPr>
-                <w:rStyle w:val="Lienhypertexte"/>
-                <w:noProof/>
-              </w:rPr>
-              <w:t>Inscription</w:t>
-            </w:r>
-            <w:r>
-              <w:rPr>
-                <w:noProof/>
-                <w:webHidden/>
-              </w:rPr>
-              <w:tab/>
-            </w:r>
-            <w:r>
-              <w:rPr>
-                <w:noProof/>
-                <w:webHidden/>
-              </w:rPr>
-              <w:fldChar w:fldCharType="begin"/>
-            </w:r>
-            <w:r>
-              <w:rPr>
-                <w:noProof/>
-                <w:webHidden/>
-              </w:rPr>
-              <w:instrText xml:space="preserve"> PAGEREF _Toc29391004 \h </w:instrText>
-            </w:r>
-            <w:r>
-              <w:rPr>
-                <w:noProof/>
-                <w:webHidden/>
-              </w:rPr>
-            </w:r>
-            <w:r>
-              <w:rPr>
-                <w:noProof/>
-                <w:webHidden/>
-              </w:rPr>
-              <w:fldChar w:fldCharType="separate"/>
-            </w:r>
-            <w:r>
-              <w:rPr>
-                <w:noProof/>
-                <w:webHidden/>
-              </w:rPr>
-              <w:t>9</w:t>
-            </w:r>
-            <w:r>
-              <w:rPr>
-                <w:noProof/>
-                <w:webHidden/>
-              </w:rPr>
-              <w:fldChar w:fldCharType="end"/>
-            </w:r>
-          </w:hyperlink>
-        </w:p>
-        <w:p>
-          <w:pPr>
-            <w:pStyle w:val="TM2"/>
-            <w:tabs>
-              <w:tab w:val="left" w:pos="660"/>
-              <w:tab w:val="right" w:leader="dot" w:pos="9062"/>
-            </w:tabs>
-            <w:rPr>
-              <w:rFonts w:asciiTheme="minorHAnsi" w:eastAsiaTheme="minorEastAsia" w:hAnsiTheme="minorHAnsi"/>
-              <w:noProof/>
-              <w:lang w:eastAsia="fr-FR"/>
-            </w:rPr>
-          </w:pPr>
-          <w:hyperlink w:anchor="_Toc29391005" w:history="1">
-            <w:r>
-              <w:rPr>
-                <w:rStyle w:val="Lienhypertexte"/>
-                <w:noProof/>
-              </w:rPr>
-              <w:t>3.</w:t>
-            </w:r>
-            <w:r>
-              <w:rPr>
-                <w:rFonts w:asciiTheme="minorHAnsi" w:eastAsiaTheme="minorEastAsia" w:hAnsiTheme="minorHAnsi"/>
-                <w:noProof/>
-                <w:lang w:eastAsia="fr-FR"/>
-              </w:rPr>
-              <w:tab/>
-            </w:r>
-            <w:r>
-              <w:rPr>
-                <w:rStyle w:val="Lienhypertexte"/>
-                <w:noProof/>
-              </w:rPr>
-              <w:t>Événements</w:t>
-            </w:r>
-            <w:r>
-              <w:rPr>
-                <w:noProof/>
-                <w:webHidden/>
-              </w:rPr>
-              <w:tab/>
-            </w:r>
-            <w:r>
-              <w:rPr>
-                <w:noProof/>
-                <w:webHidden/>
-              </w:rPr>
-              <w:fldChar w:fldCharType="begin"/>
-            </w:r>
-            <w:r>
-              <w:rPr>
-                <w:noProof/>
-                <w:webHidden/>
-              </w:rPr>
-              <w:instrText xml:space="preserve"> PAGEREF _Toc29391005 \h </w:instrText>
-            </w:r>
-            <w:r>
-              <w:rPr>
-                <w:noProof/>
-                <w:webHidden/>
-              </w:rPr>
-            </w:r>
-            <w:r>
-              <w:rPr>
-                <w:noProof/>
-                <w:webHidden/>
-              </w:rPr>
-              <w:fldChar w:fldCharType="separate"/>
-            </w:r>
-            <w:r>
-              <w:rPr>
-                <w:noProof/>
-                <w:webHidden/>
-              </w:rPr>
-              <w:t>10</w:t>
-            </w:r>
-            <w:r>
-              <w:rPr>
-                <w:noProof/>
-                <w:webHidden/>
-              </w:rPr>
-              <w:fldChar w:fldCharType="end"/>
-            </w:r>
-          </w:hyperlink>
-        </w:p>
-        <w:p>
-          <w:pPr>
-            <w:pStyle w:val="TM2"/>
-            <w:tabs>
-              <w:tab w:val="left" w:pos="660"/>
-              <w:tab w:val="right" w:leader="dot" w:pos="9062"/>
-            </w:tabs>
-            <w:rPr>
-              <w:rFonts w:asciiTheme="minorHAnsi" w:eastAsiaTheme="minorEastAsia" w:hAnsiTheme="minorHAnsi"/>
-              <w:noProof/>
-              <w:lang w:eastAsia="fr-FR"/>
-            </w:rPr>
-          </w:pPr>
-          <w:hyperlink w:anchor="_Toc29391006" w:history="1">
-            <w:r>
-              <w:rPr>
-                <w:rStyle w:val="Lienhypertexte"/>
-                <w:noProof/>
-              </w:rPr>
-              <w:t>4.</w:t>
-            </w:r>
-            <w:r>
-              <w:rPr>
-                <w:rFonts w:asciiTheme="minorHAnsi" w:eastAsiaTheme="minorEastAsia" w:hAnsiTheme="minorHAnsi"/>
-                <w:noProof/>
-                <w:lang w:eastAsia="fr-FR"/>
-              </w:rPr>
-              <w:tab/>
-            </w:r>
-            <w:r>
-              <w:rPr>
-                <w:rStyle w:val="Lienhypertexte"/>
-                <w:noProof/>
-              </w:rPr>
-              <w:t>Backoffice</w:t>
-            </w:r>
-            <w:r>
-              <w:rPr>
-                <w:noProof/>
-                <w:webHidden/>
-              </w:rPr>
-              <w:tab/>
-            </w:r>
-            <w:r>
-              <w:rPr>
-                <w:noProof/>
-                <w:webHidden/>
-              </w:rPr>
-              <w:fldChar w:fldCharType="begin"/>
-            </w:r>
-            <w:r>
-              <w:rPr>
-                <w:noProof/>
-                <w:webHidden/>
-              </w:rPr>
-              <w:instrText xml:space="preserve"> PAGEREF _Toc29391006 \h </w:instrText>
+              <w:instrText xml:space="preserve"> PAGEREF _Toc29660541 \h </w:instrText>
             </w:r>
             <w:r>
               <w:rPr>
@@ -1337,13 +993,13 @@
               <w:lang w:eastAsia="fr-FR"/>
             </w:rPr>
           </w:pPr>
-          <w:hyperlink w:anchor="_Toc29391007" w:history="1">
+          <w:hyperlink w:anchor="_Toc29660542" w:history="1">
             <w:r>
               <w:rPr>
                 <w:rStyle w:val="Lienhypertexte"/>
                 <w:noProof/>
               </w:rPr>
-              <w:t>Dictionnaire des données</w:t>
+              <w:t>Modèle Conceptuel de Données</w:t>
             </w:r>
             <w:r>
               <w:rPr>
@@ -1364,7 +1020,70 @@
                 <w:noProof/>
                 <w:webHidden/>
               </w:rPr>
-              <w:instrText xml:space="preserve"> PAGEREF _Toc29391007 \h </w:instrText>
+              <w:instrText xml:space="preserve"> PAGEREF _Toc29660542 \h </w:instrText>
+            </w:r>
+            <w:r>
+              <w:rPr>
+                <w:noProof/>
+                <w:webHidden/>
+              </w:rPr>
+            </w:r>
+            <w:r>
+              <w:rPr>
+                <w:noProof/>
+                <w:webHidden/>
+              </w:rPr>
+              <w:fldChar w:fldCharType="separate"/>
+            </w:r>
+            <w:r>
+              <w:rPr>
+                <w:noProof/>
+                <w:webHidden/>
+              </w:rPr>
+              <w:t>12</w:t>
+            </w:r>
+            <w:r>
+              <w:rPr>
+                <w:noProof/>
+                <w:webHidden/>
+              </w:rPr>
+              <w:fldChar w:fldCharType="end"/>
+            </w:r>
+          </w:hyperlink>
+        </w:p>
+        <w:p>
+          <w:pPr>
+            <w:pStyle w:val="TM2"/>
+            <w:tabs>
+              <w:tab w:val="right" w:leader="dot" w:pos="9062"/>
+            </w:tabs>
+            <w:rPr>
+              <w:rFonts w:asciiTheme="minorHAnsi" w:eastAsiaTheme="minorEastAsia" w:hAnsiTheme="minorHAnsi"/>
+              <w:noProof/>
+              <w:lang w:eastAsia="fr-FR"/>
+            </w:rPr>
+          </w:pPr>
+          <w:hyperlink w:anchor="_Toc29660543" w:history="1">
+            <w:r>
+              <w:rPr>
+                <w:noProof/>
+                <w:webHidden/>
+              </w:rPr>
+              <w:tab/>
+            </w:r>
+            <w:r>
+              <w:rPr>
+                <w:noProof/>
+                <w:webHidden/>
+              </w:rPr>
+              <w:fldChar w:fldCharType="begin"/>
+            </w:r>
+            <w:r>
+              <w:rPr>
+                <w:noProof/>
+                <w:webHidden/>
+              </w:rPr>
+              <w:instrText xml:space="preserve"> PAGEREF _Toc29660543 \h </w:instrText>
             </w:r>
             <w:r>
               <w:rPr>
@@ -1407,13 +1126,13 @@
               <w:lang w:eastAsia="fr-FR"/>
             </w:rPr>
           </w:pPr>
-          <w:hyperlink w:anchor="_Toc29391008" w:history="1">
+          <w:hyperlink w:anchor="_Toc29660544" w:history="1">
             <w:r>
               <w:rPr>
                 <w:rStyle w:val="Lienhypertexte"/>
                 <w:noProof/>
               </w:rPr>
-              <w:t>Modèle Conceptuel de Données</w:t>
+              <w:t>Modèle Logique de données</w:t>
             </w:r>
             <w:r>
               <w:rPr>
@@ -1434,7 +1153,7 @@
                 <w:noProof/>
                 <w:webHidden/>
               </w:rPr>
-              <w:instrText xml:space="preserve"> PAGEREF _Toc29391008 \h </w:instrText>
+              <w:instrText xml:space="preserve"> PAGEREF _Toc29660544 \h </w:instrText>
             </w:r>
             <w:r>
               <w:rPr>
@@ -1477,7 +1196,7 @@
               <w:lang w:eastAsia="fr-FR"/>
             </w:rPr>
           </w:pPr>
-          <w:hyperlink w:anchor="_Toc29391009" w:history="1">
+          <w:hyperlink w:anchor="_Toc29660545" w:history="1">
             <w:r>
               <w:rPr>
                 <w:rStyle w:val="Lienhypertexte"/>
@@ -1504,7 +1223,7 @@
                 <w:noProof/>
                 <w:webHidden/>
               </w:rPr>
-              <w:instrText xml:space="preserve"> PAGEREF _Toc29391009 \h </w:instrText>
+              <w:instrText xml:space="preserve"> PAGEREF _Toc29660545 \h </w:instrText>
             </w:r>
             <w:r>
               <w:rPr>
@@ -1524,7 +1243,7 @@
                 <w:noProof/>
                 <w:webHidden/>
               </w:rPr>
-              <w:t>13</w:t>
+              <w:t>14</w:t>
             </w:r>
             <w:r>
               <w:rPr>
@@ -1555,7 +1274,7 @@
       <w:pPr>
         <w:pStyle w:val="Titre1"/>
       </w:pPr>
-      <w:bookmarkStart w:id="0" w:name="_Toc29390993"/>
+      <w:bookmarkStart w:id="0" w:name="_Toc29660532"/>
       <w:r>
         <w:lastRenderedPageBreak/>
         <w:t>Lexiques</w:t>
@@ -1566,10 +1285,12 @@
       <w:r>
         <w:t>&lt;</w:t>
       </w:r>
+      <w:proofErr w:type="spellStart"/>
       <w:proofErr w:type="gramStart"/>
       <w:r>
         <w:t>a</w:t>
       </w:r>
+      <w:proofErr w:type="spellEnd"/>
       <w:proofErr w:type="gramEnd"/>
       <w:r>
         <w:t xml:space="preserve"> faire à la fin &gt;</w:t>
@@ -1584,7 +1305,7 @@
       <w:pPr>
         <w:pStyle w:val="Titre1"/>
       </w:pPr>
-      <w:bookmarkStart w:id="1" w:name="_Toc29390994"/>
+      <w:bookmarkStart w:id="1" w:name="_Toc29660533"/>
       <w:r>
         <w:lastRenderedPageBreak/>
         <w:t>Introduction</w:t>
@@ -1594,12 +1315,38 @@
     <w:p>
       <w:pPr>
         <w:pStyle w:val="Titre2"/>
+        <w:numPr>
+          <w:ilvl w:val="0"/>
+          <w:numId w:val="1"/>
+        </w:numPr>
       </w:pPr>
+      <w:bookmarkStart w:id="2" w:name="_Toc29660534"/>
       <w:r>
         <w:t>Interlocuteurs</w:t>
       </w:r>
+      <w:bookmarkEnd w:id="2"/>
     </w:p>
-    <w:p/>
+    <w:p>
+      <w:pPr>
+        <w:rPr>
+          <w:b/>
+          <w:bCs/>
+          <w:color w:val="135B0D"/>
+          <w:sz w:val="24"/>
+          <w:szCs w:val="24"/>
+        </w:rPr>
+      </w:pPr>
+      <w:r>
+        <w:rPr>
+          <w:b/>
+          <w:bCs/>
+          <w:color w:val="135B0D"/>
+          <w:sz w:val="24"/>
+          <w:szCs w:val="24"/>
+        </w:rPr>
+        <w:t>Client :</w:t>
+      </w:r>
+    </w:p>
     <w:p>
       <w:pPr>
         <w:rPr>
@@ -1619,18 +1366,271 @@
           <w:sz w:val="24"/>
           <w:szCs w:val="24"/>
         </w:rPr>
+        <mc:AlternateContent>
+          <mc:Choice Requires="wps">
+            <w:drawing>
+              <wp:anchor distT="45720" distB="45720" distL="114300" distR="114300" simplePos="0" relativeHeight="251679744" behindDoc="0" locked="0" layoutInCell="1" allowOverlap="1" wp14:anchorId="5B33BCAE" wp14:editId="182AE7BA">
+                <wp:simplePos x="0" y="0"/>
+                <wp:positionH relativeFrom="margin">
+                  <wp:posOffset>2426970</wp:posOffset>
+                </wp:positionH>
+                <wp:positionV relativeFrom="paragraph">
+                  <wp:posOffset>11430</wp:posOffset>
+                </wp:positionV>
+                <wp:extent cx="3448050" cy="1404620"/>
+                <wp:effectExtent l="0" t="0" r="0" b="1905"/>
+                <wp:wrapSquare wrapText="bothSides"/>
+                <wp:docPr id="28" name="Zone de texte 2"/>
+                <wp:cNvGraphicFramePr>
+                  <a:graphicFrameLocks xmlns:a="http://schemas.openxmlformats.org/drawingml/2006/main"/>
+                </wp:cNvGraphicFramePr>
+                <a:graphic xmlns:a="http://schemas.openxmlformats.org/drawingml/2006/main">
+                  <a:graphicData uri="http://schemas.microsoft.com/office/word/2010/wordprocessingShape">
+                    <wps:wsp>
+                      <wps:cNvSpPr txBox="1">
+                        <a:spLocks noChangeArrowheads="1"/>
+                      </wps:cNvSpPr>
+                      <wps:spPr bwMode="auto">
+                        <a:xfrm>
+                          <a:off x="0" y="0"/>
+                          <a:ext cx="3448050" cy="1404620"/>
+                        </a:xfrm>
+                        <a:prstGeom prst="rect">
+                          <a:avLst/>
+                        </a:prstGeom>
+                        <a:solidFill>
+                          <a:srgbClr val="FFFFFF"/>
+                        </a:solidFill>
+                        <a:ln w="9525">
+                          <a:noFill/>
+                          <a:miter lim="800000"/>
+                          <a:headEnd/>
+                          <a:tailEnd/>
+                        </a:ln>
+                      </wps:spPr>
+                      <wps:txbx>
+                        <w:txbxContent>
+                          <w:p>
+                            <w:pPr>
+                              <w:pStyle w:val="Sansinterligne"/>
+                            </w:pPr>
+                            <w:r>
+                              <w:t xml:space="preserve">Dans le cadre d’une formation, le CCI Campus d’Alsace souhaite créer </w:t>
+                            </w:r>
+                            <w:r>
+                              <w:t>des sites internet pour divers usages et à mandater plusieurs entreprises locales, pour réaliser cela.</w:t>
+                            </w:r>
+                          </w:p>
+                          <w:p>
+                            <w:pPr>
+                              <w:pStyle w:val="Sansinterligne"/>
+                            </w:pPr>
+                          </w:p>
+                          <w:p>
+                            <w:pPr>
+                              <w:pStyle w:val="Sansinterligne"/>
+                            </w:pPr>
+                            <w:r>
+                              <w:t>CCI Campus d’Alsace</w:t>
+                            </w:r>
+                          </w:p>
+                          <w:p>
+                            <w:pPr>
+                              <w:pStyle w:val="Sansinterligne"/>
+                            </w:pPr>
+                            <w:r>
+                              <w:t>Service DISII</w:t>
+                            </w:r>
+                          </w:p>
+                          <w:p>
+                            <w:pPr>
+                              <w:pStyle w:val="Sansinterligne"/>
+                            </w:pPr>
+                            <w:r>
+                              <w:t xml:space="preserve">4 </w:t>
+                            </w:r>
+                            <w:r>
+                              <w:t>r</w:t>
+                            </w:r>
+                            <w:r>
+                              <w:t>ue du Rhin, 68 000 Colmar</w:t>
+                            </w:r>
+                          </w:p>
+                          <w:p>
+                            <w:pPr>
+                              <w:pStyle w:val="Sansinterligne"/>
+                            </w:pPr>
+                          </w:p>
+                          <w:p>
+                            <w:pPr>
+                              <w:pStyle w:val="Sansinterligne"/>
+                            </w:pPr>
+                            <w:r>
+                              <w:t>Maîtrise d'ouvrage</w:t>
+                            </w:r>
+                            <w:r>
+                              <w:t xml:space="preserve"> : </w:t>
+                            </w:r>
+                          </w:p>
+                          <w:p>
+                            <w:pPr>
+                              <w:pStyle w:val="Sansinterligne"/>
+                              <w:rPr>
+                                <w:b/>
+                              </w:rPr>
+                            </w:pPr>
+                            <w:r>
+                              <w:rPr>
+                                <w:b/>
+                              </w:rPr>
+                              <w:t>Cristel EHRHART</w:t>
+                            </w:r>
+                          </w:p>
+                          <w:p>
+                            <w:pPr>
+                              <w:pStyle w:val="Sansinterligne"/>
+                            </w:pPr>
+                            <w:r>
+                              <w:t>cehrahrt@ccicampus.fr</w:t>
+                            </w:r>
+                          </w:p>
+                        </w:txbxContent>
+                      </wps:txbx>
+                      <wps:bodyPr rot="0" vert="horz" wrap="square" lIns="91440" tIns="45720" rIns="91440" bIns="45720" anchor="t" anchorCtr="0">
+                        <a:spAutoFit/>
+                      </wps:bodyPr>
+                    </wps:wsp>
+                  </a:graphicData>
+                </a:graphic>
+                <wp14:sizeRelH relativeFrom="margin">
+                  <wp14:pctWidth>0</wp14:pctWidth>
+                </wp14:sizeRelH>
+                <wp14:sizeRelV relativeFrom="margin">
+                  <wp14:pctHeight>20000</wp14:pctHeight>
+                </wp14:sizeRelV>
+              </wp:anchor>
+            </w:drawing>
+          </mc:Choice>
+          <mc:Fallback>
+            <w:pict>
+              <v:shapetype w14:anchorId="5B33BCAE" id="_x0000_t202" coordsize="21600,21600" o:spt="202" path="m,l,21600r21600,l21600,xe">
+                <v:stroke joinstyle="miter"/>
+                <v:path gradientshapeok="t" o:connecttype="rect"/>
+              </v:shapetype>
+              <v:shape id="Zone de texte 2" o:spid="_x0000_s1026" type="#_x0000_t202" style="position:absolute;margin-left:191.1pt;margin-top:.9pt;width:271.5pt;height:110.6pt;z-index:251679744;visibility:visible;mso-wrap-style:square;mso-width-percent:0;mso-height-percent:200;mso-wrap-distance-left:9pt;mso-wrap-distance-top:3.6pt;mso-wrap-distance-right:9pt;mso-wrap-distance-bottom:3.6pt;mso-position-horizontal:absolute;mso-position-horizontal-relative:margin;mso-position-vertical:absolute;mso-position-vertical-relative:text;mso-width-percent:0;mso-height-percent:200;mso-width-relative:margin;mso-height-relative:margin;v-text-anchor:top" o:gfxdata="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" stroked="f">
+                <v:textbox style="mso-fit-shape-to-text:t">
+                  <w:txbxContent>
+                    <w:p>
+                      <w:pPr>
+                        <w:pStyle w:val="Sansinterligne"/>
+                      </w:pPr>
+                      <w:r>
+                        <w:t xml:space="preserve">Dans le cadre d’une formation, le CCI Campus d’Alsace souhaite créer </w:t>
+                      </w:r>
+                      <w:r>
+                        <w:t>des sites internet pour divers usages et à mandater plusieurs entreprises locales, pour réaliser cela.</w:t>
+                      </w:r>
+                    </w:p>
+                    <w:p>
+                      <w:pPr>
+                        <w:pStyle w:val="Sansinterligne"/>
+                      </w:pPr>
+                    </w:p>
+                    <w:p>
+                      <w:pPr>
+                        <w:pStyle w:val="Sansinterligne"/>
+                      </w:pPr>
+                      <w:r>
+                        <w:t>CCI Campus d’Alsace</w:t>
+                      </w:r>
+                    </w:p>
+                    <w:p>
+                      <w:pPr>
+                        <w:pStyle w:val="Sansinterligne"/>
+                      </w:pPr>
+                      <w:r>
+                        <w:t>Service DISII</w:t>
+                      </w:r>
+                    </w:p>
+                    <w:p>
+                      <w:pPr>
+                        <w:pStyle w:val="Sansinterligne"/>
+                      </w:pPr>
+                      <w:r>
+                        <w:t xml:space="preserve">4 </w:t>
+                      </w:r>
+                      <w:r>
+                        <w:t>r</w:t>
+                      </w:r>
+                      <w:r>
+                        <w:t>ue du Rhin, 68 000 Colmar</w:t>
+                      </w:r>
+                    </w:p>
+                    <w:p>
+                      <w:pPr>
+                        <w:pStyle w:val="Sansinterligne"/>
+                      </w:pPr>
+                    </w:p>
+                    <w:p>
+                      <w:pPr>
+                        <w:pStyle w:val="Sansinterligne"/>
+                      </w:pPr>
+                      <w:r>
+                        <w:t>Maîtrise d'ouvrage</w:t>
+                      </w:r>
+                      <w:r>
+                        <w:t xml:space="preserve"> : </w:t>
+                      </w:r>
+                    </w:p>
+                    <w:p>
+                      <w:pPr>
+                        <w:pStyle w:val="Sansinterligne"/>
+                        <w:rPr>
+                          <w:b/>
+                        </w:rPr>
+                      </w:pPr>
+                      <w:r>
+                        <w:rPr>
+                          <w:b/>
+                        </w:rPr>
+                        <w:t>Cristel EHRHART</w:t>
+                      </w:r>
+                    </w:p>
+                    <w:p>
+                      <w:pPr>
+                        <w:pStyle w:val="Sansinterligne"/>
+                      </w:pPr>
+                      <w:r>
+                        <w:t>cehrahrt@ccicampus.fr</w:t>
+                      </w:r>
+                    </w:p>
+                  </w:txbxContent>
+                </v:textbox>
+                <w10:wrap type="square" anchorx="margin"/>
+              </v:shape>
+            </w:pict>
+          </mc:Fallback>
+        </mc:AlternateContent>
+      </w:r>
+    </w:p>
+    <w:p>
+      <w:pPr>
+        <w:rPr>
+          <w:b/>
+          <w:bCs/>
+          <w:color w:val="135B0D"/>
+          <w:sz w:val="24"/>
+          <w:szCs w:val="24"/>
+        </w:rPr>
+      </w:pPr>
+      <w:r>
+        <w:rPr>
+          <w:noProof/>
+        </w:rPr>
         <w:drawing>
-          <wp:anchor distT="0" distB="0" distL="114300" distR="114300" simplePos="0" relativeHeight="251663360" behindDoc="0" locked="0" layoutInCell="1" allowOverlap="1" wp14:anchorId="0D9D9E49" wp14:editId="72CE05A6">
-            <wp:simplePos x="0" y="0"/>
-            <wp:positionH relativeFrom="column">
-              <wp:posOffset>700405</wp:posOffset>
-            </wp:positionH>
-            <wp:positionV relativeFrom="paragraph">
-              <wp:posOffset>8255</wp:posOffset>
-            </wp:positionV>
-            <wp:extent cx="1537280" cy="1209675"/>
-            <wp:effectExtent l="0" t="0" r="6350" b="0"/>
-            <wp:wrapNone/>
+          <wp:inline distT="0" distB="0" distL="0" distR="0" wp14:anchorId="30236F98" wp14:editId="048C17D9">
+            <wp:extent cx="1536700" cy="1209675"/>
+            <wp:effectExtent l="0" t="0" r="6350" b="9525"/>
             <wp:docPr id="5" name="Image 5"/>
             <wp:cNvGraphicFramePr>
               <a:graphicFrameLocks xmlns:a="http://schemas.openxmlformats.org/drawingml/2006/main" noChangeAspect="1"/>
@@ -1660,7 +1660,7 @@
                   <pic:spPr bwMode="auto">
                     <a:xfrm>
                       <a:off x="0" y="0"/>
-                      <a:ext cx="1537280" cy="1209675"/>
+                      <a:ext cx="1536700" cy="1209675"/>
                     </a:xfrm>
                     <a:prstGeom prst="rect">
                       <a:avLst/>
@@ -1673,231 +1673,8 @@
                 </pic:pic>
               </a:graphicData>
             </a:graphic>
-            <wp14:sizeRelH relativeFrom="margin">
-              <wp14:pctWidth>0</wp14:pctWidth>
-            </wp14:sizeRelH>
-            <wp14:sizeRelV relativeFrom="margin">
-              <wp14:pctHeight>0</wp14:pctHeight>
-            </wp14:sizeRelV>
-          </wp:anchor>
+          </wp:inline>
         </w:drawing>
-      </w:r>
-      <w:r>
-        <w:rPr>
-          <w:b/>
-          <w:bCs/>
-          <w:noProof/>
-          <w:color w:val="135B0D"/>
-          <w:sz w:val="24"/>
-          <w:szCs w:val="24"/>
-        </w:rPr>
-        <mc:AlternateContent>
-          <mc:Choice Requires="wps">
-            <w:drawing>
-              <wp:anchor distT="45720" distB="45720" distL="114300" distR="114300" simplePos="0" relativeHeight="251664384" behindDoc="0" locked="0" layoutInCell="1" allowOverlap="1" wp14:anchorId="64BB94CF" wp14:editId="0B48AB6F">
-                <wp:simplePos x="0" y="0"/>
-                <wp:positionH relativeFrom="column">
-                  <wp:posOffset>2709545</wp:posOffset>
-                </wp:positionH>
-                <wp:positionV relativeFrom="paragraph">
-                  <wp:posOffset>12065</wp:posOffset>
-                </wp:positionV>
-                <wp:extent cx="2360930" cy="1404620"/>
-                <wp:effectExtent l="0" t="0" r="635" b="5715"/>
-                <wp:wrapSquare wrapText="bothSides"/>
-                <wp:docPr id="217" name="Zone de texte 2"/>
-                <wp:cNvGraphicFramePr>
-                  <a:graphicFrameLocks xmlns:a="http://schemas.openxmlformats.org/drawingml/2006/main"/>
-                </wp:cNvGraphicFramePr>
-                <a:graphic xmlns:a="http://schemas.openxmlformats.org/drawingml/2006/main">
-                  <a:graphicData uri="http://schemas.microsoft.com/office/word/2010/wordprocessingShape">
-                    <wps:wsp>
-                      <wps:cNvSpPr txBox="1">
-                        <a:spLocks noChangeArrowheads="1"/>
-                      </wps:cNvSpPr>
-                      <wps:spPr bwMode="auto">
-                        <a:xfrm>
-                          <a:off x="0" y="0"/>
-                          <a:ext cx="2360930" cy="1404620"/>
-                        </a:xfrm>
-                        <a:prstGeom prst="rect">
-                          <a:avLst/>
-                        </a:prstGeom>
-                        <a:solidFill>
-                          <a:srgbClr val="FFFFFF"/>
-                        </a:solidFill>
-                        <a:ln w="9525">
-                          <a:noFill/>
-                          <a:miter lim="800000"/>
-                          <a:headEnd/>
-                          <a:tailEnd/>
-                        </a:ln>
-                      </wps:spPr>
-                      <wps:txbx>
-                        <w:txbxContent>
-                          <w:p>
-                            <w:pPr>
-                              <w:rPr>
-                                <w:b/>
-                                <w:bCs/>
-                              </w:rPr>
-                            </w:pPr>
-                            <w:r>
-                              <w:rPr>
-                                <w:b/>
-                                <w:bCs/>
-                              </w:rPr>
-                              <w:t>CCI Campus de Colmar</w:t>
-                            </w:r>
-                          </w:p>
-                          <w:p>
-                            <w:pPr>
-                              <w:rPr>
-                                <w:b/>
-                                <w:bCs/>
-                              </w:rPr>
-                            </w:pPr>
-                            <w:r>
-                              <w:rPr>
-                                <w:b/>
-                                <w:bCs/>
-                              </w:rPr>
-                              <w:t>4 rue du Rhin</w:t>
-                            </w:r>
-                          </w:p>
-                          <w:p>
-                            <w:pPr>
-                              <w:rPr>
-                                <w:b/>
-                                <w:bCs/>
-                              </w:rPr>
-                            </w:pPr>
-                            <w:r>
-                              <w:rPr>
-                                <w:b/>
-                                <w:bCs/>
-                              </w:rPr>
-                              <w:t>68000 Colmar</w:t>
-                            </w:r>
-                          </w:p>
-                          <w:p>
-                            <w:pPr>
-                              <w:rPr>
-                                <w:b/>
-                                <w:bCs/>
-                              </w:rPr>
-                            </w:pPr>
-                            <w:r>
-                              <w:rPr>
-                                <w:b/>
-                                <w:bCs/>
-                              </w:rPr>
-                              <w:t>0368672000</w:t>
-                            </w:r>
-                          </w:p>
-                        </w:txbxContent>
-                      </wps:txbx>
-                      <wps:bodyPr rot="0" vert="horz" wrap="square" lIns="91440" tIns="45720" rIns="91440" bIns="45720" anchor="t" anchorCtr="0">
-                        <a:spAutoFit/>
-                      </wps:bodyPr>
-                    </wps:wsp>
-                  </a:graphicData>
-                </a:graphic>
-                <wp14:sizeRelH relativeFrom="margin">
-                  <wp14:pctWidth>40000</wp14:pctWidth>
-                </wp14:sizeRelH>
-                <wp14:sizeRelV relativeFrom="margin">
-                  <wp14:pctHeight>20000</wp14:pctHeight>
-                </wp14:sizeRelV>
-              </wp:anchor>
-            </w:drawing>
-          </mc:Choice>
-          <mc:Fallback>
-            <w:pict>
-              <v:shapetype w14:anchorId="64BB94CF" id="_x0000_t202" coordsize="21600,21600" o:spt="202" path="m,l,21600r21600,l21600,xe">
-                <v:stroke joinstyle="miter"/>
-                <v:path gradientshapeok="t" o:connecttype="rect"/>
-              </v:shapetype>
-              <v:shape id="Zone de texte 2" o:spid="_x0000_s1026" type="#_x0000_t202" style="position:absolute;margin-left:213.35pt;margin-top:.95pt;width:185.9pt;height:110.6pt;z-index:251664384;visibility:visible;mso-wrap-style:square;mso-width-percent:400;mso-height-percent:200;mso-wrap-distance-left:9pt;mso-wrap-distance-top:3.6pt;mso-wrap-distance-right:9pt;mso-wrap-distance-bottom:3.6pt;mso-position-horizontal:absolute;mso-position-horizontal-relative:text;mso-position-vertical:absolute;mso-position-vertical-relative:text;mso-width-percent:400;mso-height-percent:200;mso-width-relative:margin;mso-height-relative:margin;v-text-anchor:top" o:gfxdata="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" stroked="f">
-                <v:textbox style="mso-fit-shape-to-text:t">
-                  <w:txbxContent>
-                    <w:p>
-                      <w:pPr>
-                        <w:rPr>
-                          <w:b/>
-                          <w:bCs/>
-                        </w:rPr>
-                      </w:pPr>
-                      <w:r>
-                        <w:rPr>
-                          <w:b/>
-                          <w:bCs/>
-                        </w:rPr>
-                        <w:t>CCI Campus de Colmar</w:t>
-                      </w:r>
-                    </w:p>
-                    <w:p>
-                      <w:pPr>
-                        <w:rPr>
-                          <w:b/>
-                          <w:bCs/>
-                        </w:rPr>
-                      </w:pPr>
-                      <w:r>
-                        <w:rPr>
-                          <w:b/>
-                          <w:bCs/>
-                        </w:rPr>
-                        <w:t>4 rue du Rhin</w:t>
-                      </w:r>
-                    </w:p>
-                    <w:p>
-                      <w:pPr>
-                        <w:rPr>
-                          <w:b/>
-                          <w:bCs/>
-                        </w:rPr>
-                      </w:pPr>
-                      <w:r>
-                        <w:rPr>
-                          <w:b/>
-                          <w:bCs/>
-                        </w:rPr>
-                        <w:t>68000 Colmar</w:t>
-                      </w:r>
-                    </w:p>
-                    <w:p>
-                      <w:pPr>
-                        <w:rPr>
-                          <w:b/>
-                          <w:bCs/>
-                        </w:rPr>
-                      </w:pPr>
-                      <w:r>
-                        <w:rPr>
-                          <w:b/>
-                          <w:bCs/>
-                        </w:rPr>
-                        <w:t>0368672000</w:t>
-                      </w:r>
-                    </w:p>
-                  </w:txbxContent>
-                </v:textbox>
-                <w10:wrap type="square"/>
-              </v:shape>
-            </w:pict>
-          </mc:Fallback>
-        </mc:AlternateContent>
-      </w:r>
-      <w:r>
-        <w:rPr>
-          <w:b/>
-          <w:bCs/>
-          <w:color w:val="135B0D"/>
-          <w:sz w:val="24"/>
-          <w:szCs w:val="24"/>
-        </w:rPr>
-        <w:t>Client :</w:t>
       </w:r>
     </w:p>
     <w:p>
@@ -1912,6 +1689,8 @@
     <w:p>
       <w:pPr>
         <w:rPr>
+          <w:b/>
+          <w:bCs/>
           <w:color w:val="135B0D"/>
           <w:sz w:val="24"/>
           <w:szCs w:val="24"/>
@@ -1921,6 +1700,8 @@
     <w:p>
       <w:pPr>
         <w:rPr>
+          <w:b/>
+          <w:bCs/>
           <w:color w:val="135B0D"/>
           <w:sz w:val="24"/>
           <w:szCs w:val="24"/>
@@ -1930,20 +1711,33 @@
     <w:p>
       <w:pPr>
         <w:rPr>
+          <w:b/>
+          <w:bCs/>
           <w:color w:val="135B0D"/>
           <w:sz w:val="24"/>
           <w:szCs w:val="24"/>
         </w:rPr>
       </w:pPr>
-    </w:p>
-    <w:p>
-      <w:pPr>
+      <w:r>
         <w:rPr>
+          <w:b/>
+          <w:bCs/>
           <w:color w:val="135B0D"/>
           <w:sz w:val="24"/>
           <w:szCs w:val="24"/>
         </w:rPr>
-      </w:pPr>
+        <w:t>Prestataire</w:t>
+      </w:r>
+      <w:r>
+        <w:rPr>
+          <w:b/>
+          <w:bCs/>
+          <w:color w:val="135B0D"/>
+          <w:sz w:val="24"/>
+          <w:szCs w:val="24"/>
+        </w:rPr>
+        <w:t> :</w:t>
+      </w:r>
     </w:p>
     <w:p>
       <w:pPr>
@@ -1967,18 +1761,739 @@
         <mc:AlternateContent>
           <mc:Choice Requires="wps">
             <w:drawing>
-              <wp:anchor distT="45720" distB="45720" distL="114300" distR="114300" simplePos="0" relativeHeight="251665408" behindDoc="0" locked="0" layoutInCell="1" allowOverlap="1" wp14:anchorId="7DE579D1" wp14:editId="677F457A">
+              <wp:anchor distT="45720" distB="45720" distL="114300" distR="114300" simplePos="0" relativeHeight="251664384" behindDoc="0" locked="0" layoutInCell="1" allowOverlap="1" wp14:anchorId="1D42E245" wp14:editId="0355AAEC">
+                <wp:simplePos x="0" y="0"/>
+                <wp:positionH relativeFrom="margin">
+                  <wp:posOffset>2426970</wp:posOffset>
+                </wp:positionH>
+                <wp:positionV relativeFrom="paragraph">
+                  <wp:posOffset>135255</wp:posOffset>
+                </wp:positionV>
+                <wp:extent cx="3248025" cy="1404620"/>
+                <wp:effectExtent l="0" t="0" r="9525" b="0"/>
+                <wp:wrapSquare wrapText="bothSides"/>
+                <wp:docPr id="217" name="Zone de texte 2"/>
+                <wp:cNvGraphicFramePr>
+                  <a:graphicFrameLocks xmlns:a="http://schemas.openxmlformats.org/drawingml/2006/main"/>
+                </wp:cNvGraphicFramePr>
+                <a:graphic xmlns:a="http://schemas.openxmlformats.org/drawingml/2006/main">
+                  <a:graphicData uri="http://schemas.microsoft.com/office/word/2010/wordprocessingShape">
+                    <wps:wsp>
+                      <wps:cNvSpPr txBox="1">
+                        <a:spLocks noChangeArrowheads="1"/>
+                      </wps:cNvSpPr>
+                      <wps:spPr bwMode="auto">
+                        <a:xfrm>
+                          <a:off x="0" y="0"/>
+                          <a:ext cx="3248025" cy="1404620"/>
+                        </a:xfrm>
+                        <a:prstGeom prst="rect">
+                          <a:avLst/>
+                        </a:prstGeom>
+                        <a:solidFill>
+                          <a:srgbClr val="FFFFFF"/>
+                        </a:solidFill>
+                        <a:ln w="9525">
+                          <a:noFill/>
+                          <a:miter lim="800000"/>
+                          <a:headEnd/>
+                          <a:tailEnd/>
+                        </a:ln>
+                      </wps:spPr>
+                      <wps:txbx>
+                        <w:txbxContent>
+                          <w:p>
+                            <w:pPr>
+                              <w:pStyle w:val="Sansinterligne"/>
+                            </w:pPr>
+                            <w:r>
+                              <w:t>Entreprise de taille humaine située à Colmar</w:t>
+                            </w:r>
+                            <w:r>
+                              <w:t>,</w:t>
+                            </w:r>
+                          </w:p>
+                          <w:p>
+                            <w:pPr>
+                              <w:pStyle w:val="Sansinterligne"/>
+                            </w:pPr>
+                            <w:r>
+                              <w:t>Studio 68 est née de l’union de 4 développeur</w:t>
+                            </w:r>
+                            <w:r>
+                              <w:t>s</w:t>
+                            </w:r>
+                            <w:r>
+                              <w:t xml:space="preserve"> web</w:t>
+                            </w:r>
+                            <w:r>
+                              <w:t xml:space="preserve"> Junior</w:t>
+                            </w:r>
+                            <w:r>
+                              <w:t xml:space="preserve">s. </w:t>
+                            </w:r>
+                            <w:r>
+                              <w:t>Elle</w:t>
+                            </w:r>
+                            <w:r>
+                              <w:t xml:space="preserve"> est forte de 1 mois d’expérience dans domaine de la création de site internet.</w:t>
+                            </w:r>
+                          </w:p>
+                          <w:p>
+                            <w:pPr>
+                              <w:pStyle w:val="Sansinterligne"/>
+                            </w:pPr>
+                          </w:p>
+                          <w:p>
+                            <w:pPr>
+                              <w:pStyle w:val="Sansinterligne"/>
+                            </w:pPr>
+                            <w:r>
+                              <w:t>Studio 68</w:t>
+                            </w:r>
+                          </w:p>
+                          <w:p>
+                            <w:pPr>
+                              <w:pStyle w:val="Sansinterligne"/>
+                            </w:pPr>
+                            <w:r>
+                              <w:t>Salle 241</w:t>
+                            </w:r>
+                          </w:p>
+                          <w:p>
+                            <w:pPr>
+                              <w:pStyle w:val="Sansinterligne"/>
+                            </w:pPr>
+                            <w:r>
+                              <w:t xml:space="preserve">4 </w:t>
+                            </w:r>
+                            <w:r>
+                              <w:t>r</w:t>
+                            </w:r>
+                            <w:r>
+                              <w:t>ue du Rhin, 68 000 Colmar</w:t>
+                            </w:r>
+                          </w:p>
+                        </w:txbxContent>
+                      </wps:txbx>
+                      <wps:bodyPr rot="0" vert="horz" wrap="square" lIns="91440" tIns="45720" rIns="91440" bIns="45720" anchor="t" anchorCtr="0">
+                        <a:spAutoFit/>
+                      </wps:bodyPr>
+                    </wps:wsp>
+                  </a:graphicData>
+                </a:graphic>
+                <wp14:sizeRelH relativeFrom="margin">
+                  <wp14:pctWidth>0</wp14:pctWidth>
+                </wp14:sizeRelH>
+                <wp14:sizeRelV relativeFrom="margin">
+                  <wp14:pctHeight>20000</wp14:pctHeight>
+                </wp14:sizeRelV>
+              </wp:anchor>
+            </w:drawing>
+          </mc:Choice>
+          <mc:Fallback>
+            <w:pict>
+              <v:shape w14:anchorId="1D42E245" id="_x0000_s1027" type="#_x0000_t202" style="position:absolute;margin-left:191.1pt;margin-top:10.65pt;width:255.75pt;height:110.6pt;z-index:251664384;visibility:visible;mso-wrap-style:square;mso-width-percent:0;mso-height-percent:200;mso-wrap-distance-left:9pt;mso-wrap-distance-top:3.6pt;mso-wrap-distance-right:9pt;mso-wrap-distance-bottom:3.6pt;mso-position-horizontal:absolute;mso-position-horizontal-relative:margin;mso-position-vertical:absolute;mso-position-vertical-relative:text;mso-width-percent:0;mso-height-percent:200;mso-width-relative:margin;mso-height-relative:margin;v-text-anchor:top" o:gfxdata="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" stroked="f">
+                <v:textbox style="mso-fit-shape-to-text:t">
+                  <w:txbxContent>
+                    <w:p>
+                      <w:pPr>
+                        <w:pStyle w:val="Sansinterligne"/>
+                      </w:pPr>
+                      <w:r>
+                        <w:t>Entreprise de taille humaine située à Colmar</w:t>
+                      </w:r>
+                      <w:r>
+                        <w:t>,</w:t>
+                      </w:r>
+                    </w:p>
+                    <w:p>
+                      <w:pPr>
+                        <w:pStyle w:val="Sansinterligne"/>
+                      </w:pPr>
+                      <w:r>
+                        <w:t>Studio 68 est née de l’union de 4 développeur</w:t>
+                      </w:r>
+                      <w:r>
+                        <w:t>s</w:t>
+                      </w:r>
+                      <w:r>
+                        <w:t xml:space="preserve"> web</w:t>
+                      </w:r>
+                      <w:r>
+                        <w:t xml:space="preserve"> Junior</w:t>
+                      </w:r>
+                      <w:r>
+                        <w:t xml:space="preserve">s. </w:t>
+                      </w:r>
+                      <w:r>
+                        <w:t>Elle</w:t>
+                      </w:r>
+                      <w:r>
+                        <w:t xml:space="preserve"> est forte de 1 mois d’expérience dans domaine de la création de site internet.</w:t>
+                      </w:r>
+                    </w:p>
+                    <w:p>
+                      <w:pPr>
+                        <w:pStyle w:val="Sansinterligne"/>
+                      </w:pPr>
+                    </w:p>
+                    <w:p>
+                      <w:pPr>
+                        <w:pStyle w:val="Sansinterligne"/>
+                      </w:pPr>
+                      <w:r>
+                        <w:t>Studio 68</w:t>
+                      </w:r>
+                    </w:p>
+                    <w:p>
+                      <w:pPr>
+                        <w:pStyle w:val="Sansinterligne"/>
+                      </w:pPr>
+                      <w:r>
+                        <w:t>Salle 241</w:t>
+                      </w:r>
+                    </w:p>
+                    <w:p>
+                      <w:pPr>
+                        <w:pStyle w:val="Sansinterligne"/>
+                      </w:pPr>
+                      <w:r>
+                        <w:t xml:space="preserve">4 </w:t>
+                      </w:r>
+                      <w:r>
+                        <w:t>r</w:t>
+                      </w:r>
+                      <w:r>
+                        <w:t>ue du Rhin, 68 000 Colmar</w:t>
+                      </w:r>
+                    </w:p>
+                  </w:txbxContent>
+                </v:textbox>
+                <w10:wrap type="square" anchorx="margin"/>
+              </v:shape>
+            </w:pict>
+          </mc:Fallback>
+        </mc:AlternateContent>
+      </w:r>
+    </w:p>
+    <w:p>
+      <w:pPr>
+        <w:rPr>
+          <w:color w:val="135B0D"/>
+          <w:sz w:val="24"/>
+          <w:szCs w:val="24"/>
+        </w:rPr>
+      </w:pPr>
+      <w:r>
+        <w:rPr>
+          <w:noProof/>
+          <w:color w:val="135B0D"/>
+          <w:sz w:val="24"/>
+          <w:szCs w:val="24"/>
+        </w:rPr>
+        <w:drawing>
+          <wp:inline distT="0" distB="0" distL="0" distR="0" wp14:anchorId="724BECCE" wp14:editId="10912A48">
+            <wp:extent cx="1990725" cy="785530"/>
+            <wp:effectExtent l="0" t="0" r="0" b="0"/>
+            <wp:docPr id="27" name="Image 27" descr="C:\Users\PC-Olivier\Documents\My Screen Captures\Sans titre - 2 @ 100% (CMJNAperçu GPU) .jpg"/>
+            <wp:cNvGraphicFramePr>
+              <a:graphicFrameLocks xmlns:a="http://schemas.openxmlformats.org/drawingml/2006/main" noChangeAspect="1"/>
+            </wp:cNvGraphicFramePr>
+            <a:graphic xmlns:a="http://schemas.openxmlformats.org/drawingml/2006/main">
+              <a:graphicData uri="http://schemas.openxmlformats.org/drawingml/2006/picture">
+                <pic:pic xmlns:pic="http://schemas.openxmlformats.org/drawingml/2006/picture">
+                  <pic:nvPicPr>
+                    <pic:cNvPr id="0" name="Picture 1" descr="C:\Users\PC-Olivier\Documents\My Screen Captures\Sans titre - 2 @ 100% (CMJNAperçu GPU) .jpg"/>
+                    <pic:cNvPicPr>
+                      <a:picLocks noChangeAspect="1" noChangeArrowheads="1"/>
+                    </pic:cNvPicPr>
+                  </pic:nvPicPr>
+                  <pic:blipFill>
+                    <a:blip r:embed="rId10" cstate="print">
+                      <a:extLst>
+                        <a:ext uri="{28A0092B-C50C-407E-A947-70E740481C1C}">
+                          <a14:useLocalDpi xmlns:a14="http://schemas.microsoft.com/office/drawing/2010/main" val="0"/>
+                        </a:ext>
+                      </a:extLst>
+                    </a:blip>
+                    <a:srcRect/>
+                    <a:stretch>
+                      <a:fillRect/>
+                    </a:stretch>
+                  </pic:blipFill>
+                  <pic:spPr bwMode="auto">
+                    <a:xfrm>
+                      <a:off x="0" y="0"/>
+                      <a:ext cx="2019163" cy="796751"/>
+                    </a:xfrm>
+                    <a:prstGeom prst="rect">
+                      <a:avLst/>
+                    </a:prstGeom>
+                    <a:noFill/>
+                    <a:ln>
+                      <a:noFill/>
+                    </a:ln>
+                  </pic:spPr>
+                </pic:pic>
+              </a:graphicData>
+            </a:graphic>
+          </wp:inline>
+        </w:drawing>
+      </w:r>
+    </w:p>
+    <w:p>
+      <w:pPr>
+        <w:rPr>
+          <w:color w:val="135B0D"/>
+          <w:sz w:val="24"/>
+          <w:szCs w:val="24"/>
+        </w:rPr>
+      </w:pPr>
+    </w:p>
+    <w:p>
+      <w:pPr>
+        <w:rPr>
+          <w:color w:val="135B0D"/>
+          <w:sz w:val="24"/>
+          <w:szCs w:val="24"/>
+        </w:rPr>
+      </w:pPr>
+      <w:r>
+        <w:rPr>
+          <w:b/>
+          <w:bCs/>
+          <w:noProof/>
+          <w:color w:val="135B0D"/>
+          <w:sz w:val="24"/>
+          <w:szCs w:val="24"/>
+        </w:rPr>
+        <mc:AlternateContent>
+          <mc:Choice Requires="wps">
+            <w:drawing>
+              <wp:anchor distT="45720" distB="45720" distL="114300" distR="114300" simplePos="0" relativeHeight="251677696" behindDoc="0" locked="0" layoutInCell="1" allowOverlap="1" wp14:anchorId="7D117873" wp14:editId="73765CE2">
+                <wp:simplePos x="0" y="0"/>
+                <wp:positionH relativeFrom="margin">
+                  <wp:posOffset>0</wp:posOffset>
+                </wp:positionH>
+                <wp:positionV relativeFrom="paragraph">
+                  <wp:posOffset>276225</wp:posOffset>
+                </wp:positionV>
+                <wp:extent cx="2295525" cy="1404620"/>
+                <wp:effectExtent l="0" t="0" r="9525" b="1905"/>
+                <wp:wrapSquare wrapText="bothSides"/>
+                <wp:docPr id="26" name="Zone de texte 2"/>
+                <wp:cNvGraphicFramePr>
+                  <a:graphicFrameLocks xmlns:a="http://schemas.openxmlformats.org/drawingml/2006/main"/>
+                </wp:cNvGraphicFramePr>
+                <a:graphic xmlns:a="http://schemas.openxmlformats.org/drawingml/2006/main">
+                  <a:graphicData uri="http://schemas.microsoft.com/office/word/2010/wordprocessingShape">
+                    <wps:wsp>
+                      <wps:cNvSpPr txBox="1">
+                        <a:spLocks noChangeArrowheads="1"/>
+                      </wps:cNvSpPr>
+                      <wps:spPr bwMode="auto">
+                        <a:xfrm>
+                          <a:off x="0" y="0"/>
+                          <a:ext cx="2295525" cy="1404620"/>
+                        </a:xfrm>
+                        <a:prstGeom prst="rect">
+                          <a:avLst/>
+                        </a:prstGeom>
+                        <a:solidFill>
+                          <a:srgbClr val="FFFFFF"/>
+                        </a:solidFill>
+                        <a:ln w="9525">
+                          <a:noFill/>
+                          <a:miter lim="800000"/>
+                          <a:headEnd/>
+                          <a:tailEnd/>
+                        </a:ln>
+                      </wps:spPr>
+                      <wps:txbx>
+                        <w:txbxContent>
+                          <w:p>
+                            <w:pPr>
+                              <w:rPr>
+                                <w:bCs/>
+                              </w:rPr>
+                            </w:pPr>
+                            <w:r>
+                              <w:rPr>
+                                <w:b/>
+                                <w:bCs/>
+                              </w:rPr>
+                              <w:t xml:space="preserve">Olivier RAVINASAGA : </w:t>
+                            </w:r>
+                            <w:r>
+                              <w:rPr>
+                                <w:b/>
+                                <w:bCs/>
+                              </w:rPr>
+                              <w:br/>
+                            </w:r>
+                            <w:r>
+                              <w:rPr>
+                                <w:bCs/>
+                              </w:rPr>
+                              <w:t>disiitp19-rol@ccicampus.fr</w:t>
+                            </w:r>
+                          </w:p>
+                          <w:p>
+                            <w:pPr>
+                              <w:pStyle w:val="Paragraphedeliste"/>
+                              <w:numPr>
+                                <w:ilvl w:val="0"/>
+                                <w:numId w:val="20"/>
+                              </w:numPr>
+                              <w:rPr>
+                                <w:b/>
+                                <w:bCs/>
+                              </w:rPr>
+                            </w:pPr>
+                            <w:r>
+                              <w:t>Chef de projet</w:t>
+                            </w:r>
+                            <w:r>
+                              <w:t xml:space="preserve"> (MOE)</w:t>
+                            </w:r>
+                          </w:p>
+                          <w:p>
+                            <w:pPr>
+                              <w:pStyle w:val="Paragraphedeliste"/>
+                              <w:numPr>
+                                <w:ilvl w:val="0"/>
+                                <w:numId w:val="20"/>
+                              </w:numPr>
+                              <w:rPr>
+                                <w:b/>
+                                <w:bCs/>
+                              </w:rPr>
+                            </w:pPr>
+                            <w:r>
+                              <w:t>Web designer</w:t>
+                            </w:r>
+                          </w:p>
+                          <w:p>
+                            <w:pPr>
+                              <w:pStyle w:val="Paragraphedeliste"/>
+                              <w:numPr>
+                                <w:ilvl w:val="0"/>
+                                <w:numId w:val="20"/>
+                              </w:numPr>
+                              <w:rPr>
+                                <w:b/>
+                                <w:bCs/>
+                              </w:rPr>
+                            </w:pPr>
+                            <w:r>
+                              <w:t xml:space="preserve">Développeur </w:t>
+                            </w:r>
+                            <w:r>
+                              <w:t>web</w:t>
+                            </w:r>
+                          </w:p>
+                          <w:p>
+                            <w:pPr>
+                              <w:rPr>
+                                <w:b/>
+                                <w:bCs/>
+                              </w:rPr>
+                            </w:pPr>
+                          </w:p>
+                          <w:p>
+                            <w:pPr>
+                              <w:rPr>
+                                <w:b/>
+                                <w:bCs/>
+                              </w:rPr>
+                            </w:pPr>
+                            <w:r>
+                              <w:rPr>
+                                <w:b/>
+                                <w:bCs/>
+                              </w:rPr>
+                              <w:t xml:space="preserve">Steven ROBET : </w:t>
+                            </w:r>
+                            <w:r>
+                              <w:rPr>
+                                <w:b/>
+                                <w:bCs/>
+                              </w:rPr>
+                              <w:br/>
+                            </w:r>
+                            <w:r>
+                              <w:rPr>
+                                <w:bCs/>
+                              </w:rPr>
+                              <w:t>disiitp19-</w:t>
+                            </w:r>
+                            <w:r>
+                              <w:rPr>
+                                <w:bCs/>
+                              </w:rPr>
+                              <w:t>rste</w:t>
+                            </w:r>
+                            <w:r>
+                              <w:rPr>
+                                <w:bCs/>
+                              </w:rPr>
+                              <w:t>@ccicampus.fr</w:t>
+                            </w:r>
+                          </w:p>
+                          <w:p>
+                            <w:pPr>
+                              <w:pStyle w:val="Paragraphedeliste"/>
+                              <w:numPr>
+                                <w:ilvl w:val="0"/>
+                                <w:numId w:val="20"/>
+                              </w:numPr>
+                              <w:rPr>
+                                <w:b/>
+                                <w:bCs/>
+                              </w:rPr>
+                            </w:pPr>
+                            <w:r>
+                              <w:t xml:space="preserve">Développeur </w:t>
+                            </w:r>
+                            <w:r>
+                              <w:t>web</w:t>
+                            </w:r>
+                          </w:p>
+                          <w:p>
+                            <w:pPr>
+                              <w:pStyle w:val="Paragraphedeliste"/>
+                              <w:numPr>
+                                <w:ilvl w:val="0"/>
+                                <w:numId w:val="20"/>
+                              </w:numPr>
+                              <w:rPr>
+                                <w:b/>
+                                <w:bCs/>
+                              </w:rPr>
+                            </w:pPr>
+                            <w:r>
+                              <w:t>Administrateur de BDD</w:t>
+                            </w:r>
+                          </w:p>
+                        </w:txbxContent>
+                      </wps:txbx>
+                      <wps:bodyPr rot="0" vert="horz" wrap="square" lIns="91440" tIns="45720" rIns="91440" bIns="45720" anchor="t" anchorCtr="0">
+                        <a:spAutoFit/>
+                      </wps:bodyPr>
+                    </wps:wsp>
+                  </a:graphicData>
+                </a:graphic>
+                <wp14:sizeRelH relativeFrom="margin">
+                  <wp14:pctWidth>0</wp14:pctWidth>
+                </wp14:sizeRelH>
+                <wp14:sizeRelV relativeFrom="margin">
+                  <wp14:pctHeight>20000</wp14:pctHeight>
+                </wp14:sizeRelV>
+              </wp:anchor>
+            </w:drawing>
+          </mc:Choice>
+          <mc:Fallback>
+            <w:pict>
+              <v:shape w14:anchorId="7D117873" id="_x0000_s1028" type="#_x0000_t202" style="position:absolute;margin-left:0;margin-top:21.75pt;width:180.75pt;height:110.6pt;z-index:251677696;visibility:visible;mso-wrap-style:square;mso-width-percent:0;mso-height-percent:200;mso-wrap-distance-left:9pt;mso-wrap-distance-top:3.6pt;mso-wrap-distance-right:9pt;mso-wrap-distance-bottom:3.6pt;mso-position-horizontal:absolute;mso-position-horizontal-relative:margin;mso-position-vertical:absolute;mso-position-vertical-relative:text;mso-width-percent:0;mso-height-percent:200;mso-width-relative:margin;mso-height-relative:margin;v-text-anchor:top" o:gfxdata="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" stroked="f">
+                <v:textbox style="mso-fit-shape-to-text:t">
+                  <w:txbxContent>
+                    <w:p>
+                      <w:pPr>
+                        <w:rPr>
+                          <w:bCs/>
+                        </w:rPr>
+                      </w:pPr>
+                      <w:r>
+                        <w:rPr>
+                          <w:b/>
+                          <w:bCs/>
+                        </w:rPr>
+                        <w:t xml:space="preserve">Olivier RAVINASAGA : </w:t>
+                      </w:r>
+                      <w:r>
+                        <w:rPr>
+                          <w:b/>
+                          <w:bCs/>
+                        </w:rPr>
+                        <w:br/>
+                      </w:r>
+                      <w:r>
+                        <w:rPr>
+                          <w:bCs/>
+                        </w:rPr>
+                        <w:t>disiitp19-rol@ccicampus.fr</w:t>
+                      </w:r>
+                    </w:p>
+                    <w:p>
+                      <w:pPr>
+                        <w:pStyle w:val="Paragraphedeliste"/>
+                        <w:numPr>
+                          <w:ilvl w:val="0"/>
+                          <w:numId w:val="20"/>
+                        </w:numPr>
+                        <w:rPr>
+                          <w:b/>
+                          <w:bCs/>
+                        </w:rPr>
+                      </w:pPr>
+                      <w:r>
+                        <w:t>Chef de projet</w:t>
+                      </w:r>
+                      <w:r>
+                        <w:t xml:space="preserve"> (MOE)</w:t>
+                      </w:r>
+                    </w:p>
+                    <w:p>
+                      <w:pPr>
+                        <w:pStyle w:val="Paragraphedeliste"/>
+                        <w:numPr>
+                          <w:ilvl w:val="0"/>
+                          <w:numId w:val="20"/>
+                        </w:numPr>
+                        <w:rPr>
+                          <w:b/>
+                          <w:bCs/>
+                        </w:rPr>
+                      </w:pPr>
+                      <w:r>
+                        <w:t>Web designer</w:t>
+                      </w:r>
+                    </w:p>
+                    <w:p>
+                      <w:pPr>
+                        <w:pStyle w:val="Paragraphedeliste"/>
+                        <w:numPr>
+                          <w:ilvl w:val="0"/>
+                          <w:numId w:val="20"/>
+                        </w:numPr>
+                        <w:rPr>
+                          <w:b/>
+                          <w:bCs/>
+                        </w:rPr>
+                      </w:pPr>
+                      <w:r>
+                        <w:t xml:space="preserve">Développeur </w:t>
+                      </w:r>
+                      <w:r>
+                        <w:t>web</w:t>
+                      </w:r>
+                    </w:p>
+                    <w:p>
+                      <w:pPr>
+                        <w:rPr>
+                          <w:b/>
+                          <w:bCs/>
+                        </w:rPr>
+                      </w:pPr>
+                    </w:p>
+                    <w:p>
+                      <w:pPr>
+                        <w:rPr>
+                          <w:b/>
+                          <w:bCs/>
+                        </w:rPr>
+                      </w:pPr>
+                      <w:r>
+                        <w:rPr>
+                          <w:b/>
+                          <w:bCs/>
+                        </w:rPr>
+                        <w:t xml:space="preserve">Steven ROBET : </w:t>
+                      </w:r>
+                      <w:r>
+                        <w:rPr>
+                          <w:b/>
+                          <w:bCs/>
+                        </w:rPr>
+                        <w:br/>
+                      </w:r>
+                      <w:r>
+                        <w:rPr>
+                          <w:bCs/>
+                        </w:rPr>
+                        <w:t>disiitp19-</w:t>
+                      </w:r>
+                      <w:r>
+                        <w:rPr>
+                          <w:bCs/>
+                        </w:rPr>
+                        <w:t>rste</w:t>
+                      </w:r>
+                      <w:r>
+                        <w:rPr>
+                          <w:bCs/>
+                        </w:rPr>
+                        <w:t>@ccicampus.fr</w:t>
+                      </w:r>
+                    </w:p>
+                    <w:p>
+                      <w:pPr>
+                        <w:pStyle w:val="Paragraphedeliste"/>
+                        <w:numPr>
+                          <w:ilvl w:val="0"/>
+                          <w:numId w:val="20"/>
+                        </w:numPr>
+                        <w:rPr>
+                          <w:b/>
+                          <w:bCs/>
+                        </w:rPr>
+                      </w:pPr>
+                      <w:r>
+                        <w:t xml:space="preserve">Développeur </w:t>
+                      </w:r>
+                      <w:r>
+                        <w:t>web</w:t>
+                      </w:r>
+                    </w:p>
+                    <w:p>
+                      <w:pPr>
+                        <w:pStyle w:val="Paragraphedeliste"/>
+                        <w:numPr>
+                          <w:ilvl w:val="0"/>
+                          <w:numId w:val="20"/>
+                        </w:numPr>
+                        <w:rPr>
+                          <w:b/>
+                          <w:bCs/>
+                        </w:rPr>
+                      </w:pPr>
+                      <w:r>
+                        <w:t>Administrateur de BDD</w:t>
+                      </w:r>
+                    </w:p>
+                  </w:txbxContent>
+                </v:textbox>
+                <w10:wrap type="square" anchorx="margin"/>
+              </v:shape>
+            </w:pict>
+          </mc:Fallback>
+        </mc:AlternateContent>
+      </w:r>
+      <w:r>
+        <w:rPr>
+          <w:b/>
+          <w:bCs/>
+          <w:noProof/>
+          <w:color w:val="135B0D"/>
+          <w:sz w:val="24"/>
+          <w:szCs w:val="24"/>
+        </w:rPr>
+        <mc:AlternateContent>
+          <mc:Choice Requires="wps">
+            <w:drawing>
+              <wp:anchor distT="45720" distB="45720" distL="114300" distR="114300" simplePos="0" relativeHeight="251665408" behindDoc="0" locked="0" layoutInCell="1" allowOverlap="1" wp14:anchorId="57035289" wp14:editId="2E259949">
                 <wp:simplePos x="0" y="0"/>
                 <wp:positionH relativeFrom="column">
-                  <wp:posOffset>2672080</wp:posOffset>
+                  <wp:posOffset>2443480</wp:posOffset>
                 </wp:positionH>
                 <wp:positionV relativeFrom="paragraph">
-                  <wp:posOffset>6985</wp:posOffset>
+                  <wp:posOffset>263525</wp:posOffset>
                 </wp:positionV>
                 <wp:extent cx="2781300" cy="1404620"/>
-                <wp:effectExtent l="0" t="0" r="0" b="2540"/>
+                <wp:effectExtent l="0" t="0" r="0" b="1905"/>
                 <wp:wrapSquare wrapText="bothSides"/>
-                <wp:docPr id="10" name="Zone de texte 2"/>
+                <wp:docPr id="17" name="Zone de texte 2"/>
                 <wp:cNvGraphicFramePr>
                   <a:graphicFrameLocks xmlns:a="http://schemas.openxmlformats.org/drawingml/2006/main"/>
                 </wp:cNvGraphicFramePr>
@@ -2011,7 +2526,6 @@
                           <w:p>
                             <w:pPr>
                               <w:rPr>
-                                <w:b/>
                                 <w:bCs/>
                               </w:rPr>
                             </w:pPr>
@@ -2020,7 +2534,105 @@
                                 <w:b/>
                                 <w:bCs/>
                               </w:rPr>
-                              <w:t>Beauté Naturelle</w:t>
+                              <w:t xml:space="preserve">Marc </w:t>
+                            </w:r>
+                            <w:r>
+                              <w:rPr>
+                                <w:b/>
+                                <w:bCs/>
+                              </w:rPr>
+                              <w:t>CHANTERANNE :</w:t>
+                            </w:r>
+                            <w:r>
+                              <w:rPr>
+                                <w:b/>
+                                <w:bCs/>
+                              </w:rPr>
+                              <w:t xml:space="preserve"> </w:t>
+                            </w:r>
+                            <w:r>
+                              <w:rPr>
+                                <w:b/>
+                                <w:bCs/>
+                              </w:rPr>
+                              <w:br/>
+                            </w:r>
+                            <w:r>
+                              <w:rPr>
+                                <w:bCs/>
+                              </w:rPr>
+                              <w:t>disiitp19-</w:t>
+                            </w:r>
+                            <w:r>
+                              <w:rPr>
+                                <w:bCs/>
+                              </w:rPr>
+                              <w:t>cma</w:t>
+                            </w:r>
+                            <w:r>
+                              <w:rPr>
+                                <w:bCs/>
+                              </w:rPr>
+                              <w:t>@ccicampus.fr</w:t>
+                            </w:r>
+                          </w:p>
+                          <w:p>
+                            <w:pPr>
+                              <w:pStyle w:val="Paragraphedeliste"/>
+                              <w:numPr>
+                                <w:ilvl w:val="0"/>
+                                <w:numId w:val="20"/>
+                              </w:numPr>
+                              <w:rPr>
+                                <w:bCs/>
+                              </w:rPr>
+                            </w:pPr>
+                            <w:r>
+                              <w:rPr>
+                                <w:bCs/>
+                              </w:rPr>
+                              <w:t>Ass</w:t>
+                            </w:r>
+                            <w:r>
+                              <w:rPr>
+                                <w:bCs/>
+                              </w:rPr>
+                              <w:t>istant MOE</w:t>
+                            </w:r>
+                          </w:p>
+                          <w:p>
+                            <w:pPr>
+                              <w:pStyle w:val="Paragraphedeliste"/>
+                              <w:numPr>
+                                <w:ilvl w:val="0"/>
+                                <w:numId w:val="20"/>
+                              </w:numPr>
+                              <w:rPr>
+                                <w:b/>
+                                <w:bCs/>
+                              </w:rPr>
+                            </w:pPr>
+                            <w:r>
+                              <w:t>Rédacteur</w:t>
+                            </w:r>
+                          </w:p>
+                          <w:p>
+                            <w:pPr>
+                              <w:pStyle w:val="Paragraphedeliste"/>
+                              <w:numPr>
+                                <w:ilvl w:val="0"/>
+                                <w:numId w:val="20"/>
+                              </w:numPr>
+                              <w:rPr>
+                                <w:b/>
+                                <w:bCs/>
+                              </w:rPr>
+                            </w:pPr>
+                            <w:r>
+                              <w:t>Développeur</w:t>
+                            </w:r>
+                            <w:r>
+                              <w:t xml:space="preserve"> web</w:t>
                             </w:r>
                           </w:p>
                           <w:p>
@@ -2043,67 +2655,63 @@
                                 <w:b/>
                                 <w:bCs/>
                               </w:rPr>
-                              <w:t xml:space="preserve">Chef de projet : </w:t>
+                              <w:t xml:space="preserve">Morand CLAISSE </w:t>
                             </w:r>
-                            <w:r>
-                              <w:t>Olivier RAVINSAGA</w:t>
-                            </w:r>
-                          </w:p>
-                          <w:p>
-                            <w:pPr>
-                              <w:rPr>
-                                <w:b/>
-                                <w:bCs/>
-                              </w:rPr>
-                            </w:pPr>
                             <w:r>
                               <w:rPr>
                                 <w:b/>
                                 <w:bCs/>
                               </w:rPr>
-                              <w:t xml:space="preserve">Développeur 1 : </w:t>
+                              <w:t xml:space="preserve">: </w:t>
                             </w:r>
-                            <w:r>
-                              <w:t>Steven ROBERT</w:t>
-                            </w:r>
-                          </w:p>
-                          <w:p>
                             <w:r>
                               <w:rPr>
                                 <w:b/>
                                 <w:bCs/>
                               </w:rPr>
-                              <w:t xml:space="preserve">Développeur 2 : </w:t>
+                              <w:br/>
                             </w:r>
                             <w:r>
-                              <w:t>Morand CLAISSE</w:t>
+                              <w:rPr>
+                                <w:bCs/>
+                              </w:rPr>
+                              <w:t>disiitp19-</w:t>
                             </w:r>
-                          </w:p>
-                          <w:p>
                             <w:r>
                               <w:rPr>
-                                <w:b/>
                                 <w:bCs/>
                               </w:rPr>
-                              <w:t xml:space="preserve">Développeur 3 : </w:t>
+                              <w:t>cmo</w:t>
                             </w:r>
                             <w:r>
-                              <w:t>Marc CHANTERANNE</w:t>
+                              <w:rPr>
+                                <w:bCs/>
+                              </w:rPr>
+                              <w:t>@ccicampus.fr</w:t>
                             </w:r>
                           </w:p>
                           <w:p>
                             <w:pPr>
-                              <w:rPr>
-                                <w:b/>
-                                <w:bCs/>
-                              </w:rPr>
+                              <w:pStyle w:val="Paragraphedeliste"/>
+                              <w:numPr>
+                                <w:ilvl w:val="0"/>
+                                <w:numId w:val="20"/>
+                              </w:numPr>
                             </w:pPr>
                             <w:r>
-                              <w:rPr>
-                                <w:b/>
-                                <w:bCs/>
-                              </w:rPr>
-                              <w:t>(Téléphone ici)</w:t>
+                              <w:t>Développeur web</w:t>
+                            </w:r>
+                          </w:p>
+                          <w:p>
+                            <w:pPr>
+                              <w:pStyle w:val="Paragraphedeliste"/>
+                              <w:numPr>
+                                <w:ilvl w:val="0"/>
+                                <w:numId w:val="20"/>
+                              </w:numPr>
+                            </w:pPr>
+                            <w:r>
+                              <w:t>Référenceur SEO</w:t>
                             </w:r>
                           </w:p>
                         </w:txbxContent>
@@ -2125,13 +2733,12 @@
           </mc:Choice>
           <mc:Fallback>
             <w:pict>
-              <v:shape w14:anchorId="7DE579D1" id="_x0000_s1027" type="#_x0000_t202" style="position:absolute;margin-left:210.4pt;margin-top:.55pt;width:219pt;height:110.6pt;z-index:251665408;visibility:visible;mso-wrap-style:square;mso-width-percent:0;mso-height-percent:200;mso-wrap-distance-left:9pt;mso-wrap-distance-top:3.6pt;mso-wrap-distance-right:9pt;mso-wrap-distance-bottom:3.6pt;mso-position-horizontal:absolute;mso-position-horizontal-relative:text;mso-position-vertical:absolute;mso-position-vertical-relative:text;mso-width-percent:0;mso-height-percent:200;mso-width-relative:margin;mso-height-relative:margin;v-text-anchor:top" o:gfxdata="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" stroked="f">
+              <v:shape w14:anchorId="57035289" id="_x0000_s1029" type="#_x0000_t202" style="position:absolute;margin-left:192.4pt;margin-top:20.75pt;width:219pt;height:110.6pt;z-index:251665408;visibility:visible;mso-wrap-style:square;mso-width-percent:0;mso-height-percent:200;mso-wrap-distance-left:9pt;mso-wrap-distance-top:3.6pt;mso-wrap-distance-right:9pt;mso-wrap-distance-bottom:3.6pt;mso-position-horizontal:absolute;mso-position-horizontal-relative:text;mso-position-vertical:absolute;mso-position-vertical-relative:text;mso-width-percent:0;mso-height-percent:200;mso-width-relative:margin;mso-height-relative:margin;v-text-anchor:top" o:gfxdata="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" stroked="f">
                 <v:textbox style="mso-fit-shape-to-text:t">
                   <w:txbxContent>
                     <w:p>
                       <w:pPr>
                         <w:rPr>
-                          <w:b/>
                           <w:bCs/>
                         </w:rPr>
                       </w:pPr>
@@ -2140,7 +2747,105 @@
                           <w:b/>
                           <w:bCs/>
                         </w:rPr>
-                        <w:t>Beauté Naturelle</w:t>
+                        <w:t xml:space="preserve">Marc </w:t>
+                      </w:r>
+                      <w:r>
+                        <w:rPr>
+                          <w:b/>
+                          <w:bCs/>
+                        </w:rPr>
+                        <w:t>CHANTERANNE :</w:t>
+                      </w:r>
+                      <w:r>
+                        <w:rPr>
+                          <w:b/>
+                          <w:bCs/>
+                        </w:rPr>
+                        <w:t xml:space="preserve"> </w:t>
+                      </w:r>
+                      <w:r>
+                        <w:rPr>
+                          <w:b/>
+                          <w:bCs/>
+                        </w:rPr>
+                        <w:br/>
+                      </w:r>
+                      <w:r>
+                        <w:rPr>
+                          <w:bCs/>
+                        </w:rPr>
+                        <w:t>disiitp19-</w:t>
+                      </w:r>
+                      <w:r>
+                        <w:rPr>
+                          <w:bCs/>
+                        </w:rPr>
+                        <w:t>cma</w:t>
+                      </w:r>
+                      <w:r>
+                        <w:rPr>
+                          <w:bCs/>
+                        </w:rPr>
+                        <w:t>@ccicampus.fr</w:t>
+                      </w:r>
+                    </w:p>
+                    <w:p>
+                      <w:pPr>
+                        <w:pStyle w:val="Paragraphedeliste"/>
+                        <w:numPr>
+                          <w:ilvl w:val="0"/>
+                          <w:numId w:val="20"/>
+                        </w:numPr>
+                        <w:rPr>
+                          <w:bCs/>
+                        </w:rPr>
+                      </w:pPr>
+                      <w:r>
+                        <w:rPr>
+                          <w:bCs/>
+                        </w:rPr>
+                        <w:t>Ass</w:t>
+                      </w:r>
+                      <w:r>
+                        <w:rPr>
+                          <w:bCs/>
+                        </w:rPr>
+                        <w:t>istant MOE</w:t>
+                      </w:r>
+                    </w:p>
+                    <w:p>
+                      <w:pPr>
+                        <w:pStyle w:val="Paragraphedeliste"/>
+                        <w:numPr>
+                          <w:ilvl w:val="0"/>
+                          <w:numId w:val="20"/>
+                        </w:numPr>
+                        <w:rPr>
+                          <w:b/>
+                          <w:bCs/>
+                        </w:rPr>
+                      </w:pPr>
+                      <w:r>
+                        <w:t>Rédacteur</w:t>
+                      </w:r>
+                    </w:p>
+                    <w:p>
+                      <w:pPr>
+                        <w:pStyle w:val="Paragraphedeliste"/>
+                        <w:numPr>
+                          <w:ilvl w:val="0"/>
+                          <w:numId w:val="20"/>
+                        </w:numPr>
+                        <w:rPr>
+                          <w:b/>
+                          <w:bCs/>
+                        </w:rPr>
+                      </w:pPr>
+                      <w:r>
+                        <w:t>Développeur</w:t>
+                      </w:r>
+                      <w:r>
+                        <w:t xml:space="preserve"> web</w:t>
                       </w:r>
                     </w:p>
                     <w:p>
@@ -2163,67 +2868,63 @@
                           <w:b/>
                           <w:bCs/>
                         </w:rPr>
-                        <w:t xml:space="preserve">Chef de projet : </w:t>
+                        <w:t xml:space="preserve">Morand CLAISSE </w:t>
                       </w:r>
-                      <w:r>
-                        <w:t>Olivier RAVINSAGA</w:t>
-                      </w:r>
-                    </w:p>
-                    <w:p>
-                      <w:pPr>
-                        <w:rPr>
-                          <w:b/>
-                          <w:bCs/>
-                        </w:rPr>
-                      </w:pPr>
                       <w:r>
                         <w:rPr>
                           <w:b/>
                           <w:bCs/>
                         </w:rPr>
-                        <w:t xml:space="preserve">Développeur 1 : </w:t>
+                        <w:t xml:space="preserve">: </w:t>
                       </w:r>
-                      <w:r>
-                        <w:t>Steven ROBERT</w:t>
-                      </w:r>
-                    </w:p>
-                    <w:p>
                       <w:r>
                         <w:rPr>
                           <w:b/>
                           <w:bCs/>
                         </w:rPr>
-                        <w:t xml:space="preserve">Développeur 2 : </w:t>
+                        <w:br/>
                       </w:r>
                       <w:r>
-                        <w:t>Morand CLAISSE</w:t>
+                        <w:rPr>
+                          <w:bCs/>
+                        </w:rPr>
+                        <w:t>disiitp19-</w:t>
                       </w:r>
-                    </w:p>
-                    <w:p>
                       <w:r>
                         <w:rPr>
-                          <w:b/>
                           <w:bCs/>
                         </w:rPr>
-                        <w:t xml:space="preserve">Développeur 3 : </w:t>
+                        <w:t>cmo</w:t>
                       </w:r>
                       <w:r>
-                        <w:t>Marc CHANTERANNE</w:t>
+                        <w:rPr>
+                          <w:bCs/>
+                        </w:rPr>
+                        <w:t>@ccicampus.fr</w:t>
                       </w:r>
                     </w:p>
                     <w:p>
                       <w:pPr>
-                        <w:rPr>
-                          <w:b/>
-                          <w:bCs/>
-                        </w:rPr>
+                        <w:pStyle w:val="Paragraphedeliste"/>
+                        <w:numPr>
+                          <w:ilvl w:val="0"/>
+                          <w:numId w:val="20"/>
+                        </w:numPr>
                       </w:pPr>
                       <w:r>
-                        <w:rPr>
-                          <w:b/>
-                          <w:bCs/>
-                        </w:rPr>
-                        <w:t>(Téléphone ici)</w:t>
+                        <w:t>Développeur web</w:t>
+                      </w:r>
+                    </w:p>
+                    <w:p>
+                      <w:pPr>
+                        <w:pStyle w:val="Paragraphedeliste"/>
+                        <w:numPr>
+                          <w:ilvl w:val="0"/>
+                          <w:numId w:val="20"/>
+                        </w:numPr>
+                      </w:pPr>
+                      <w:r>
+                        <w:t>Référenceur SEO</w:t>
                       </w:r>
                     </w:p>
                   </w:txbxContent>
@@ -2234,26 +2935,6 @@
           </mc:Fallback>
         </mc:AlternateContent>
       </w:r>
-      <w:r>
-        <w:rPr>
-          <w:b/>
-          <w:bCs/>
-          <w:color w:val="135B0D"/>
-          <w:sz w:val="24"/>
-          <w:szCs w:val="24"/>
-        </w:rPr>
-        <w:t>Prestataire</w:t>
-      </w:r>
-      <w:r>
-        <w:rPr>
-          <w:b/>
-          <w:bCs/>
-          <w:color w:val="135B0D"/>
-          <w:sz w:val="24"/>
-          <w:szCs w:val="24"/>
-        </w:rPr>
-        <w:t> :</w:t>
-      </w:r>
     </w:p>
     <w:p>
       <w:pPr>
@@ -2263,68 +2944,31 @@
           <w:szCs w:val="24"/>
         </w:rPr>
       </w:pPr>
-    </w:p>
-    <w:p>
-      <w:pPr>
+      <w:bookmarkStart w:id="3" w:name="_GoBack"/>
+      <w:bookmarkEnd w:id="3"/>
+      <w:r>
         <w:rPr>
           <w:color w:val="135B0D"/>
           <w:sz w:val="24"/>
           <w:szCs w:val="24"/>
         </w:rPr>
-      </w:pPr>
-    </w:p>
-    <w:p>
-      <w:pPr>
-        <w:rPr>
-          <w:color w:val="135B0D"/>
-          <w:sz w:val="24"/>
-          <w:szCs w:val="24"/>
-        </w:rPr>
-      </w:pPr>
-    </w:p>
-    <w:p>
-      <w:pPr>
-        <w:rPr>
-          <w:color w:val="135B0D"/>
-          <w:sz w:val="24"/>
-          <w:szCs w:val="24"/>
-        </w:rPr>
-      </w:pPr>
-    </w:p>
-    <w:p>
-      <w:pPr>
-        <w:rPr>
-          <w:color w:val="135B0D"/>
-          <w:sz w:val="24"/>
-          <w:szCs w:val="24"/>
-        </w:rPr>
-      </w:pPr>
-    </w:p>
-    <w:p>
-      <w:pPr>
-        <w:rPr>
-          <w:color w:val="135B0D"/>
-          <w:sz w:val="24"/>
-          <w:szCs w:val="24"/>
-        </w:rPr>
-      </w:pPr>
-    </w:p>
-    <w:p>
-      <w:pPr>
-        <w:rPr>
-          <w:color w:val="135B0D"/>
-          <w:sz w:val="24"/>
-          <w:szCs w:val="24"/>
-        </w:rPr>
-      </w:pPr>
+        <w:br w:type="page"/>
+      </w:r>
     </w:p>
     <w:p>
       <w:pPr>
         <w:pStyle w:val="Titre2"/>
+        <w:numPr>
+          <w:ilvl w:val="0"/>
+          <w:numId w:val="1"/>
+        </w:numPr>
       </w:pPr>
+      <w:bookmarkStart w:id="4" w:name="_Toc29660535"/>
       <w:r>
+        <w:lastRenderedPageBreak/>
         <w:t>Date de Livraison</w:t>
       </w:r>
+      <w:bookmarkEnd w:id="4"/>
     </w:p>
     <w:p>
       <w:r>
@@ -2372,6 +3016,9 @@
       </w:r>
       <w:r>
         <w:t xml:space="preserve"> </w:t>
+      </w:r>
+      <w:r>
+        <w:t>Dimanche 12 Janvier 2020</w:t>
       </w:r>
     </w:p>
     <w:p>
@@ -2428,25 +3075,19 @@
         <w:t>Rendu des fiches de suivi de chaque membre du groupe :</w:t>
       </w:r>
       <w:r>
-        <w:t xml:space="preserve"> Mardi 4 Février 202</w:t>
-      </w:r>
-      <w:r>
-        <w:t>0</w:t>
+        <w:t xml:space="preserve"> Mardi 4 Février 2020</w:t>
       </w:r>
     </w:p>
-    <w:p>
-      <w:r>
-        <w:br w:type="page"/>
-      </w:r>
-    </w:p>
+    <w:p/>
     <w:p>
       <w:pPr>
         <w:pStyle w:val="Titre2"/>
       </w:pPr>
+      <w:bookmarkStart w:id="5" w:name="_Toc29660536"/>
       <w:r>
-        <w:lastRenderedPageBreak/>
         <w:t>Objectif du projet</w:t>
       </w:r>
+      <w:bookmarkEnd w:id="5"/>
     </w:p>
     <w:p>
       <w:pPr>
@@ -2630,7 +3271,68 @@
           <w:b/>
           <w:bCs/>
         </w:rPr>
-        <w:t>(Optionnel) Créer une newsletter :</w:t>
+        <w:t>S’abonner à</w:t>
+      </w:r>
+      <w:r>
+        <w:rPr>
+          <w:b/>
+          <w:bCs/>
+        </w:rPr>
+        <w:t xml:space="preserve"> newsletter :</w:t>
+      </w:r>
+      <w:r>
+        <w:t xml:space="preserve"> L</w:t>
+      </w:r>
+      <w:r>
+        <w:t xml:space="preserve">’utilisateur pourra s’inscrire à une newsletter lui permettant de recevoir directement sur sa boîte mail des informations provenant du site web pour recevoir </w:t>
+      </w:r>
+      <w:r>
+        <w:t>les dernières nouveautés produites</w:t>
+      </w:r>
+      <w:r>
+        <w:t>, les informations des événements, les tarifs qui changent, etc…</w:t>
+      </w:r>
+    </w:p>
+    <w:p>
+      <w:pPr>
+        <w:pStyle w:val="Paragraphedeliste"/>
+        <w:numPr>
+          <w:ilvl w:val="0"/>
+          <w:numId w:val="18"/>
+        </w:numPr>
+        <w:rPr>
+          <w:b/>
+          <w:bCs/>
+          <w:color w:val="135B0D"/>
+        </w:rPr>
+      </w:pPr>
+      <w:r>
+        <w:rPr>
+          <w:b/>
+          <w:bCs/>
+        </w:rPr>
+        <w:t xml:space="preserve"> </w:t>
+      </w:r>
+      <w:r>
+        <w:rPr>
+          <w:b/>
+          <w:bCs/>
+        </w:rPr>
+        <w:t>Administrer les différents éléments du site</w:t>
+      </w:r>
+      <w:r>
+        <w:rPr>
+          <w:b/>
+          <w:bCs/>
+        </w:rPr>
+        <w:t xml:space="preserve"> </w:t>
+      </w:r>
+      <w:r>
+        <w:rPr>
+          <w:b/>
+          <w:bCs/>
+        </w:rPr>
+        <w:t>:</w:t>
       </w:r>
       <w:r>
         <w:rPr>
@@ -2641,34 +3343,14 @@
         <w:t xml:space="preserve"> </w:t>
       </w:r>
       <w:r>
-        <w:t xml:space="preserve">Pour finir, l’utilisateur pourra s’inscrire à une newsletter lui permettant de recevoir directement sur sa boîte mail des informations provenant du site web pour recevoir </w:t>
+        <w:t>L’administrateur</w:t>
       </w:r>
-      <w:proofErr w:type="gramStart"/>
       <w:r>
-        <w:t>les dernières nouveautés produits</w:t>
+        <w:t xml:space="preserve"> pourra</w:t>
       </w:r>
-      <w:proofErr w:type="gramEnd"/>
       <w:r>
-        <w:t>, les informations des événements, les tarifs qui changent, etc…</w:t>
+        <w:t xml:space="preserve"> via l’interface du back administrer les utilisateurs, publier et gérer les événements et modérer la galerie d’image utilisateur. Il pourra également administrer (ajouter/modifier/supprimer) les différents éléments du site internet tel que les prestations, les slides de la page d’accueil, etc…</w:t>
       </w:r>
-    </w:p>
-    <w:p>
-      <w:pPr>
-        <w:pStyle w:val="Paragraphedeliste"/>
-        <w:rPr>
-          <w:b/>
-          <w:bCs/>
-        </w:rPr>
-      </w:pPr>
-    </w:p>
-    <w:p>
-      <w:pPr>
-        <w:rPr>
-          <w:b/>
-          <w:bCs/>
-          <w:color w:val="135B0D"/>
-        </w:rPr>
-      </w:pPr>
       <w:r>
         <w:rPr>
           <w:b/>
@@ -2681,39 +3363,19 @@
     <w:p>
       <w:pPr>
         <w:pStyle w:val="Titre2"/>
+        <w:numPr>
+          <w:ilvl w:val="0"/>
+          <w:numId w:val="1"/>
+        </w:numPr>
       </w:pPr>
+      <w:bookmarkStart w:id="6" w:name="_Toc29660537"/>
       <w:r>
         <w:lastRenderedPageBreak/>
-        <w:t>Spécification technique</w:t>
+        <w:t>Technologies utilisées</w:t>
       </w:r>
+      <w:bookmarkEnd w:id="6"/>
     </w:p>
-    <w:p>
-      <w:pPr>
-        <w:rPr>
-          <w:b/>
-          <w:bCs/>
-          <w:noProof/>
-          <w:color w:val="135B0D"/>
-        </w:rPr>
-      </w:pPr>
-      <w:r>
-        <w:rPr>
-          <w:b/>
-          <w:bCs/>
-          <w:color w:val="135B0D"/>
-        </w:rPr>
-        <w:t>Technologies utilisées :</w:t>
-      </w:r>
-      <w:r>
-        <w:rPr>
-          <w:b/>
-          <w:bCs/>
-          <w:noProof/>
-          <w:color w:val="135B0D"/>
-        </w:rPr>
-        <w:t xml:space="preserve"> </w:t>
-      </w:r>
-    </w:p>
+    <w:p/>
     <w:p>
       <w:pPr>
         <w:pStyle w:val="Paragraphedeliste"/>
@@ -2729,39 +3391,53 @@
       </w:pPr>
       <w:r>
         <w:rPr>
+          <w:b/>
+          <w:bCs/>
+        </w:rPr>
+        <w:t>Côté client :</w:t>
+      </w:r>
+    </w:p>
+    <w:p>
+      <w:pPr>
+        <w:rPr>
+          <w:b/>
+          <w:bCs/>
+          <w:color w:val="135B0D"/>
+        </w:rPr>
+      </w:pPr>
+      <w:r>
+        <w:rPr>
           <w:noProof/>
         </w:rPr>
         <w:drawing>
-          <wp:anchor distT="0" distB="0" distL="114300" distR="114300" simplePos="0" relativeHeight="251668480" behindDoc="1" locked="0" layoutInCell="1" allowOverlap="1" wp14:anchorId="18995195" wp14:editId="4CDB890F">
+          <wp:anchor distT="0" distB="0" distL="114300" distR="114300" simplePos="0" relativeHeight="251671552" behindDoc="1" locked="0" layoutInCell="1" allowOverlap="1" wp14:anchorId="618D0647" wp14:editId="65576D1E">
             <wp:simplePos x="0" y="0"/>
             <wp:positionH relativeFrom="column">
-              <wp:posOffset>4596130</wp:posOffset>
+              <wp:posOffset>2976880</wp:posOffset>
             </wp:positionH>
             <wp:positionV relativeFrom="paragraph">
-              <wp:posOffset>206375</wp:posOffset>
+              <wp:posOffset>106680</wp:posOffset>
             </wp:positionV>
-            <wp:extent cx="1400175" cy="733116"/>
+            <wp:extent cx="1684020" cy="1028700"/>
             <wp:effectExtent l="0" t="0" r="0" b="0"/>
             <wp:wrapTight wrapText="bothSides">
               <wp:wrapPolygon edited="0">
-                <wp:start x="6759" y="0"/>
-                <wp:lineTo x="0" y="1685"/>
-                <wp:lineTo x="0" y="14600"/>
-                <wp:lineTo x="2351" y="17969"/>
-                <wp:lineTo x="2351" y="18530"/>
-                <wp:lineTo x="6465" y="20776"/>
-                <wp:lineTo x="7347" y="20776"/>
-                <wp:lineTo x="14106" y="20776"/>
-                <wp:lineTo x="14694" y="20776"/>
-                <wp:lineTo x="18808" y="18530"/>
-                <wp:lineTo x="18808" y="17969"/>
-                <wp:lineTo x="21159" y="14600"/>
-                <wp:lineTo x="21159" y="2808"/>
-                <wp:lineTo x="14400" y="0"/>
-                <wp:lineTo x="6759" y="0"/>
+                <wp:start x="9285" y="0"/>
+                <wp:lineTo x="6353" y="4400"/>
+                <wp:lineTo x="5864" y="5600"/>
+                <wp:lineTo x="6353" y="16400"/>
+                <wp:lineTo x="7086" y="20000"/>
+                <wp:lineTo x="9529" y="21200"/>
+                <wp:lineTo x="11729" y="21200"/>
+                <wp:lineTo x="14172" y="20000"/>
+                <wp:lineTo x="15149" y="16000"/>
+                <wp:lineTo x="15638" y="6400"/>
+                <wp:lineTo x="14905" y="4400"/>
+                <wp:lineTo x="12706" y="0"/>
+                <wp:lineTo x="9285" y="0"/>
               </wp:wrapPolygon>
             </wp:wrapTight>
-            <wp:docPr id="13" name="Graphique 13"/>
+            <wp:docPr id="18" name="Image 18"/>
             <wp:cNvGraphicFramePr>
               <a:graphicFrameLocks xmlns:a="http://schemas.openxmlformats.org/drawingml/2006/main" noChangeAspect="1"/>
             </wp:cNvGraphicFramePr>
@@ -2769,36 +3445,46 @@
               <a:graphicData uri="http://schemas.openxmlformats.org/drawingml/2006/picture">
                 <pic:pic xmlns:pic="http://schemas.openxmlformats.org/drawingml/2006/picture">
                   <pic:nvPicPr>
-                    <pic:cNvPr id="1" name=""/>
-                    <pic:cNvPicPr/>
+                    <pic:cNvPr id="0" name="Picture 1"/>
+                    <pic:cNvPicPr>
+                      <a:picLocks noChangeAspect="1" noChangeArrowheads="1"/>
+                    </pic:cNvPicPr>
                   </pic:nvPicPr>
                   <pic:blipFill>
-                    <a:blip r:embed="rId10" cstate="print">
+                    <a:blip r:embed="rId11" cstate="print">
                       <a:extLst>
                         <a:ext uri="{28A0092B-C50C-407E-A947-70E740481C1C}">
                           <a14:useLocalDpi xmlns:a14="http://schemas.microsoft.com/office/drawing/2010/main" val="0"/>
                         </a:ext>
-                        <a:ext uri="{96DAC541-7B7A-43D3-8B79-37D633B846F1}">
-                          <asvg:svgBlip xmlns:asvg="http://schemas.microsoft.com/office/drawing/2016/SVG/main" r:embed="rId11"/>
-                        </a:ext>
                       </a:extLst>
                     </a:blip>
+                    <a:srcRect/>
                     <a:stretch>
                       <a:fillRect/>
                     </a:stretch>
                   </pic:blipFill>
-                  <pic:spPr>
+                  <pic:spPr bwMode="auto">
                     <a:xfrm>
                       <a:off x="0" y="0"/>
-                      <a:ext cx="1400175" cy="733116"/>
+                      <a:ext cx="1684020" cy="1028700"/>
                     </a:xfrm>
                     <a:prstGeom prst="rect">
                       <a:avLst/>
                     </a:prstGeom>
+                    <a:noFill/>
+                    <a:ln>
+                      <a:noFill/>
+                    </a:ln>
                   </pic:spPr>
                 </pic:pic>
               </a:graphicData>
             </a:graphic>
+            <wp14:sizeRelH relativeFrom="margin">
+              <wp14:pctWidth>0</wp14:pctWidth>
+            </wp14:sizeRelH>
+            <wp14:sizeRelV relativeFrom="margin">
+              <wp14:pctHeight>0</wp14:pctHeight>
+            </wp14:sizeRelV>
           </wp:anchor>
         </w:drawing>
       </w:r>
@@ -2807,13 +3493,13 @@
           <w:noProof/>
         </w:rPr>
         <w:drawing>
-          <wp:anchor distT="0" distB="0" distL="114300" distR="114300" simplePos="0" relativeHeight="251667456" behindDoc="1" locked="0" layoutInCell="1" allowOverlap="1" wp14:anchorId="1D25ECAD" wp14:editId="52F575B9">
+          <wp:anchor distT="0" distB="0" distL="114300" distR="114300" simplePos="0" relativeHeight="251667456" behindDoc="1" locked="0" layoutInCell="1" allowOverlap="1" wp14:anchorId="1FA2492C" wp14:editId="360C083A">
             <wp:simplePos x="0" y="0"/>
             <wp:positionH relativeFrom="column">
-              <wp:posOffset>3329305</wp:posOffset>
+              <wp:posOffset>2224405</wp:posOffset>
             </wp:positionH>
             <wp:positionV relativeFrom="paragraph">
-              <wp:posOffset>11430</wp:posOffset>
+              <wp:posOffset>129540</wp:posOffset>
             </wp:positionV>
             <wp:extent cx="708025" cy="1000125"/>
             <wp:effectExtent l="0" t="0" r="0" b="9525"/>
@@ -2821,8 +3507,9 @@
               <wp:wrapPolygon edited="0">
                 <wp:start x="3487" y="0"/>
                 <wp:lineTo x="0" y="4114"/>
-                <wp:lineTo x="0" y="8640"/>
+                <wp:lineTo x="0" y="9051"/>
                 <wp:lineTo x="581" y="20160"/>
+                <wp:lineTo x="6393" y="21394"/>
                 <wp:lineTo x="7555" y="21394"/>
                 <wp:lineTo x="13367" y="21394"/>
                 <wp:lineTo x="14529" y="21394"/>
@@ -2888,13 +3575,13 @@
           <w:color w:val="135B0D"/>
         </w:rPr>
         <w:drawing>
-          <wp:anchor distT="0" distB="0" distL="114300" distR="114300" simplePos="0" relativeHeight="251666432" behindDoc="1" locked="0" layoutInCell="1" allowOverlap="1" wp14:anchorId="2DB221FC" wp14:editId="25CE89FB">
+          <wp:anchor distT="0" distB="0" distL="114300" distR="114300" simplePos="0" relativeHeight="251666432" behindDoc="1" locked="0" layoutInCell="1" allowOverlap="1" wp14:anchorId="6BF4CC24" wp14:editId="4AFCECC3">
             <wp:simplePos x="0" y="0"/>
             <wp:positionH relativeFrom="margin">
-              <wp:posOffset>1847850</wp:posOffset>
+              <wp:posOffset>742950</wp:posOffset>
             </wp:positionH>
             <wp:positionV relativeFrom="paragraph">
-              <wp:posOffset>10160</wp:posOffset>
+              <wp:posOffset>137795</wp:posOffset>
             </wp:positionV>
             <wp:extent cx="1116330" cy="962025"/>
             <wp:effectExtent l="0" t="0" r="7620" b="9525"/>
@@ -2958,13 +3645,6 @@
           </wp:anchor>
         </w:drawing>
       </w:r>
-      <w:r>
-        <w:rPr>
-          <w:b/>
-          <w:bCs/>
-        </w:rPr>
-        <w:t>Côté client :</w:t>
-      </w:r>
     </w:p>
     <w:p>
       <w:pPr>
@@ -3017,16 +3697,41 @@
       </w:pPr>
       <w:r>
         <w:rPr>
+          <w:b/>
+          <w:bCs/>
+        </w:rPr>
+        <w:t>Côté serveur :</w:t>
+      </w:r>
+    </w:p>
+    <w:p>
+      <w:pPr>
+        <w:rPr>
+          <w:b/>
+          <w:bCs/>
+          <w:color w:val="135B0D"/>
+        </w:rPr>
+      </w:pPr>
+    </w:p>
+    <w:p>
+      <w:pPr>
+        <w:rPr>
+          <w:b/>
+          <w:bCs/>
+          <w:color w:val="135B0D"/>
+        </w:rPr>
+      </w:pPr>
+      <w:r>
+        <w:rPr>
           <w:noProof/>
         </w:rPr>
         <w:drawing>
-          <wp:anchor distT="0" distB="0" distL="114300" distR="114300" simplePos="0" relativeHeight="251670528" behindDoc="1" locked="0" layoutInCell="1" allowOverlap="1" wp14:anchorId="7F9015F5" wp14:editId="55A7458C">
+          <wp:anchor distT="0" distB="0" distL="114300" distR="114300" simplePos="0" relativeHeight="251669504" behindDoc="1" locked="0" layoutInCell="1" allowOverlap="1" wp14:anchorId="59C324DF" wp14:editId="140A80F1">
             <wp:simplePos x="0" y="0"/>
             <wp:positionH relativeFrom="margin">
-              <wp:posOffset>3519805</wp:posOffset>
+              <wp:posOffset>2529205</wp:posOffset>
             </wp:positionH>
             <wp:positionV relativeFrom="paragraph">
-              <wp:posOffset>8255</wp:posOffset>
+              <wp:posOffset>20955</wp:posOffset>
             </wp:positionV>
             <wp:extent cx="1102360" cy="800100"/>
             <wp:effectExtent l="0" t="0" r="2540" b="0"/>
@@ -3095,15 +3800,15 @@
           <w:noProof/>
         </w:rPr>
         <w:drawing>
-          <wp:anchor distT="0" distB="0" distL="114300" distR="114300" simplePos="0" relativeHeight="251669504" behindDoc="1" locked="0" layoutInCell="1" allowOverlap="1" wp14:anchorId="0D23FB48" wp14:editId="386BB074">
+          <wp:anchor distT="0" distB="0" distL="114300" distR="114300" simplePos="0" relativeHeight="251668480" behindDoc="1" locked="0" layoutInCell="1" allowOverlap="1" wp14:anchorId="44DBE6F5" wp14:editId="48C6BA27">
             <wp:simplePos x="0" y="0"/>
             <wp:positionH relativeFrom="column">
-              <wp:posOffset>1809750</wp:posOffset>
+              <wp:posOffset>809625</wp:posOffset>
             </wp:positionH>
             <wp:positionV relativeFrom="paragraph">
-              <wp:posOffset>6985</wp:posOffset>
+              <wp:posOffset>29210</wp:posOffset>
             </wp:positionV>
-            <wp:extent cx="1400175" cy="733116"/>
+            <wp:extent cx="1400175" cy="732790"/>
             <wp:effectExtent l="0" t="0" r="0" b="0"/>
             <wp:wrapTight wrapText="bothSides">
               <wp:wrapPolygon edited="0">
@@ -3136,13 +3841,13 @@
                     <pic:cNvPicPr/>
                   </pic:nvPicPr>
                   <pic:blipFill>
-                    <a:blip r:embed="rId10" cstate="print">
+                    <a:blip r:embed="rId16" cstate="print">
                       <a:extLst>
                         <a:ext uri="{28A0092B-C50C-407E-A947-70E740481C1C}">
                           <a14:useLocalDpi xmlns:a14="http://schemas.microsoft.com/office/drawing/2010/main" val="0"/>
                         </a:ext>
                         <a:ext uri="{96DAC541-7B7A-43D3-8B79-37D633B846F1}">
-                          <asvg:svgBlip xmlns:asvg="http://schemas.microsoft.com/office/drawing/2016/SVG/main" r:embed="rId11"/>
+                          <asvg:svgBlip xmlns:asvg="http://schemas.microsoft.com/office/drawing/2016/SVG/main" r:embed="rId17"/>
                         </a:ext>
                       </a:extLst>
                     </a:blip>
@@ -3153,7 +3858,7 @@
                   <pic:spPr>
                     <a:xfrm>
                       <a:off x="0" y="0"/>
-                      <a:ext cx="1400175" cy="733116"/>
+                      <a:ext cx="1400175" cy="732790"/>
                     </a:xfrm>
                     <a:prstGeom prst="rect">
                       <a:avLst/>
@@ -3165,22 +3870,6 @@
           </wp:anchor>
         </w:drawing>
       </w:r>
-      <w:r>
-        <w:rPr>
-          <w:b/>
-          <w:bCs/>
-        </w:rPr>
-        <w:t>Côté serveur :</w:t>
-      </w:r>
-    </w:p>
-    <w:p>
-      <w:pPr>
-        <w:rPr>
-          <w:b/>
-          <w:bCs/>
-          <w:color w:val="135B0D"/>
-        </w:rPr>
-      </w:pPr>
     </w:p>
     <w:p/>
     <w:p/>
@@ -3201,16 +3890,31 @@
         <w:rPr>
           <w:b/>
           <w:bCs/>
+        </w:rPr>
+        <w:t>Hébergeur :</w:t>
+      </w:r>
+    </w:p>
+    <w:p>
+      <w:pPr>
+        <w:rPr>
+          <w:b/>
+          <w:bCs/>
+        </w:rPr>
+      </w:pPr>
+      <w:r>
+        <w:rPr>
+          <w:b/>
+          <w:bCs/>
           <w:noProof/>
         </w:rPr>
         <w:drawing>
-          <wp:anchor distT="0" distB="0" distL="114300" distR="114300" simplePos="0" relativeHeight="251671552" behindDoc="1" locked="0" layoutInCell="1" allowOverlap="1" wp14:anchorId="165D2DEE" wp14:editId="0FB7CA7F">
+          <wp:anchor distT="0" distB="0" distL="114300" distR="114300" simplePos="0" relativeHeight="251670528" behindDoc="1" locked="0" layoutInCell="1" allowOverlap="1" wp14:anchorId="5A2C7FD7" wp14:editId="34D762FF">
             <wp:simplePos x="0" y="0"/>
             <wp:positionH relativeFrom="margin">
-              <wp:posOffset>1814830</wp:posOffset>
+              <wp:posOffset>700405</wp:posOffset>
             </wp:positionH>
             <wp:positionV relativeFrom="paragraph">
-              <wp:posOffset>5080</wp:posOffset>
+              <wp:posOffset>103505</wp:posOffset>
             </wp:positionV>
             <wp:extent cx="1934845" cy="714375"/>
             <wp:effectExtent l="0" t="0" r="8255" b="9525"/>
@@ -3237,7 +3941,7 @@
                     </pic:cNvPicPr>
                   </pic:nvPicPr>
                   <pic:blipFill rotWithShape="1">
-                    <a:blip r:embed="rId16" cstate="print">
+                    <a:blip r:embed="rId18" cstate="print">
                       <a:extLst>
                         <a:ext uri="{28A0092B-C50C-407E-A947-70E740481C1C}">
                           <a14:useLocalDpi xmlns:a14="http://schemas.microsoft.com/office/drawing/2010/main" val="0"/>
@@ -3277,12 +3981,389 @@
           </wp:anchor>
         </w:drawing>
       </w:r>
+    </w:p>
+    <w:p>
+      <w:pPr>
+        <w:rPr>
+          <w:b/>
+          <w:bCs/>
+        </w:rPr>
+      </w:pPr>
+    </w:p>
+    <w:p>
+      <w:pPr>
+        <w:rPr>
+          <w:b/>
+          <w:bCs/>
+        </w:rPr>
+      </w:pPr>
+    </w:p>
+    <w:p>
+      <w:pPr>
+        <w:rPr>
+          <w:b/>
+          <w:bCs/>
+        </w:rPr>
+      </w:pPr>
+    </w:p>
+    <w:p>
+      <w:pPr>
+        <w:pStyle w:val="Paragraphedeliste"/>
+        <w:numPr>
+          <w:ilvl w:val="0"/>
+          <w:numId w:val="19"/>
+        </w:numPr>
+        <w:rPr>
+          <w:b/>
+          <w:bCs/>
+        </w:rPr>
+      </w:pPr>
       <w:r>
         <w:rPr>
           <w:b/>
           <w:bCs/>
         </w:rPr>
-        <w:t>Hébergeur :</w:t>
+        <w:t>Phase de développement :</w:t>
+      </w:r>
+      <w:r>
+        <w:rPr>
+          <w:noProof/>
+        </w:rPr>
+        <w:t xml:space="preserve"> </w:t>
+      </w:r>
+    </w:p>
+    <w:p>
+      <w:pPr>
+        <w:rPr>
+          <w:b/>
+          <w:bCs/>
+        </w:rPr>
+      </w:pPr>
+      <w:r>
+        <w:rPr>
+          <w:b/>
+          <w:bCs/>
+          <w:noProof/>
+        </w:rPr>
+        <w:drawing>
+          <wp:anchor distT="0" distB="0" distL="114300" distR="114300" simplePos="0" relativeHeight="251674624" behindDoc="1" locked="0" layoutInCell="1" allowOverlap="1" wp14:anchorId="67D468DC" wp14:editId="465341C8">
+            <wp:simplePos x="0" y="0"/>
+            <wp:positionH relativeFrom="column">
+              <wp:posOffset>3148330</wp:posOffset>
+            </wp:positionH>
+            <wp:positionV relativeFrom="paragraph">
+              <wp:posOffset>376555</wp:posOffset>
+            </wp:positionV>
+            <wp:extent cx="801370" cy="952500"/>
+            <wp:effectExtent l="0" t="0" r="0" b="0"/>
+            <wp:wrapTight wrapText="bothSides">
+              <wp:wrapPolygon edited="0">
+                <wp:start x="9242" y="0"/>
+                <wp:lineTo x="3081" y="6912"/>
+                <wp:lineTo x="1540" y="10800"/>
+                <wp:lineTo x="0" y="18576"/>
+                <wp:lineTo x="0" y="21168"/>
+                <wp:lineTo x="8729" y="21168"/>
+                <wp:lineTo x="12837" y="21168"/>
+                <wp:lineTo x="21052" y="21168"/>
+                <wp:lineTo x="21052" y="18576"/>
+                <wp:lineTo x="19512" y="9936"/>
+                <wp:lineTo x="17458" y="6912"/>
+                <wp:lineTo x="11810" y="0"/>
+                <wp:lineTo x="9242" y="0"/>
+              </wp:wrapPolygon>
+            </wp:wrapTight>
+            <wp:docPr id="20" name="Graphique 20"/>
+            <wp:cNvGraphicFramePr>
+              <a:graphicFrameLocks xmlns:a="http://schemas.openxmlformats.org/drawingml/2006/main" noChangeAspect="1"/>
+            </wp:cNvGraphicFramePr>
+            <a:graphic xmlns:a="http://schemas.openxmlformats.org/drawingml/2006/main">
+              <a:graphicData uri="http://schemas.openxmlformats.org/drawingml/2006/picture">
+                <pic:pic xmlns:pic="http://schemas.openxmlformats.org/drawingml/2006/picture">
+                  <pic:nvPicPr>
+                    <pic:cNvPr id="1" name=""/>
+                    <pic:cNvPicPr/>
+                  </pic:nvPicPr>
+                  <pic:blipFill>
+                    <a:blip r:embed="rId19" cstate="print">
+                      <a:extLst>
+                        <a:ext uri="{28A0092B-C50C-407E-A947-70E740481C1C}">
+                          <a14:useLocalDpi xmlns:a14="http://schemas.microsoft.com/office/drawing/2010/main" val="0"/>
+                        </a:ext>
+                        <a:ext uri="{96DAC541-7B7A-43D3-8B79-37D633B846F1}">
+                          <asvg:svgBlip xmlns:asvg="http://schemas.microsoft.com/office/drawing/2016/SVG/main" r:embed="rId20"/>
+                        </a:ext>
+                      </a:extLst>
+                    </a:blip>
+                    <a:stretch>
+                      <a:fillRect/>
+                    </a:stretch>
+                  </pic:blipFill>
+                  <pic:spPr>
+                    <a:xfrm>
+                      <a:off x="0" y="0"/>
+                      <a:ext cx="801370" cy="952500"/>
+                    </a:xfrm>
+                    <a:prstGeom prst="rect">
+                      <a:avLst/>
+                    </a:prstGeom>
+                  </pic:spPr>
+                </pic:pic>
+              </a:graphicData>
+            </a:graphic>
+            <wp14:sizeRelH relativeFrom="margin">
+              <wp14:pctWidth>0</wp14:pctWidth>
+            </wp14:sizeRelH>
+            <wp14:sizeRelV relativeFrom="margin">
+              <wp14:pctHeight>0</wp14:pctHeight>
+            </wp14:sizeRelV>
+          </wp:anchor>
+        </w:drawing>
+      </w:r>
+      <w:r>
+        <w:rPr>
+          <w:noProof/>
+        </w:rPr>
+        <w:drawing>
+          <wp:anchor distT="0" distB="0" distL="114300" distR="114300" simplePos="0" relativeHeight="251675648" behindDoc="1" locked="0" layoutInCell="1" allowOverlap="1" wp14:anchorId="130B169D" wp14:editId="2E4C75E3">
+            <wp:simplePos x="0" y="0"/>
+            <wp:positionH relativeFrom="column">
+              <wp:posOffset>4186555</wp:posOffset>
+            </wp:positionH>
+            <wp:positionV relativeFrom="paragraph">
+              <wp:posOffset>243205</wp:posOffset>
+            </wp:positionV>
+            <wp:extent cx="1304925" cy="1304925"/>
+            <wp:effectExtent l="0" t="0" r="0" b="0"/>
+            <wp:wrapTight wrapText="bothSides">
+              <wp:wrapPolygon edited="0">
+                <wp:start x="15136" y="7568"/>
+                <wp:lineTo x="946" y="8829"/>
+                <wp:lineTo x="315" y="11982"/>
+                <wp:lineTo x="1261" y="13559"/>
+                <wp:lineTo x="17343" y="15136"/>
+                <wp:lineTo x="19550" y="15136"/>
+                <wp:lineTo x="19866" y="14505"/>
+                <wp:lineTo x="21127" y="9460"/>
+                <wp:lineTo x="17028" y="7568"/>
+                <wp:lineTo x="15136" y="7568"/>
+              </wp:wrapPolygon>
+            </wp:wrapTight>
+            <wp:docPr id="19" name="Image 19"/>
+            <wp:cNvGraphicFramePr>
+              <a:graphicFrameLocks xmlns:a="http://schemas.openxmlformats.org/drawingml/2006/main" noChangeAspect="1"/>
+            </wp:cNvGraphicFramePr>
+            <a:graphic xmlns:a="http://schemas.openxmlformats.org/drawingml/2006/main">
+              <a:graphicData uri="http://schemas.openxmlformats.org/drawingml/2006/picture">
+                <pic:pic xmlns:pic="http://schemas.openxmlformats.org/drawingml/2006/picture">
+                  <pic:nvPicPr>
+                    <pic:cNvPr id="0" name="Picture 4"/>
+                    <pic:cNvPicPr>
+                      <a:picLocks noChangeAspect="1" noChangeArrowheads="1"/>
+                    </pic:cNvPicPr>
+                  </pic:nvPicPr>
+                  <pic:blipFill>
+                    <a:blip r:embed="rId21">
+                      <a:extLst>
+                        <a:ext uri="{28A0092B-C50C-407E-A947-70E740481C1C}">
+                          <a14:useLocalDpi xmlns:a14="http://schemas.microsoft.com/office/drawing/2010/main" val="0"/>
+                        </a:ext>
+                      </a:extLst>
+                    </a:blip>
+                    <a:srcRect/>
+                    <a:stretch>
+                      <a:fillRect/>
+                    </a:stretch>
+                  </pic:blipFill>
+                  <pic:spPr bwMode="auto">
+                    <a:xfrm>
+                      <a:off x="0" y="0"/>
+                      <a:ext cx="1304925" cy="1304925"/>
+                    </a:xfrm>
+                    <a:prstGeom prst="rect">
+                      <a:avLst/>
+                    </a:prstGeom>
+                    <a:noFill/>
+                    <a:ln>
+                      <a:noFill/>
+                    </a:ln>
+                  </pic:spPr>
+                </pic:pic>
+              </a:graphicData>
+            </a:graphic>
+          </wp:anchor>
+        </w:drawing>
+      </w:r>
+      <w:r>
+        <w:rPr>
+          <w:b/>
+          <w:bCs/>
+          <w:noProof/>
+        </w:rPr>
+        <w:drawing>
+          <wp:anchor distT="0" distB="0" distL="114300" distR="114300" simplePos="0" relativeHeight="251672576" behindDoc="1" locked="0" layoutInCell="1" allowOverlap="1" wp14:anchorId="271EFF66" wp14:editId="3A71796F">
+            <wp:simplePos x="0" y="0"/>
+            <wp:positionH relativeFrom="column">
+              <wp:posOffset>567055</wp:posOffset>
+            </wp:positionH>
+            <wp:positionV relativeFrom="paragraph">
+              <wp:posOffset>352425</wp:posOffset>
+            </wp:positionV>
+            <wp:extent cx="1162050" cy="1162050"/>
+            <wp:effectExtent l="0" t="0" r="0" b="0"/>
+            <wp:wrapTight wrapText="bothSides">
+              <wp:wrapPolygon edited="0">
+                <wp:start x="0" y="0"/>
+                <wp:lineTo x="0" y="3541"/>
+                <wp:lineTo x="4603" y="5666"/>
+                <wp:lineTo x="0" y="5666"/>
+                <wp:lineTo x="0" y="21246"/>
+                <wp:lineTo x="7082" y="21246"/>
+                <wp:lineTo x="11331" y="21246"/>
+                <wp:lineTo x="21246" y="18413"/>
+                <wp:lineTo x="21246" y="16289"/>
+                <wp:lineTo x="16643" y="11331"/>
+                <wp:lineTo x="16997" y="3541"/>
+                <wp:lineTo x="14872" y="2125"/>
+                <wp:lineTo x="7790" y="0"/>
+                <wp:lineTo x="0" y="0"/>
+              </wp:wrapPolygon>
+            </wp:wrapTight>
+            <wp:docPr id="22" name="Image 22"/>
+            <wp:cNvGraphicFramePr>
+              <a:graphicFrameLocks xmlns:a="http://schemas.openxmlformats.org/drawingml/2006/main" noChangeAspect="1"/>
+            </wp:cNvGraphicFramePr>
+            <a:graphic xmlns:a="http://schemas.openxmlformats.org/drawingml/2006/main">
+              <a:graphicData uri="http://schemas.openxmlformats.org/drawingml/2006/picture">
+                <pic:pic xmlns:pic="http://schemas.openxmlformats.org/drawingml/2006/picture">
+                  <pic:nvPicPr>
+                    <pic:cNvPr id="0" name="Picture 2"/>
+                    <pic:cNvPicPr>
+                      <a:picLocks noChangeAspect="1" noChangeArrowheads="1"/>
+                    </pic:cNvPicPr>
+                  </pic:nvPicPr>
+                  <pic:blipFill>
+                    <a:blip r:embed="rId22">
+                      <a:extLst>
+                        <a:ext uri="{28A0092B-C50C-407E-A947-70E740481C1C}">
+                          <a14:useLocalDpi xmlns:a14="http://schemas.microsoft.com/office/drawing/2010/main" val="0"/>
+                        </a:ext>
+                      </a:extLst>
+                    </a:blip>
+                    <a:srcRect/>
+                    <a:stretch>
+                      <a:fillRect/>
+                    </a:stretch>
+                  </pic:blipFill>
+                  <pic:spPr bwMode="auto">
+                    <a:xfrm>
+                      <a:off x="0" y="0"/>
+                      <a:ext cx="1162050" cy="1162050"/>
+                    </a:xfrm>
+                    <a:prstGeom prst="rect">
+                      <a:avLst/>
+                    </a:prstGeom>
+                    <a:noFill/>
+                    <a:ln>
+                      <a:noFill/>
+                    </a:ln>
+                  </pic:spPr>
+                </pic:pic>
+              </a:graphicData>
+            </a:graphic>
+            <wp14:sizeRelH relativeFrom="margin">
+              <wp14:pctWidth>0</wp14:pctWidth>
+            </wp14:sizeRelH>
+            <wp14:sizeRelV relativeFrom="margin">
+              <wp14:pctHeight>0</wp14:pctHeight>
+            </wp14:sizeRelV>
+          </wp:anchor>
+        </w:drawing>
+      </w:r>
+    </w:p>
+    <w:p>
+      <w:r>
+        <w:rPr>
+          <w:b/>
+          <w:bCs/>
+          <w:noProof/>
+        </w:rPr>
+        <w:drawing>
+          <wp:anchor distT="0" distB="0" distL="114300" distR="114300" simplePos="0" relativeHeight="251673600" behindDoc="1" locked="0" layoutInCell="1" allowOverlap="1" wp14:anchorId="38C40418" wp14:editId="418BD58B">
+            <wp:simplePos x="0" y="0"/>
+            <wp:positionH relativeFrom="column">
+              <wp:posOffset>1900555</wp:posOffset>
+            </wp:positionH>
+            <wp:positionV relativeFrom="paragraph">
+              <wp:posOffset>236220</wp:posOffset>
+            </wp:positionV>
+            <wp:extent cx="1015365" cy="762000"/>
+            <wp:effectExtent l="0" t="0" r="0" b="0"/>
+            <wp:wrapTight wrapText="bothSides">
+              <wp:wrapPolygon edited="0">
+                <wp:start x="6079" y="0"/>
+                <wp:lineTo x="0" y="3780"/>
+                <wp:lineTo x="0" y="21060"/>
+                <wp:lineTo x="4458" y="21060"/>
+                <wp:lineTo x="5674" y="21060"/>
+                <wp:lineTo x="21073" y="17820"/>
+                <wp:lineTo x="21073" y="12960"/>
+                <wp:lineTo x="17021" y="8640"/>
+                <wp:lineTo x="12968" y="540"/>
+                <wp:lineTo x="12563" y="0"/>
+                <wp:lineTo x="6079" y="0"/>
+              </wp:wrapPolygon>
+            </wp:wrapTight>
+            <wp:docPr id="21" name="Image 21"/>
+            <wp:cNvGraphicFramePr>
+              <a:graphicFrameLocks xmlns:a="http://schemas.openxmlformats.org/drawingml/2006/main" noChangeAspect="1"/>
+            </wp:cNvGraphicFramePr>
+            <a:graphic xmlns:a="http://schemas.openxmlformats.org/drawingml/2006/main">
+              <a:graphicData uri="http://schemas.openxmlformats.org/drawingml/2006/picture">
+                <pic:pic xmlns:pic="http://schemas.openxmlformats.org/drawingml/2006/picture">
+                  <pic:nvPicPr>
+                    <pic:cNvPr id="0" name="Picture 3"/>
+                    <pic:cNvPicPr>
+                      <a:picLocks noChangeAspect="1" noChangeArrowheads="1"/>
+                    </pic:cNvPicPr>
+                  </pic:nvPicPr>
+                  <pic:blipFill>
+                    <a:blip r:embed="rId23" cstate="print">
+                      <a:extLst>
+                        <a:ext uri="{28A0092B-C50C-407E-A947-70E740481C1C}">
+                          <a14:useLocalDpi xmlns:a14="http://schemas.microsoft.com/office/drawing/2010/main" val="0"/>
+                        </a:ext>
+                      </a:extLst>
+                    </a:blip>
+                    <a:srcRect/>
+                    <a:stretch>
+                      <a:fillRect/>
+                    </a:stretch>
+                  </pic:blipFill>
+                  <pic:spPr bwMode="auto">
+                    <a:xfrm>
+                      <a:off x="0" y="0"/>
+                      <a:ext cx="1015365" cy="762000"/>
+                    </a:xfrm>
+                    <a:prstGeom prst="rect">
+                      <a:avLst/>
+                    </a:prstGeom>
+                    <a:noFill/>
+                    <a:ln>
+                      <a:noFill/>
+                    </a:ln>
+                  </pic:spPr>
+                </pic:pic>
+              </a:graphicData>
+            </a:graphic>
+            <wp14:sizeRelH relativeFrom="margin">
+              <wp14:pctWidth>0</wp14:pctWidth>
+            </wp14:sizeRelH>
+            <wp14:sizeRelV relativeFrom="margin">
+              <wp14:pctHeight>0</wp14:pctHeight>
+            </wp14:sizeRelV>
+          </wp:anchor>
+        </w:drawing>
       </w:r>
     </w:p>
     <w:p>
@@ -3294,12 +4375,82 @@
       <w:pPr>
         <w:pStyle w:val="Titre1"/>
       </w:pPr>
-      <w:bookmarkStart w:id="2" w:name="_Toc29390999"/>
+      <w:bookmarkStart w:id="7" w:name="_Toc29660538"/>
+      <w:r>
+        <w:lastRenderedPageBreak/>
+        <w:t>Diagramme de</w:t>
+      </w:r>
+      <w:r>
+        <w:t xml:space="preserve"> </w:t>
+      </w:r>
+      <w:r>
+        <w:t>c</w:t>
+      </w:r>
+      <w:r>
+        <w:t>as d’utilisation</w:t>
+      </w:r>
+      <w:bookmarkEnd w:id="7"/>
+    </w:p>
+    <w:p>
+      <w:r>
+        <w:drawing>
+          <wp:inline distT="0" distB="0" distL="0" distR="0" wp14:anchorId="5FEB6469" wp14:editId="5FB2E254">
+            <wp:extent cx="5784959" cy="5353050"/>
+            <wp:effectExtent l="0" t="0" r="0" b="0"/>
+            <wp:docPr id="24" name="Graphique 24"/>
+            <wp:cNvGraphicFramePr>
+              <a:graphicFrameLocks xmlns:a="http://schemas.openxmlformats.org/drawingml/2006/main" noChangeAspect="1"/>
+            </wp:cNvGraphicFramePr>
+            <a:graphic xmlns:a="http://schemas.openxmlformats.org/drawingml/2006/main">
+              <a:graphicData uri="http://schemas.openxmlformats.org/drawingml/2006/picture">
+                <pic:pic xmlns:pic="http://schemas.openxmlformats.org/drawingml/2006/picture">
+                  <pic:nvPicPr>
+                    <pic:cNvPr id="1" name=""/>
+                    <pic:cNvPicPr/>
+                  </pic:nvPicPr>
+                  <pic:blipFill>
+                    <a:blip r:embed="rId24">
+                      <a:extLst>
+                        <a:ext uri="{96DAC541-7B7A-43D3-8B79-37D633B846F1}">
+                          <asvg:svgBlip xmlns:asvg="http://schemas.microsoft.com/office/drawing/2016/SVG/main" r:embed="rId25"/>
+                        </a:ext>
+                      </a:extLst>
+                    </a:blip>
+                    <a:stretch>
+                      <a:fillRect/>
+                    </a:stretch>
+                  </pic:blipFill>
+                  <pic:spPr>
+                    <a:xfrm>
+                      <a:off x="0" y="0"/>
+                      <a:ext cx="5791158" cy="5358786"/>
+                    </a:xfrm>
+                    <a:prstGeom prst="rect">
+                      <a:avLst/>
+                    </a:prstGeom>
+                  </pic:spPr>
+                </pic:pic>
+              </a:graphicData>
+            </a:graphic>
+          </wp:inline>
+        </w:drawing>
+      </w:r>
+    </w:p>
+    <w:p>
+      <w:r>
+        <w:br w:type="page"/>
+      </w:r>
+    </w:p>
+    <w:p>
+      <w:pPr>
+        <w:pStyle w:val="Titre1"/>
+      </w:pPr>
+      <w:bookmarkStart w:id="8" w:name="_Toc29660539"/>
       <w:r>
         <w:lastRenderedPageBreak/>
         <w:t>Fonctionnalités</w:t>
       </w:r>
-      <w:bookmarkEnd w:id="2"/>
+      <w:bookmarkEnd w:id="8"/>
     </w:p>
     <w:p>
       <w:pPr>
@@ -3313,14 +4464,7 @@
           <w:sz w:val="20"/>
           <w:szCs w:val="20"/>
         </w:rPr>
-        <w:t>N’importe quel visiteur peut consulter la galerie d’image</w:t>
-      </w:r>
-      <w:r>
-        <w:rPr>
-          <w:sz w:val="20"/>
-          <w:szCs w:val="20"/>
-        </w:rPr>
-        <w:t xml:space="preserve">s, les événements et s’inscrire, les membres peuvent ajouter des images dans la galerie ainsi que s’inscrire à des événements. </w:t>
+        <w:t xml:space="preserve">N’importe quel visiteur peut consulter la galerie d’images, les événements et s’inscrire, les membres peuvent ajouter des images dans la galerie ainsi que s’inscrire à des événements. </w:t>
       </w:r>
     </w:p>
     <w:p>
@@ -5154,54 +6298,24 @@
         <w:t>*Fonctionnalités additionnelles non comprises dans le livrable de bas pourront être ajouté ultérieurement dans le back office du site.</w:t>
       </w:r>
     </w:p>
-    <w:p>
-      <w:pPr>
-        <w:pStyle w:val="Titre1"/>
-      </w:pPr>
-      <w:bookmarkStart w:id="3" w:name="_Toc29391000"/>
-      <w:r>
-        <w:lastRenderedPageBreak/>
-        <w:t>Diagramme de</w:t>
-      </w:r>
-      <w:r>
-        <w:t xml:space="preserve"> </w:t>
-      </w:r>
-      <w:r>
-        <w:t>c</w:t>
-      </w:r>
-      <w:r>
-        <w:t>as d’utilisation</w:t>
-      </w:r>
-      <w:bookmarkEnd w:id="3"/>
-    </w:p>
-    <w:p>
-      <w:r>
-        <w:t xml:space="preserve">&lt; Steven doit </w:t>
-      </w:r>
-      <w:r>
-        <w:t>faire</w:t>
-      </w:r>
-      <w:r>
-        <w:t xml:space="preserve"> &gt;</w:t>
-      </w:r>
-    </w:p>
+    <w:p/>
     <w:p>
       <w:r>
         <w:br w:type="page"/>
       </w:r>
     </w:p>
+    <w:p/>
     <w:p>
       <w:pPr>
         <w:pStyle w:val="Titre1"/>
       </w:pPr>
-      <w:bookmarkStart w:id="4" w:name="_Toc29391001"/>
+      <w:bookmarkStart w:id="9" w:name="_Toc29660540"/>
       <w:r>
         <w:rPr>
           <w:noProof/>
         </w:rPr>
-        <w:lastRenderedPageBreak/>
         <w:drawing>
-          <wp:anchor distT="0" distB="0" distL="114300" distR="114300" simplePos="0" relativeHeight="251658240" behindDoc="0" locked="0" layoutInCell="1" allowOverlap="1" wp14:anchorId="7447D41C" wp14:editId="35E63B00">
+          <wp:anchor distT="0" distB="0" distL="114300" distR="114300" simplePos="0" relativeHeight="251658240" behindDoc="0" locked="0" layoutInCell="1" allowOverlap="1" wp14:anchorId="7447D41C" wp14:editId="2F218A44">
             <wp:simplePos x="0" y="0"/>
             <wp:positionH relativeFrom="margin">
               <wp:posOffset>460303</wp:posOffset>
@@ -5216,7 +6330,7 @@
             <wp:cNvGraphicFramePr/>
             <a:graphic xmlns:a="http://schemas.openxmlformats.org/drawingml/2006/main">
               <a:graphicData uri="http://schemas.openxmlformats.org/drawingml/2006/diagram">
-                <dgm:relIds xmlns:dgm="http://schemas.openxmlformats.org/drawingml/2006/diagram" xmlns:r="http://schemas.openxmlformats.org/officeDocument/2006/relationships" r:dm="rId17" r:lo="rId18" r:qs="rId19" r:cs="rId20"/>
+                <dgm:relIds xmlns:dgm="http://schemas.openxmlformats.org/drawingml/2006/diagram" xmlns:r="http://schemas.openxmlformats.org/officeDocument/2006/relationships" r:dm="rId26" r:lo="rId27" r:qs="rId28" r:cs="rId29"/>
               </a:graphicData>
             </a:graphic>
             <wp14:sizeRelV relativeFrom="margin">
@@ -5231,7 +6345,7 @@
       <w:r>
         <w:t>rborescence du site</w:t>
       </w:r>
-      <w:bookmarkEnd w:id="4"/>
+      <w:bookmarkEnd w:id="9"/>
     </w:p>
     <w:p/>
     <w:p>
@@ -5312,7 +6426,7 @@
           </mc:Choice>
           <mc:Fallback>
             <w:pict>
-              <v:shape w14:anchorId="7C5CA1E1" id="Zone de texte 7" o:spid="_x0000_s1028" type="#_x0000_t202" style="position:absolute;margin-left:-1.85pt;margin-top:364.1pt;width:84.75pt;height:23.25pt;z-index:251659264;visibility:visible;mso-wrap-style:square;mso-width-percent:0;mso-height-percent:0;mso-wrap-distance-left:9pt;mso-wrap-distance-top:0;mso-wrap-distance-right:9pt;mso-wrap-distance-bottom:0;mso-position-horizontal:absolute;mso-position-horizontal-relative:text;mso-position-vertical:absolute;mso-position-vertical-relative:text;mso-width-percent:0;mso-height-percent:0;mso-width-relative:margin;mso-height-relative:margin;v-text-anchor:top" o:gfxdata="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" fillcolor="#135b0d" stroked="f" strokeweight=".5pt">
+              <v:shape w14:anchorId="7C5CA1E1" id="Zone de texte 7" o:spid="_x0000_s1030" type="#_x0000_t202" style="position:absolute;margin-left:-1.85pt;margin-top:364.1pt;width:84.75pt;height:23.25pt;z-index:251659264;visibility:visible;mso-wrap-style:square;mso-width-percent:0;mso-height-percent:0;mso-wrap-distance-left:9pt;mso-wrap-distance-top:0;mso-wrap-distance-right:9pt;mso-wrap-distance-bottom:0;mso-position-horizontal:absolute;mso-position-horizontal-relative:text;mso-position-vertical:absolute;mso-position-vertical-relative:text;mso-width-percent:0;mso-height-percent:0;mso-width-relative:margin;mso-height-relative:margin;v-text-anchor:top" o:gfxdata="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" fillcolor="#135b0d" stroked="f" strokeweight=".5pt">
                 <v:textbox>
                   <w:txbxContent>
                     <w:p>
@@ -5419,7 +6533,7 @@
           </mc:Choice>
           <mc:Fallback>
             <w:pict>
-              <v:shape w14:anchorId="1007D485" id="Zone de texte 8" o:spid="_x0000_s1029" type="#_x0000_t202" style="position:absolute;margin-left:-1.1pt;margin-top:332.6pt;width:84.75pt;height:23.25pt;z-index:251661312;visibility:visible;mso-wrap-style:square;mso-width-percent:0;mso-height-percent:0;mso-wrap-distance-left:9pt;mso-wrap-distance-top:0;mso-wrap-distance-right:9pt;mso-wrap-distance-bottom:0;mso-position-horizontal:absolute;mso-position-horizontal-relative:text;mso-position-vertical:absolute;mso-position-vertical-relative:text;mso-width-percent:0;mso-height-percent:0;mso-width-relative:margin;mso-height-relative:margin;v-text-anchor:top" o:gfxdata="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" fillcolor="#70ad47 [3209]" stroked="f" strokeweight=".5pt">
+              <v:shape w14:anchorId="1007D485" id="Zone de texte 8" o:spid="_x0000_s1031" type="#_x0000_t202" style="position:absolute;margin-left:-1.1pt;margin-top:332.6pt;width:84.75pt;height:23.25pt;z-index:251661312;visibility:visible;mso-wrap-style:square;mso-width-percent:0;mso-height-percent:0;mso-wrap-distance-left:9pt;mso-wrap-distance-top:0;mso-wrap-distance-right:9pt;mso-wrap-distance-bottom:0;mso-position-horizontal:absolute;mso-position-horizontal-relative:text;mso-position-vertical:absolute;mso-position-vertical-relative:text;mso-width-percent:0;mso-height-percent:0;mso-width-relative:margin;mso-height-relative:margin;v-text-anchor:top" o:gfxdata="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" fillcolor="#70ad47 [3209]" stroked="f" strokeweight=".5pt">
                 <v:textbox>
                   <w:txbxContent>
                     <w:p>
@@ -5457,130 +6571,7 @@
       <w:pPr>
         <w:pStyle w:val="Titre1"/>
       </w:pPr>
-      <w:bookmarkStart w:id="5" w:name="_Toc29391002"/>
-      <w:r>
-        <w:lastRenderedPageBreak/>
-        <w:t>Maquette</w:t>
-      </w:r>
-      <w:r>
-        <w:t>s</w:t>
-      </w:r>
-      <w:r>
-        <w:t xml:space="preserve"> des nouvelles pages</w:t>
-      </w:r>
-      <w:bookmarkEnd w:id="5"/>
-    </w:p>
-    <w:p>
-      <w:pPr>
-        <w:pStyle w:val="Titre2"/>
-        <w:numPr>
-          <w:ilvl w:val="0"/>
-          <w:numId w:val="5"/>
-        </w:numPr>
-      </w:pPr>
-      <w:bookmarkStart w:id="6" w:name="_Toc29391003"/>
-      <w:r>
-        <w:t>Connection</w:t>
-      </w:r>
-      <w:bookmarkEnd w:id="6"/>
-    </w:p>
-    <w:p>
-      <w:r>
-        <w:t xml:space="preserve">&lt; </w:t>
-      </w:r>
-      <w:r>
-        <w:t>Olivier doit</w:t>
-      </w:r>
-      <w:r>
-        <w:t xml:space="preserve"> faire &gt;</w:t>
-      </w:r>
-    </w:p>
-    <w:p>
-      <w:r>
-        <w:br w:type="page"/>
-      </w:r>
-    </w:p>
-    <w:p/>
-    <w:p>
-      <w:pPr>
-        <w:pStyle w:val="Titre2"/>
-      </w:pPr>
-      <w:bookmarkStart w:id="7" w:name="_Toc29391004"/>
-      <w:r>
-        <w:t>Inscription</w:t>
-      </w:r>
-      <w:bookmarkEnd w:id="7"/>
-    </w:p>
-    <w:p>
-      <w:r>
-        <w:t>&lt;</w:t>
-      </w:r>
-      <w:r>
-        <w:t xml:space="preserve"> Olivier doit</w:t>
-      </w:r>
-      <w:r>
-        <w:t xml:space="preserve"> faire &gt;</w:t>
-      </w:r>
-    </w:p>
-    <w:p>
-      <w:r>
-        <w:br w:type="page"/>
-      </w:r>
-    </w:p>
-    <w:p/>
-    <w:p>
-      <w:pPr>
-        <w:pStyle w:val="Titre2"/>
-      </w:pPr>
-      <w:bookmarkStart w:id="8" w:name="_Toc29391005"/>
-      <w:r>
-        <w:t>Événements</w:t>
-      </w:r>
-      <w:bookmarkEnd w:id="8"/>
-    </w:p>
-    <w:p>
-      <w:r>
-        <w:t xml:space="preserve">&lt; </w:t>
-      </w:r>
-      <w:r>
-        <w:t>Olivier</w:t>
-      </w:r>
-      <w:r>
-        <w:t xml:space="preserve"> faire &gt;</w:t>
-      </w:r>
-    </w:p>
-    <w:p>
-      <w:r>
-        <w:br w:type="page"/>
-      </w:r>
-    </w:p>
-    <w:p/>
-    <w:p>
-      <w:pPr>
-        <w:pStyle w:val="Titre2"/>
-      </w:pPr>
-      <w:bookmarkStart w:id="9" w:name="_Toc29391006"/>
-      <w:r>
-        <w:t>Backoffice</w:t>
-      </w:r>
-      <w:bookmarkEnd w:id="9"/>
-    </w:p>
-    <w:p>
-      <w:r>
-        <w:t>&lt; Olivier faire &gt;</w:t>
-      </w:r>
-    </w:p>
-    <w:p/>
-    <w:p>
-      <w:r>
-        <w:br w:type="page"/>
-      </w:r>
-    </w:p>
-    <w:p>
-      <w:pPr>
-        <w:pStyle w:val="Titre1"/>
-      </w:pPr>
-      <w:bookmarkStart w:id="10" w:name="_Toc29391007"/>
+      <w:bookmarkStart w:id="10" w:name="_Toc29660541"/>
       <w:r>
         <w:lastRenderedPageBreak/>
         <w:t>Dictionnaire des données</w:t>
@@ -5597,41 +6588,22 @@
       <w:pPr>
         <w:pStyle w:val="Titre1"/>
       </w:pPr>
-      <w:bookmarkStart w:id="11" w:name="_Toc29391008"/>
+      <w:bookmarkStart w:id="11" w:name="_Toc29660542"/>
       <w:r>
         <w:lastRenderedPageBreak/>
         <w:t>Modèle Conceptuel de Données</w:t>
       </w:r>
       <w:bookmarkEnd w:id="11"/>
     </w:p>
+    <w:p/>
+    <w:p/>
     <w:p>
-      <w:pPr>
-        <w:pStyle w:val="Titre2"/>
-        <w:numPr>
-          <w:ilvl w:val="0"/>
-          <w:numId w:val="16"/>
-        </w:numPr>
-      </w:pPr>
       <w:r>
-        <w:t>MCD</w:t>
-      </w:r>
-    </w:p>
-    <w:p>
-      <w:pPr>
-        <w:jc w:val="center"/>
-        <w:rPr>
-          <w:noProof/>
-        </w:rPr>
-      </w:pPr>
-      <w:r>
-        <w:rPr>
-          <w:noProof/>
-        </w:rPr>
         <w:drawing>
-          <wp:inline distT="0" distB="0" distL="0" distR="0" wp14:anchorId="02E2CDED" wp14:editId="61C510FB">
-            <wp:extent cx="5039817" cy="3743864"/>
-            <wp:effectExtent l="0" t="0" r="8890" b="9525"/>
-            <wp:docPr id="9" name="Graphique 9"/>
+          <wp:inline distT="0" distB="0" distL="0" distR="0" wp14:anchorId="33FC17D7" wp14:editId="4E98F129">
+            <wp:extent cx="6052038" cy="4495800"/>
+            <wp:effectExtent l="0" t="0" r="6350" b="0"/>
+            <wp:docPr id="32" name="Graphique 32"/>
             <wp:cNvGraphicFramePr>
               <a:graphicFrameLocks xmlns:a="http://schemas.openxmlformats.org/drawingml/2006/main" noChangeAspect="1"/>
             </wp:cNvGraphicFramePr>
@@ -5643,10 +6615,10 @@
                     <pic:cNvPicPr/>
                   </pic:nvPicPr>
                   <pic:blipFill>
-                    <a:blip r:embed="rId22">
+                    <a:blip r:embed="rId31">
                       <a:extLst>
                         <a:ext uri="{96DAC541-7B7A-43D3-8B79-37D633B846F1}">
-                          <asvg:svgBlip xmlns:asvg="http://schemas.microsoft.com/office/drawing/2016/SVG/main" r:embed="rId23"/>
+                          <asvg:svgBlip xmlns:asvg="http://schemas.microsoft.com/office/drawing/2016/SVG/main" r:embed="rId32"/>
                         </a:ext>
                       </a:extLst>
                     </a:blip>
@@ -5657,7 +6629,7 @@
                   <pic:spPr>
                     <a:xfrm>
                       <a:off x="0" y="0"/>
-                      <a:ext cx="5045101" cy="3747790"/>
+                      <a:ext cx="6054045" cy="4497291"/>
                     </a:xfrm>
                     <a:prstGeom prst="rect">
                       <a:avLst/>
@@ -5671,97 +6643,197 @@
       </w:r>
     </w:p>
     <w:p>
+      <w:r>
+        <w:br w:type="page"/>
+      </w:r>
+    </w:p>
+    <w:p>
       <w:pPr>
-        <w:pStyle w:val="Titre2"/>
+        <w:pStyle w:val="Titre1"/>
         <w:rPr>
           <w:noProof/>
         </w:rPr>
       </w:pPr>
+      <w:bookmarkStart w:id="12" w:name="_Toc29660544"/>
       <w:r>
         <w:rPr>
           <w:noProof/>
         </w:rPr>
-        <w:t>MLD</w:t>
+        <w:lastRenderedPageBreak/>
+        <w:t>Modèle Logique de données</w:t>
+      </w:r>
+      <w:bookmarkEnd w:id="12"/>
+    </w:p>
+    <w:p>
+      <w:pPr>
+        <w:rPr>
+          <w:rFonts w:ascii="Consolas" w:hAnsi="Consolas"/>
+          <w:sz w:val="24"/>
+          <w:szCs w:val="24"/>
+        </w:rPr>
+      </w:pPr>
+    </w:p>
+    <w:p>
+      <w:pPr>
+        <w:rPr>
+          <w:rFonts w:ascii="Consolas" w:hAnsi="Consolas"/>
+          <w:sz w:val="24"/>
+          <w:szCs w:val="24"/>
+        </w:rPr>
+      </w:pPr>
+    </w:p>
+    <w:p>
+      <w:pPr>
+        <w:rPr>
+          <w:rFonts w:ascii="Consolas" w:hAnsi="Consolas"/>
+          <w:sz w:val="24"/>
+          <w:szCs w:val="24"/>
+        </w:rPr>
+      </w:pPr>
+      <w:proofErr w:type="gramStart"/>
+      <w:r>
+        <w:rPr>
+          <w:rFonts w:ascii="Consolas" w:hAnsi="Consolas"/>
+          <w:sz w:val="24"/>
+          <w:szCs w:val="24"/>
+        </w:rPr>
+        <w:t>IMAGE(</w:t>
+      </w:r>
+      <w:proofErr w:type="spellStart"/>
+      <w:proofErr w:type="gramEnd"/>
+      <w:r>
+        <w:rPr>
+          <w:rFonts w:ascii="Consolas" w:hAnsi="Consolas"/>
+          <w:sz w:val="24"/>
+          <w:szCs w:val="24"/>
+        </w:rPr>
+        <w:t>img_id</w:t>
+      </w:r>
+      <w:proofErr w:type="spellEnd"/>
+      <w:r>
+        <w:rPr>
+          <w:rFonts w:ascii="Consolas" w:hAnsi="Consolas"/>
+          <w:sz w:val="24"/>
+          <w:szCs w:val="24"/>
+        </w:rPr>
+        <w:t xml:space="preserve">, </w:t>
+      </w:r>
+      <w:proofErr w:type="spellStart"/>
+      <w:r>
+        <w:rPr>
+          <w:rFonts w:ascii="Consolas" w:hAnsi="Consolas"/>
+          <w:sz w:val="24"/>
+          <w:szCs w:val="24"/>
+        </w:rPr>
+        <w:t>img_libelle</w:t>
+      </w:r>
+      <w:proofErr w:type="spellEnd"/>
+      <w:r>
+        <w:rPr>
+          <w:rFonts w:ascii="Consolas" w:hAnsi="Consolas"/>
+          <w:sz w:val="24"/>
+          <w:szCs w:val="24"/>
+        </w:rPr>
+        <w:t>, img_slug, img_src, img_description, #user_id, img_publication, img_validation)</w:t>
       </w:r>
     </w:p>
     <w:p>
       <w:pPr>
         <w:rPr>
           <w:rFonts w:ascii="Consolas" w:hAnsi="Consolas"/>
-          <w:sz w:val="16"/>
-          <w:szCs w:val="16"/>
+          <w:sz w:val="24"/>
+          <w:szCs w:val="24"/>
         </w:rPr>
       </w:pPr>
       <w:r>
         <w:rPr>
           <w:rFonts w:ascii="Consolas" w:hAnsi="Consolas"/>
-          <w:sz w:val="16"/>
-          <w:szCs w:val="16"/>
-        </w:rPr>
-        <w:t>IMAGE(img_id, img_libelle, img_slug, img_src, img_description, #user_id, img_publication, img_validation)</w:t>
-      </w:r>
-    </w:p>
-    <w:p>
-      <w:pPr>
-        <w:rPr>
-          <w:rFonts w:ascii="Consolas" w:hAnsi="Consolas"/>
-          <w:sz w:val="16"/>
-          <w:szCs w:val="16"/>
-        </w:rPr>
-      </w:pPr>
-      <w:r>
-        <w:rPr>
-          <w:rFonts w:ascii="Consolas" w:hAnsi="Consolas"/>
-          <w:sz w:val="16"/>
-          <w:szCs w:val="16"/>
+          <w:sz w:val="24"/>
+          <w:szCs w:val="24"/>
         </w:rPr>
         <w:t>IMG</w:t>
       </w:r>
       <w:r>
         <w:rPr>
           <w:rFonts w:ascii="Consolas" w:hAnsi="Consolas"/>
-          <w:sz w:val="16"/>
-          <w:szCs w:val="16"/>
+          <w:sz w:val="24"/>
+          <w:szCs w:val="24"/>
         </w:rPr>
         <w:t>AGE</w:t>
       </w:r>
       <w:r>
         <w:rPr>
           <w:rFonts w:ascii="Consolas" w:hAnsi="Consolas"/>
-          <w:sz w:val="16"/>
-          <w:szCs w:val="16"/>
+          <w:sz w:val="24"/>
+          <w:szCs w:val="24"/>
         </w:rPr>
-        <w:t>_COMMENT(#user_id,</w:t>
+        <w:t>_</w:t>
+      </w:r>
+      <w:proofErr w:type="gramStart"/>
+      <w:r>
+        <w:rPr>
+          <w:rFonts w:ascii="Consolas" w:hAnsi="Consolas"/>
+          <w:sz w:val="24"/>
+          <w:szCs w:val="24"/>
+        </w:rPr>
+        <w:t>COMMENT(</w:t>
+      </w:r>
+      <w:proofErr w:type="spellStart"/>
+      <w:proofErr w:type="gramEnd"/>
+      <w:r>
+        <w:rPr>
+          <w:rFonts w:ascii="Consolas" w:hAnsi="Consolas"/>
+          <w:sz w:val="24"/>
+          <w:szCs w:val="24"/>
+        </w:rPr>
+        <w:t>comment_id</w:t>
+      </w:r>
+      <w:proofErr w:type="spellEnd"/>
+      <w:r>
+        <w:rPr>
+          <w:rFonts w:ascii="Consolas" w:hAnsi="Consolas"/>
+          <w:sz w:val="24"/>
+          <w:szCs w:val="24"/>
+        </w:rPr>
+        <w:t xml:space="preserve">, </w:t>
       </w:r>
       <w:r>
         <w:rPr>
           <w:rFonts w:ascii="Consolas" w:hAnsi="Consolas"/>
-          <w:sz w:val="16"/>
-          <w:szCs w:val="16"/>
+          <w:sz w:val="24"/>
+          <w:szCs w:val="24"/>
+        </w:rPr>
+        <w:t>#user_id,</w:t>
+      </w:r>
+      <w:r>
+        <w:rPr>
+          <w:rFonts w:ascii="Consolas" w:hAnsi="Consolas"/>
+          <w:sz w:val="24"/>
+          <w:szCs w:val="24"/>
         </w:rPr>
         <w:t xml:space="preserve"> </w:t>
       </w:r>
       <w:r>
         <w:rPr>
           <w:rFonts w:ascii="Consolas" w:hAnsi="Consolas"/>
-          <w:sz w:val="16"/>
-          <w:szCs w:val="16"/>
+          <w:sz w:val="24"/>
+          <w:szCs w:val="24"/>
         </w:rPr>
         <w:t>comment_date,</w:t>
       </w:r>
       <w:r>
         <w:rPr>
           <w:rFonts w:ascii="Consolas" w:hAnsi="Consolas"/>
-          <w:sz w:val="16"/>
-          <w:szCs w:val="16"/>
+          <w:sz w:val="24"/>
+          <w:szCs w:val="24"/>
         </w:rPr>
         <w:t xml:space="preserve"> comment_modif_date,</w:t>
       </w:r>
       <w:r>
         <w:rPr>
           <w:rFonts w:ascii="Consolas" w:hAnsi="Consolas"/>
-          <w:sz w:val="16"/>
-          <w:szCs w:val="16"/>
+          <w:sz w:val="24"/>
+          <w:szCs w:val="24"/>
         </w:rPr>
         <w:t xml:space="preserve"> comment_content)</w:t>
       </w:r>
@@ -5770,33 +6842,41 @@
       <w:pPr>
         <w:rPr>
           <w:rFonts w:ascii="Consolas" w:hAnsi="Consolas"/>
-          <w:sz w:val="16"/>
-          <w:szCs w:val="16"/>
+          <w:sz w:val="24"/>
+          <w:szCs w:val="24"/>
         </w:rPr>
       </w:pPr>
+      <w:proofErr w:type="gramStart"/>
       <w:r>
         <w:rPr>
           <w:rFonts w:ascii="Consolas" w:hAnsi="Consolas"/>
-          <w:sz w:val="16"/>
-          <w:szCs w:val="16"/>
+          <w:sz w:val="24"/>
+          <w:szCs w:val="24"/>
         </w:rPr>
-        <w:t xml:space="preserve">USER(user_id, user_pseudo, user_pwd, user_inscription_date, user_first_name, user_last_name, </w:t>
+        <w:t>USER(</w:t>
+      </w:r>
+      <w:proofErr w:type="gramEnd"/>
+      <w:r>
+        <w:rPr>
+          <w:rFonts w:ascii="Consolas" w:hAnsi="Consolas"/>
+          <w:sz w:val="24"/>
+          <w:szCs w:val="24"/>
+        </w:rPr>
+        <w:t xml:space="preserve">user_id, user_pseudo, user_pwd, user_inscription_date, user_first_name, user_last_name, </w:t>
       </w:r>
       <w:r>
         <w:rPr>
           <w:rFonts w:ascii="Consolas" w:hAnsi="Consolas"/>
-          <w:sz w:val="16"/>
-          <w:szCs w:val="16"/>
+          <w:sz w:val="24"/>
+          <w:szCs w:val="24"/>
         </w:rPr>
         <w:t xml:space="preserve">user_tel, </w:t>
       </w:r>
-      <w:bookmarkStart w:id="12" w:name="_GoBack"/>
-      <w:bookmarkEnd w:id="12"/>
       <w:r>
         <w:rPr>
           <w:rFonts w:ascii="Consolas" w:hAnsi="Consolas"/>
-          <w:sz w:val="16"/>
-          <w:szCs w:val="16"/>
+          <w:sz w:val="24"/>
+          <w:szCs w:val="24"/>
         </w:rPr>
         <w:t>user_age, user_gender, user_tel, #profil_id)</w:t>
       </w:r>
@@ -5805,23 +6885,33 @@
       <w:pPr>
         <w:rPr>
           <w:rFonts w:ascii="Consolas" w:hAnsi="Consolas"/>
-          <w:sz w:val="16"/>
-          <w:szCs w:val="16"/>
+          <w:sz w:val="24"/>
+          <w:szCs w:val="24"/>
         </w:rPr>
       </w:pPr>
+      <w:proofErr w:type="gramStart"/>
       <w:r>
         <w:rPr>
           <w:rFonts w:ascii="Consolas" w:hAnsi="Consolas"/>
-          <w:sz w:val="16"/>
-          <w:szCs w:val="16"/>
+          <w:sz w:val="24"/>
+          <w:szCs w:val="24"/>
         </w:rPr>
-        <w:t>PROFIL(profil_id, profil_name, profil_description</w:t>
+        <w:t>PROFIL(</w:t>
+      </w:r>
+      <w:proofErr w:type="gramEnd"/>
+      <w:r>
+        <w:rPr>
+          <w:rFonts w:ascii="Consolas" w:hAnsi="Consolas"/>
+          <w:sz w:val="24"/>
+          <w:szCs w:val="24"/>
+        </w:rPr>
+        <w:t>profil_id, profil_name, profil_description</w:t>
       </w:r>
       <w:r>
         <w:rPr>
           <w:rFonts w:ascii="Consolas" w:hAnsi="Consolas"/>
-          <w:sz w:val="16"/>
-          <w:szCs w:val="16"/>
+          <w:sz w:val="24"/>
+          <w:szCs w:val="24"/>
         </w:rPr>
         <w:t>)</w:t>
       </w:r>
@@ -5830,57 +6920,95 @@
       <w:pPr>
         <w:rPr>
           <w:rFonts w:ascii="Consolas" w:hAnsi="Consolas"/>
-          <w:sz w:val="16"/>
-          <w:szCs w:val="16"/>
+          <w:sz w:val="24"/>
+          <w:szCs w:val="24"/>
         </w:rPr>
       </w:pPr>
       <w:r>
         <w:rPr>
           <w:rFonts w:ascii="Consolas" w:hAnsi="Consolas"/>
-          <w:sz w:val="16"/>
-          <w:szCs w:val="16"/>
+          <w:sz w:val="24"/>
+          <w:szCs w:val="24"/>
         </w:rPr>
-        <w:t>PROFIL_PERMISSION(#profil_id, #permission_id)</w:t>
+        <w:t>PROFIL_</w:t>
+      </w:r>
+      <w:proofErr w:type="gramStart"/>
+      <w:r>
+        <w:rPr>
+          <w:rFonts w:ascii="Consolas" w:hAnsi="Consolas"/>
+          <w:sz w:val="24"/>
+          <w:szCs w:val="24"/>
+        </w:rPr>
+        <w:t>PERMISSION(</w:t>
+      </w:r>
+      <w:proofErr w:type="gramEnd"/>
+      <w:r>
+        <w:rPr>
+          <w:rFonts w:ascii="Consolas" w:hAnsi="Consolas"/>
+          <w:sz w:val="24"/>
+          <w:szCs w:val="24"/>
+        </w:rPr>
+        <w:t>#profil_id, #permission_id)</w:t>
       </w:r>
     </w:p>
     <w:p>
       <w:pPr>
         <w:rPr>
           <w:rFonts w:ascii="Consolas" w:hAnsi="Consolas"/>
-          <w:sz w:val="16"/>
-          <w:szCs w:val="16"/>
+          <w:sz w:val="24"/>
+          <w:szCs w:val="24"/>
         </w:rPr>
       </w:pPr>
+      <w:proofErr w:type="gramStart"/>
       <w:r>
         <w:rPr>
           <w:rFonts w:ascii="Consolas" w:hAnsi="Consolas"/>
-          <w:sz w:val="16"/>
-          <w:szCs w:val="16"/>
+          <w:sz w:val="24"/>
+          <w:szCs w:val="24"/>
         </w:rPr>
-        <w:t>PERMISSION(permission_id, permission_libelle, permission_description)</w:t>
+        <w:t>PERMISSION(</w:t>
+      </w:r>
+      <w:proofErr w:type="gramEnd"/>
+      <w:r>
+        <w:rPr>
+          <w:rFonts w:ascii="Consolas" w:hAnsi="Consolas"/>
+          <w:sz w:val="24"/>
+          <w:szCs w:val="24"/>
+        </w:rPr>
+        <w:t>permission_id, permission_libelle, permission_description)</w:t>
       </w:r>
     </w:p>
     <w:p>
       <w:pPr>
         <w:rPr>
           <w:rFonts w:ascii="Consolas" w:hAnsi="Consolas"/>
-          <w:sz w:val="16"/>
-          <w:szCs w:val="16"/>
+          <w:sz w:val="24"/>
+          <w:szCs w:val="24"/>
         </w:rPr>
       </w:pPr>
+      <w:proofErr w:type="gramStart"/>
       <w:r>
         <w:rPr>
           <w:rFonts w:ascii="Consolas" w:hAnsi="Consolas"/>
-          <w:sz w:val="16"/>
-          <w:szCs w:val="16"/>
+          <w:sz w:val="24"/>
+          <w:szCs w:val="24"/>
         </w:rPr>
-        <w:t>EVENT(event_id, event_name, event_slug, event_img, event_content, event_publication_date, event_start_date, event_end_date, event</w:t>
+        <w:t>EVENT(</w:t>
+      </w:r>
+      <w:proofErr w:type="gramEnd"/>
+      <w:r>
+        <w:rPr>
+          <w:rFonts w:ascii="Consolas" w:hAnsi="Consolas"/>
+          <w:sz w:val="24"/>
+          <w:szCs w:val="24"/>
+        </w:rPr>
+        <w:t>event_id, event_name, event_slug, event_img, event_content, event_publication_date, event_start_date, event_end_date, event</w:t>
       </w:r>
       <w:r>
         <w:rPr>
           <w:rFonts w:ascii="Consolas" w:hAnsi="Consolas"/>
-          <w:sz w:val="16"/>
-          <w:szCs w:val="16"/>
+          <w:sz w:val="24"/>
+          <w:szCs w:val="24"/>
         </w:rPr>
         <w:t>_capacity, #user_id)</w:t>
       </w:r>
@@ -5889,64 +7017,92 @@
       <w:pPr>
         <w:rPr>
           <w:rFonts w:ascii="Consolas" w:hAnsi="Consolas"/>
-          <w:sz w:val="16"/>
-          <w:szCs w:val="16"/>
+          <w:sz w:val="24"/>
+          <w:szCs w:val="24"/>
         </w:rPr>
       </w:pPr>
       <w:r>
         <w:rPr>
           <w:rFonts w:ascii="Consolas" w:hAnsi="Consolas"/>
-          <w:sz w:val="16"/>
-          <w:szCs w:val="16"/>
+          <w:sz w:val="24"/>
+          <w:szCs w:val="24"/>
         </w:rPr>
-        <w:t>EVENT_USER(#event_id, #user_id, event_user_validation, event_user_date)</w:t>
+        <w:t>EVENT_</w:t>
+      </w:r>
+      <w:proofErr w:type="gramStart"/>
+      <w:r>
+        <w:rPr>
+          <w:rFonts w:ascii="Consolas" w:hAnsi="Consolas"/>
+          <w:sz w:val="24"/>
+          <w:szCs w:val="24"/>
+        </w:rPr>
+        <w:t>USER(</w:t>
+      </w:r>
+      <w:proofErr w:type="gramEnd"/>
+      <w:r>
+        <w:rPr>
+          <w:rFonts w:ascii="Consolas" w:hAnsi="Consolas"/>
+          <w:sz w:val="24"/>
+          <w:szCs w:val="24"/>
+        </w:rPr>
+        <w:t>#event_id, #user_id, event_user_validation, event_user_date)</w:t>
       </w:r>
     </w:p>
     <w:p>
       <w:pPr>
         <w:rPr>
           <w:rFonts w:ascii="Consolas" w:hAnsi="Consolas"/>
-          <w:sz w:val="16"/>
-          <w:szCs w:val="16"/>
+          <w:sz w:val="24"/>
+          <w:szCs w:val="24"/>
         </w:rPr>
       </w:pPr>
+      <w:proofErr w:type="gramStart"/>
       <w:r>
         <w:rPr>
           <w:rFonts w:ascii="Consolas" w:hAnsi="Consolas"/>
-          <w:sz w:val="16"/>
-          <w:szCs w:val="16"/>
+          <w:sz w:val="24"/>
+          <w:szCs w:val="24"/>
         </w:rPr>
-        <w:t>PRESTATION(prestation_id,</w:t>
+        <w:t>PRESTATION(</w:t>
+      </w:r>
+      <w:proofErr w:type="gramEnd"/>
+      <w:r>
+        <w:rPr>
+          <w:rFonts w:ascii="Consolas" w:hAnsi="Consolas"/>
+          <w:sz w:val="24"/>
+          <w:szCs w:val="24"/>
+        </w:rPr>
+        <w:t>prestation_id,</w:t>
       </w:r>
       <w:r>
         <w:rPr>
           <w:rFonts w:ascii="Consolas" w:hAnsi="Consolas"/>
-          <w:sz w:val="16"/>
-          <w:szCs w:val="16"/>
+          <w:sz w:val="24"/>
+          <w:szCs w:val="24"/>
         </w:rPr>
         <w:t xml:space="preserve"> #categorie_id,</w:t>
       </w:r>
       <w:r>
         <w:rPr>
           <w:rFonts w:ascii="Consolas" w:hAnsi="Consolas"/>
-          <w:sz w:val="16"/>
-          <w:szCs w:val="16"/>
+          <w:sz w:val="24"/>
+          <w:szCs w:val="24"/>
         </w:rPr>
         <w:t xml:space="preserve"> </w:t>
       </w:r>
       <w:r>
         <w:rPr>
           <w:rFonts w:ascii="Consolas" w:hAnsi="Consolas"/>
-          <w:sz w:val="16"/>
-          <w:szCs w:val="16"/>
+          <w:sz w:val="24"/>
+          <w:szCs w:val="24"/>
         </w:rPr>
         <w:t>prestation_libelle, prestation_</w:t>
       </w:r>
       <w:r>
         <w:rPr>
           <w:rFonts w:ascii="Consolas" w:hAnsi="Consolas"/>
-          <w:sz w:val="16"/>
-          <w:szCs w:val="16"/>
+          <w:sz w:val="24"/>
+          <w:szCs w:val="24"/>
         </w:rPr>
         <w:t>slug, prestation_description)</w:t>
       </w:r>
@@ -5955,17 +7111,27 @@
       <w:pPr>
         <w:rPr>
           <w:rFonts w:ascii="Consolas" w:hAnsi="Consolas"/>
-          <w:sz w:val="16"/>
-          <w:szCs w:val="16"/>
+          <w:sz w:val="24"/>
+          <w:szCs w:val="24"/>
         </w:rPr>
       </w:pPr>
+      <w:proofErr w:type="gramStart"/>
       <w:r>
         <w:rPr>
           <w:rFonts w:ascii="Consolas" w:hAnsi="Consolas"/>
-          <w:sz w:val="16"/>
-          <w:szCs w:val="16"/>
+          <w:sz w:val="24"/>
+          <w:szCs w:val="24"/>
         </w:rPr>
-        <w:t>CATEGORIE(categorie_id, categorie_libelle, categorie_slug, categorie_description)</w:t>
+        <w:t>CATEGORIE(</w:t>
+      </w:r>
+      <w:proofErr w:type="gramEnd"/>
+      <w:r>
+        <w:rPr>
+          <w:rFonts w:ascii="Consolas" w:hAnsi="Consolas"/>
+          <w:sz w:val="24"/>
+          <w:szCs w:val="24"/>
+        </w:rPr>
+        <w:t>categorie_id, categorie_libelle, categorie_slug, categorie_description)</w:t>
       </w:r>
     </w:p>
     <w:p>
@@ -5985,30 +7151,69 @@
       <w:pPr>
         <w:pStyle w:val="Titre1"/>
       </w:pPr>
-      <w:bookmarkStart w:id="13" w:name="_Toc29391009"/>
+      <w:bookmarkStart w:id="13" w:name="_Toc29660545"/>
       <w:r>
         <w:lastRenderedPageBreak/>
         <w:t>Diagramme des classes</w:t>
       </w:r>
       <w:bookmarkEnd w:id="13"/>
     </w:p>
+    <w:p/>
+    <w:p/>
     <w:p>
       <w:r>
-        <w:t>&lt;</w:t>
+        <w:drawing>
+          <wp:inline distT="0" distB="0" distL="0" distR="0" wp14:anchorId="6CB2EC1D" wp14:editId="35120FE0">
+            <wp:extent cx="5760720" cy="5669280"/>
+            <wp:effectExtent l="0" t="0" r="0" b="7620"/>
+            <wp:docPr id="30" name="Graphique 30"/>
+            <wp:cNvGraphicFramePr>
+              <a:graphicFrameLocks xmlns:a="http://schemas.openxmlformats.org/drawingml/2006/main" noChangeAspect="1"/>
+            </wp:cNvGraphicFramePr>
+            <a:graphic xmlns:a="http://schemas.openxmlformats.org/drawingml/2006/main">
+              <a:graphicData uri="http://schemas.openxmlformats.org/drawingml/2006/picture">
+                <pic:pic xmlns:pic="http://schemas.openxmlformats.org/drawingml/2006/picture">
+                  <pic:nvPicPr>
+                    <pic:cNvPr id="1" name=""/>
+                    <pic:cNvPicPr/>
+                  </pic:nvPicPr>
+                  <pic:blipFill>
+                    <a:blip r:embed="rId33">
+                      <a:extLst>
+                        <a:ext uri="{96DAC541-7B7A-43D3-8B79-37D633B846F1}">
+                          <asvg:svgBlip xmlns:asvg="http://schemas.microsoft.com/office/drawing/2016/SVG/main" r:embed="rId34"/>
+                        </a:ext>
+                      </a:extLst>
+                    </a:blip>
+                    <a:stretch>
+                      <a:fillRect/>
+                    </a:stretch>
+                  </pic:blipFill>
+                  <pic:spPr>
+                    <a:xfrm>
+                      <a:off x="0" y="0"/>
+                      <a:ext cx="5760720" cy="5669280"/>
+                    </a:xfrm>
+                    <a:prstGeom prst="rect">
+                      <a:avLst/>
+                    </a:prstGeom>
+                  </pic:spPr>
+                </pic:pic>
+              </a:graphicData>
+            </a:graphic>
+          </wp:inline>
+        </w:drawing>
       </w:r>
-      <w:proofErr w:type="gramStart"/>
+    </w:p>
+    <w:p>
       <w:r>
-        <w:t>à</w:t>
-      </w:r>
-      <w:proofErr w:type="gramEnd"/>
-      <w:r>
-        <w:t xml:space="preserve"> insérer ici &gt;</w:t>
+        <w:br w:type="page"/>
       </w:r>
     </w:p>
     <w:p/>
     <w:sectPr>
-      <w:headerReference w:type="default" r:id="rId24"/>
-      <w:footerReference w:type="default" r:id="rId25"/>
+      <w:headerReference w:type="default" r:id="rId35"/>
+      <w:footerReference w:type="default" r:id="rId36"/>
       <w:pgSz w:w="11906" w:h="16838"/>
       <w:pgMar w:top="1417" w:right="1417" w:bottom="1417" w:left="1417" w:header="708" w:footer="708" w:gutter="0"/>
       <w:cols w:space="708"/>
@@ -7245,6 +8450,118 @@
     </w:lvl>
   </w:abstractNum>
   <w:abstractNum w:abstractNumId="7" w15:restartNumberingAfterBreak="0">
+    <w:nsid w:val="6B0E598B"/>
+    <w:multiLevelType w:val="hybridMultilevel"/>
+    <w:tmpl w:val="3676A8BA"/>
+    <w:lvl w:ilvl="0" w:tplc="E6E8D41E">
+      <w:numFmt w:val="bullet"/>
+      <w:lvlText w:val="-"/>
+      <w:lvlJc w:val="left"/>
+      <w:pPr>
+        <w:ind w:left="720" w:hanging="360"/>
+      </w:pPr>
+      <w:rPr>
+        <w:rFonts w:ascii="Roboto" w:eastAsiaTheme="minorHAnsi" w:hAnsi="Roboto" w:cstheme="minorBidi" w:hint="default"/>
+      </w:rPr>
+    </w:lvl>
+    <w:lvl w:ilvl="1" w:tplc="040C0003" w:tentative="1">
+      <w:start w:val="1"/>
+      <w:numFmt w:val="bullet"/>
+      <w:lvlText w:val="o"/>
+      <w:lvlJc w:val="left"/>
+      <w:pPr>
+        <w:ind w:left="1440" w:hanging="360"/>
+      </w:pPr>
+      <w:rPr>
+        <w:rFonts w:ascii="Courier New" w:hAnsi="Courier New" w:cs="Courier New" w:hint="default"/>
+      </w:rPr>
+    </w:lvl>
+    <w:lvl w:ilvl="2" w:tplc="040C0005" w:tentative="1">
+      <w:start w:val="1"/>
+      <w:numFmt w:val="bullet"/>
+      <w:lvlText w:val=""/>
+      <w:lvlJc w:val="left"/>
+      <w:pPr>
+        <w:ind w:left="2160" w:hanging="360"/>
+      </w:pPr>
+      <w:rPr>
+        <w:rFonts w:ascii="Wingdings" w:hAnsi="Wingdings" w:hint="default"/>
+      </w:rPr>
+    </w:lvl>
+    <w:lvl w:ilvl="3" w:tplc="040C0001" w:tentative="1">
+      <w:start w:val="1"/>
+      <w:numFmt w:val="bullet"/>
+      <w:lvlText w:val=""/>
+      <w:lvlJc w:val="left"/>
+      <w:pPr>
+        <w:ind w:left="2880" w:hanging="360"/>
+      </w:pPr>
+      <w:rPr>
+        <w:rFonts w:ascii="Symbol" w:hAnsi="Symbol" w:hint="default"/>
+      </w:rPr>
+    </w:lvl>
+    <w:lvl w:ilvl="4" w:tplc="040C0003" w:tentative="1">
+      <w:start w:val="1"/>
+      <w:numFmt w:val="bullet"/>
+      <w:lvlText w:val="o"/>
+      <w:lvlJc w:val="left"/>
+      <w:pPr>
+        <w:ind w:left="3600" w:hanging="360"/>
+      </w:pPr>
+      <w:rPr>
+        <w:rFonts w:ascii="Courier New" w:hAnsi="Courier New" w:cs="Courier New" w:hint="default"/>
+      </w:rPr>
+    </w:lvl>
+    <w:lvl w:ilvl="5" w:tplc="040C0005" w:tentative="1">
+      <w:start w:val="1"/>
+      <w:numFmt w:val="bullet"/>
+      <w:lvlText w:val=""/>
+      <w:lvlJc w:val="left"/>
+      <w:pPr>
+        <w:ind w:left="4320" w:hanging="360"/>
+      </w:pPr>
+      <w:rPr>
+        <w:rFonts w:ascii="Wingdings" w:hAnsi="Wingdings" w:hint="default"/>
+      </w:rPr>
+    </w:lvl>
+    <w:lvl w:ilvl="6" w:tplc="040C0001" w:tentative="1">
+      <w:start w:val="1"/>
+      <w:numFmt w:val="bullet"/>
+      <w:lvlText w:val=""/>
+      <w:lvlJc w:val="left"/>
+      <w:pPr>
+        <w:ind w:left="5040" w:hanging="360"/>
+      </w:pPr>
+      <w:rPr>
+        <w:rFonts w:ascii="Symbol" w:hAnsi="Symbol" w:hint="default"/>
+      </w:rPr>
+    </w:lvl>
+    <w:lvl w:ilvl="7" w:tplc="040C0003" w:tentative="1">
+      <w:start w:val="1"/>
+      <w:numFmt w:val="bullet"/>
+      <w:lvlText w:val="o"/>
+      <w:lvlJc w:val="left"/>
+      <w:pPr>
+        <w:ind w:left="5760" w:hanging="360"/>
+      </w:pPr>
+      <w:rPr>
+        <w:rFonts w:ascii="Courier New" w:hAnsi="Courier New" w:cs="Courier New" w:hint="default"/>
+      </w:rPr>
+    </w:lvl>
+    <w:lvl w:ilvl="8" w:tplc="040C0005" w:tentative="1">
+      <w:start w:val="1"/>
+      <w:numFmt w:val="bullet"/>
+      <w:lvlText w:val=""/>
+      <w:lvlJc w:val="left"/>
+      <w:pPr>
+        <w:ind w:left="6480" w:hanging="360"/>
+      </w:pPr>
+      <w:rPr>
+        <w:rFonts w:ascii="Wingdings" w:hAnsi="Wingdings" w:hint="default"/>
+      </w:rPr>
+    </w:lvl>
+  </w:abstractNum>
+  <w:abstractNum w:abstractNumId="8" w15:restartNumberingAfterBreak="0">
     <w:nsid w:val="732526EF"/>
     <w:multiLevelType w:val="hybridMultilevel"/>
     <w:tmpl w:val="B588A506"/>
@@ -7340,7 +8657,7 @@
     </w:lvlOverride>
   </w:num>
   <w:num w:numId="3">
-    <w:abstractNumId w:val="7"/>
+    <w:abstractNumId w:val="8"/>
   </w:num>
   <w:num w:numId="4">
     <w:abstractNumId w:val="0"/>
@@ -7410,6 +8727,9 @@
   </w:num>
   <w:num w:numId="19">
     <w:abstractNumId w:val="3"/>
+  </w:num>
+  <w:num w:numId="20">
+    <w:abstractNumId w:val="7"/>
   </w:num>
 </w:numbering>
 </file>
@@ -7919,7 +9239,6 @@
     <w:basedOn w:val="Normal"/>
     <w:link w:val="TextedebullesCar"/>
     <w:uiPriority w:val="99"/>
-    <w:semiHidden/>
     <w:unhideWhenUsed/>
     <w:rsid w:val="00314D3D"/>
     <w:pPr>
@@ -7936,7 +9255,6 @@
     <w:basedOn w:val="Policepardfaut"/>
     <w:link w:val="Textedebulles"/>
     <w:uiPriority w:val="99"/>
-    <w:semiHidden/>
     <w:rsid w:val="00314D3D"/>
     <w:rPr>
       <w:rFonts w:ascii="Segoe UI" w:hAnsi="Segoe UI" w:cs="Segoe UI"/>
@@ -12567,7 +13885,7 @@
   <dgm:whole/>
   <dgm:extLst>
     <a:ext uri="http://schemas.microsoft.com/office/drawing/2008/diagram">
-      <dsp:dataModelExt xmlns:dsp="http://schemas.microsoft.com/office/drawing/2008/diagram" relId="rId21" minVer="http://schemas.openxmlformats.org/drawingml/2006/diagram"/>
+      <dsp:dataModelExt xmlns:dsp="http://schemas.microsoft.com/office/drawing/2008/diagram" relId="rId30" minVer="http://schemas.openxmlformats.org/drawingml/2006/diagram"/>
     </a:ext>
   </dgm:extLst>
 </dgm:dataModel>
@@ -21393,7 +22711,7 @@
 </file>
 
 <file path=customXml/itemProps1.xml><?xml version="1.0" encoding="utf-8"?>
-<ds:datastoreItem xmlns:ds="http://schemas.openxmlformats.org/officeDocument/2006/customXml" ds:itemID="{2C66889A-2318-4E7E-9DBD-2404D774ED68}">
+<ds:datastoreItem xmlns:ds="http://schemas.openxmlformats.org/officeDocument/2006/customXml" ds:itemID="{497F4D5A-6200-4DB1-818B-6F75A38C6F43}">
   <ds:schemaRefs>
     <ds:schemaRef ds:uri="http://schemas.openxmlformats.org/officeDocument/2006/bibliography"/>
   </ds:schemaRefs>

</xml_diff>

<commit_message>
Ajout version final CDC
</commit_message>
<xml_diff>
--- a/1_Analyse/5_Cahier des charges/Modifier Cdc Olivier/cahier des charges.docx
+++ b/1_Analyse/5_Cahier des charges/Modifier Cdc Olivier/cahier des charges.docx
@@ -264,7 +264,7 @@
           <w:r>
             <w:fldChar w:fldCharType="separate"/>
           </w:r>
-          <w:hyperlink w:anchor="_Toc29720415" w:history="1">
+          <w:hyperlink w:anchor="_Toc29739833" w:history="1">
             <w:r>
               <w:rPr>
                 <w:rStyle w:val="Lienhypertexte"/>
@@ -291,7 +291,7 @@
                 <w:noProof/>
                 <w:webHidden/>
               </w:rPr>
-              <w:instrText xml:space="preserve"> PAGEREF _Toc29720415 \h </w:instrText>
+              <w:instrText xml:space="preserve"> PAGEREF _Toc29739833 \h </w:instrText>
             </w:r>
             <w:r>
               <w:rPr>
@@ -334,7 +334,7 @@
               <w:lang w:eastAsia="fr-FR"/>
             </w:rPr>
           </w:pPr>
-          <w:hyperlink w:anchor="_Toc29720416" w:history="1">
+          <w:hyperlink w:anchor="_Toc29739834" w:history="1">
             <w:r>
               <w:rPr>
                 <w:rStyle w:val="Lienhypertexte"/>
@@ -361,7 +361,7 @@
                 <w:noProof/>
                 <w:webHidden/>
               </w:rPr>
-              <w:instrText xml:space="preserve"> PAGEREF _Toc29720416 \h </w:instrText>
+              <w:instrText xml:space="preserve"> PAGEREF _Toc29739834 \h </w:instrText>
             </w:r>
             <w:r>
               <w:rPr>
@@ -405,7 +405,7 @@
               <w:lang w:eastAsia="fr-FR"/>
             </w:rPr>
           </w:pPr>
-          <w:hyperlink w:anchor="_Toc29720417" w:history="1">
+          <w:hyperlink w:anchor="_Toc29739835" w:history="1">
             <w:r>
               <w:rPr>
                 <w:rStyle w:val="Lienhypertexte"/>
@@ -447,7 +447,7 @@
                 <w:noProof/>
                 <w:webHidden/>
               </w:rPr>
-              <w:instrText xml:space="preserve"> PAGEREF _Toc29720417 \h </w:instrText>
+              <w:instrText xml:space="preserve"> PAGEREF _Toc29739835 \h </w:instrText>
             </w:r>
             <w:r>
               <w:rPr>
@@ -491,7 +491,7 @@
               <w:lang w:eastAsia="fr-FR"/>
             </w:rPr>
           </w:pPr>
-          <w:hyperlink w:anchor="_Toc29720418" w:history="1">
+          <w:hyperlink w:anchor="_Toc29739836" w:history="1">
             <w:r>
               <w:rPr>
                 <w:rStyle w:val="Lienhypertexte"/>
@@ -533,7 +533,7 @@
                 <w:noProof/>
                 <w:webHidden/>
               </w:rPr>
-              <w:instrText xml:space="preserve"> PAGEREF _Toc29720418 \h </w:instrText>
+              <w:instrText xml:space="preserve"> PAGEREF _Toc29739836 \h </w:instrText>
             </w:r>
             <w:r>
               <w:rPr>
@@ -577,7 +577,7 @@
               <w:lang w:eastAsia="fr-FR"/>
             </w:rPr>
           </w:pPr>
-          <w:hyperlink w:anchor="_Toc29720419" w:history="1">
+          <w:hyperlink w:anchor="_Toc29739837" w:history="1">
             <w:r>
               <w:rPr>
                 <w:rStyle w:val="Lienhypertexte"/>
@@ -619,7 +619,7 @@
                 <w:noProof/>
                 <w:webHidden/>
               </w:rPr>
-              <w:instrText xml:space="preserve"> PAGEREF _Toc29720419 \h </w:instrText>
+              <w:instrText xml:space="preserve"> PAGEREF _Toc29739837 \h </w:instrText>
             </w:r>
             <w:r>
               <w:rPr>
@@ -663,7 +663,7 @@
               <w:lang w:eastAsia="fr-FR"/>
             </w:rPr>
           </w:pPr>
-          <w:hyperlink w:anchor="_Toc29720420" w:history="1">
+          <w:hyperlink w:anchor="_Toc29739838" w:history="1">
             <w:r>
               <w:rPr>
                 <w:rStyle w:val="Lienhypertexte"/>
@@ -705,7 +705,7 @@
                 <w:noProof/>
                 <w:webHidden/>
               </w:rPr>
-              <w:instrText xml:space="preserve"> PAGEREF _Toc29720420 \h </w:instrText>
+              <w:instrText xml:space="preserve"> PAGEREF _Toc29739838 \h </w:instrText>
             </w:r>
             <w:r>
               <w:rPr>
@@ -748,7 +748,7 @@
               <w:lang w:eastAsia="fr-FR"/>
             </w:rPr>
           </w:pPr>
-          <w:hyperlink w:anchor="_Toc29720421" w:history="1">
+          <w:hyperlink w:anchor="_Toc29739839" w:history="1">
             <w:r>
               <w:rPr>
                 <w:rStyle w:val="Lienhypertexte"/>
@@ -775,7 +775,7 @@
                 <w:noProof/>
                 <w:webHidden/>
               </w:rPr>
-              <w:instrText xml:space="preserve"> PAGEREF _Toc29720421 \h </w:instrText>
+              <w:instrText xml:space="preserve"> PAGEREF _Toc29739839 \h </w:instrText>
             </w:r>
             <w:r>
               <w:rPr>
@@ -818,7 +818,7 @@
               <w:lang w:eastAsia="fr-FR"/>
             </w:rPr>
           </w:pPr>
-          <w:hyperlink w:anchor="_Toc29720422" w:history="1">
+          <w:hyperlink w:anchor="_Toc29739840" w:history="1">
             <w:r>
               <w:rPr>
                 <w:rStyle w:val="Lienhypertexte"/>
@@ -845,7 +845,7 @@
                 <w:noProof/>
                 <w:webHidden/>
               </w:rPr>
-              <w:instrText xml:space="preserve"> PAGEREF _Toc29720422 \h </w:instrText>
+              <w:instrText xml:space="preserve"> PAGEREF _Toc29739840 \h </w:instrText>
             </w:r>
             <w:r>
               <w:rPr>
@@ -888,7 +888,7 @@
               <w:lang w:eastAsia="fr-FR"/>
             </w:rPr>
           </w:pPr>
-          <w:hyperlink w:anchor="_Toc29720423" w:history="1">
+          <w:hyperlink w:anchor="_Toc29739841" w:history="1">
             <w:r>
               <w:rPr>
                 <w:rStyle w:val="Lienhypertexte"/>
@@ -915,7 +915,7 @@
                 <w:noProof/>
                 <w:webHidden/>
               </w:rPr>
-              <w:instrText xml:space="preserve"> PAGEREF _Toc29720423 \h </w:instrText>
+              <w:instrText xml:space="preserve"> PAGEREF _Toc29739841 \h </w:instrText>
             </w:r>
             <w:r>
               <w:rPr>
@@ -958,7 +958,7 @@
               <w:lang w:eastAsia="fr-FR"/>
             </w:rPr>
           </w:pPr>
-          <w:hyperlink w:anchor="_Toc29720424" w:history="1">
+          <w:hyperlink w:anchor="_Toc29739842" w:history="1">
             <w:r>
               <w:rPr>
                 <w:rStyle w:val="Lienhypertexte"/>
@@ -985,7 +985,7 @@
                 <w:noProof/>
                 <w:webHidden/>
               </w:rPr>
-              <w:instrText xml:space="preserve"> PAGEREF _Toc29720424 \h </w:instrText>
+              <w:instrText xml:space="preserve"> PAGEREF _Toc29739842 \h </w:instrText>
             </w:r>
             <w:r>
               <w:rPr>
@@ -1028,7 +1028,7 @@
               <w:lang w:eastAsia="fr-FR"/>
             </w:rPr>
           </w:pPr>
-          <w:hyperlink w:anchor="_Toc29720425" w:history="1">
+          <w:hyperlink w:anchor="_Toc29739843" w:history="1">
             <w:r>
               <w:rPr>
                 <w:rStyle w:val="Lienhypertexte"/>
@@ -1055,7 +1055,7 @@
                 <w:noProof/>
                 <w:webHidden/>
               </w:rPr>
-              <w:instrText xml:space="preserve"> PAGEREF _Toc29720425 \h </w:instrText>
+              <w:instrText xml:space="preserve"> PAGEREF _Toc29739843 \h </w:instrText>
             </w:r>
             <w:r>
               <w:rPr>
@@ -1098,7 +1098,7 @@
               <w:lang w:eastAsia="fr-FR"/>
             </w:rPr>
           </w:pPr>
-          <w:hyperlink w:anchor="_Toc29720426" w:history="1">
+          <w:hyperlink w:anchor="_Toc29739844" w:history="1">
             <w:r>
               <w:rPr>
                 <w:rStyle w:val="Lienhypertexte"/>
@@ -1125,7 +1125,7 @@
                 <w:noProof/>
                 <w:webHidden/>
               </w:rPr>
-              <w:instrText xml:space="preserve"> PAGEREF _Toc29720426 \h </w:instrText>
+              <w:instrText xml:space="preserve"> PAGEREF _Toc29739844 \h </w:instrText>
             </w:r>
             <w:r>
               <w:rPr>
@@ -1146,6 +1146,560 @@
                 <w:webHidden/>
               </w:rPr>
               <w:t>12</w:t>
+            </w:r>
+            <w:r>
+              <w:rPr>
+                <w:noProof/>
+                <w:webHidden/>
+              </w:rPr>
+              <w:fldChar w:fldCharType="end"/>
+            </w:r>
+          </w:hyperlink>
+        </w:p>
+        <w:p>
+          <w:pPr>
+            <w:pStyle w:val="TM1"/>
+            <w:tabs>
+              <w:tab w:val="right" w:leader="dot" w:pos="9062"/>
+            </w:tabs>
+            <w:rPr>
+              <w:rFonts w:asciiTheme="minorHAnsi" w:eastAsiaTheme="minorEastAsia" w:hAnsiTheme="minorHAnsi"/>
+              <w:noProof/>
+              <w:lang w:eastAsia="fr-FR"/>
+            </w:rPr>
+          </w:pPr>
+          <w:hyperlink w:anchor="_Toc29739845" w:history="1">
+            <w:r>
+              <w:rPr>
+                <w:rStyle w:val="Lienhypertexte"/>
+                <w:noProof/>
+              </w:rPr>
+              <w:t>Univers Graphique</w:t>
+            </w:r>
+            <w:r>
+              <w:rPr>
+                <w:noProof/>
+                <w:webHidden/>
+              </w:rPr>
+              <w:tab/>
+            </w:r>
+            <w:r>
+              <w:rPr>
+                <w:noProof/>
+                <w:webHidden/>
+              </w:rPr>
+              <w:fldChar w:fldCharType="begin"/>
+            </w:r>
+            <w:r>
+              <w:rPr>
+                <w:noProof/>
+                <w:webHidden/>
+              </w:rPr>
+              <w:instrText xml:space="preserve"> PAGEREF _Toc29739845 \h </w:instrText>
+            </w:r>
+            <w:r>
+              <w:rPr>
+                <w:noProof/>
+                <w:webHidden/>
+              </w:rPr>
+            </w:r>
+            <w:r>
+              <w:rPr>
+                <w:noProof/>
+                <w:webHidden/>
+              </w:rPr>
+              <w:fldChar w:fldCharType="separate"/>
+            </w:r>
+            <w:r>
+              <w:rPr>
+                <w:noProof/>
+                <w:webHidden/>
+              </w:rPr>
+              <w:t>13</w:t>
+            </w:r>
+            <w:r>
+              <w:rPr>
+                <w:noProof/>
+                <w:webHidden/>
+              </w:rPr>
+              <w:fldChar w:fldCharType="end"/>
+            </w:r>
+          </w:hyperlink>
+        </w:p>
+        <w:p>
+          <w:pPr>
+            <w:pStyle w:val="TM2"/>
+            <w:tabs>
+              <w:tab w:val="left" w:pos="660"/>
+              <w:tab w:val="right" w:leader="dot" w:pos="9062"/>
+            </w:tabs>
+            <w:rPr>
+              <w:rFonts w:asciiTheme="minorHAnsi" w:eastAsiaTheme="minorEastAsia" w:hAnsiTheme="minorHAnsi"/>
+              <w:noProof/>
+              <w:lang w:eastAsia="fr-FR"/>
+            </w:rPr>
+          </w:pPr>
+          <w:hyperlink w:anchor="_Toc29739846" w:history="1">
+            <w:r>
+              <w:rPr>
+                <w:rStyle w:val="Lienhypertexte"/>
+                <w:noProof/>
+              </w:rPr>
+              <w:t>1.</w:t>
+            </w:r>
+            <w:r>
+              <w:rPr>
+                <w:rFonts w:asciiTheme="minorHAnsi" w:eastAsiaTheme="minorEastAsia" w:hAnsiTheme="minorHAnsi"/>
+                <w:noProof/>
+                <w:lang w:eastAsia="fr-FR"/>
+              </w:rPr>
+              <w:tab/>
+            </w:r>
+            <w:r>
+              <w:rPr>
+                <w:rStyle w:val="Lienhypertexte"/>
+                <w:noProof/>
+              </w:rPr>
+              <w:t>Introduction</w:t>
+            </w:r>
+            <w:r>
+              <w:rPr>
+                <w:noProof/>
+                <w:webHidden/>
+              </w:rPr>
+              <w:tab/>
+            </w:r>
+            <w:r>
+              <w:rPr>
+                <w:noProof/>
+                <w:webHidden/>
+              </w:rPr>
+              <w:fldChar w:fldCharType="begin"/>
+            </w:r>
+            <w:r>
+              <w:rPr>
+                <w:noProof/>
+                <w:webHidden/>
+              </w:rPr>
+              <w:instrText xml:space="preserve"> PAGEREF _Toc29739846 \h </w:instrText>
+            </w:r>
+            <w:r>
+              <w:rPr>
+                <w:noProof/>
+                <w:webHidden/>
+              </w:rPr>
+            </w:r>
+            <w:r>
+              <w:rPr>
+                <w:noProof/>
+                <w:webHidden/>
+              </w:rPr>
+              <w:fldChar w:fldCharType="separate"/>
+            </w:r>
+            <w:r>
+              <w:rPr>
+                <w:noProof/>
+                <w:webHidden/>
+              </w:rPr>
+              <w:t>13</w:t>
+            </w:r>
+            <w:r>
+              <w:rPr>
+                <w:noProof/>
+                <w:webHidden/>
+              </w:rPr>
+              <w:fldChar w:fldCharType="end"/>
+            </w:r>
+          </w:hyperlink>
+        </w:p>
+        <w:p>
+          <w:pPr>
+            <w:pStyle w:val="TM2"/>
+            <w:tabs>
+              <w:tab w:val="left" w:pos="660"/>
+              <w:tab w:val="right" w:leader="dot" w:pos="9062"/>
+            </w:tabs>
+            <w:rPr>
+              <w:rFonts w:asciiTheme="minorHAnsi" w:eastAsiaTheme="minorEastAsia" w:hAnsiTheme="minorHAnsi"/>
+              <w:noProof/>
+              <w:lang w:eastAsia="fr-FR"/>
+            </w:rPr>
+          </w:pPr>
+          <w:hyperlink w:anchor="_Toc29739847" w:history="1">
+            <w:r>
+              <w:rPr>
+                <w:rStyle w:val="Lienhypertexte"/>
+                <w:noProof/>
+              </w:rPr>
+              <w:t>2.</w:t>
+            </w:r>
+            <w:r>
+              <w:rPr>
+                <w:rFonts w:asciiTheme="minorHAnsi" w:eastAsiaTheme="minorEastAsia" w:hAnsiTheme="minorHAnsi"/>
+                <w:noProof/>
+                <w:lang w:eastAsia="fr-FR"/>
+              </w:rPr>
+              <w:tab/>
+            </w:r>
+            <w:r>
+              <w:rPr>
+                <w:rStyle w:val="Lienhypertexte"/>
+                <w:noProof/>
+              </w:rPr>
+              <w:t>Changement de la barre du haut du site</w:t>
+            </w:r>
+            <w:r>
+              <w:rPr>
+                <w:noProof/>
+                <w:webHidden/>
+              </w:rPr>
+              <w:tab/>
+            </w:r>
+            <w:r>
+              <w:rPr>
+                <w:noProof/>
+                <w:webHidden/>
+              </w:rPr>
+              <w:fldChar w:fldCharType="begin"/>
+            </w:r>
+            <w:r>
+              <w:rPr>
+                <w:noProof/>
+                <w:webHidden/>
+              </w:rPr>
+              <w:instrText xml:space="preserve"> PAGEREF _Toc29739847 \h </w:instrText>
+            </w:r>
+            <w:r>
+              <w:rPr>
+                <w:noProof/>
+                <w:webHidden/>
+              </w:rPr>
+            </w:r>
+            <w:r>
+              <w:rPr>
+                <w:noProof/>
+                <w:webHidden/>
+              </w:rPr>
+              <w:fldChar w:fldCharType="separate"/>
+            </w:r>
+            <w:r>
+              <w:rPr>
+                <w:noProof/>
+                <w:webHidden/>
+              </w:rPr>
+              <w:t>13</w:t>
+            </w:r>
+            <w:r>
+              <w:rPr>
+                <w:noProof/>
+                <w:webHidden/>
+              </w:rPr>
+              <w:fldChar w:fldCharType="end"/>
+            </w:r>
+          </w:hyperlink>
+        </w:p>
+        <w:p>
+          <w:pPr>
+            <w:pStyle w:val="TM2"/>
+            <w:tabs>
+              <w:tab w:val="left" w:pos="660"/>
+              <w:tab w:val="right" w:leader="dot" w:pos="9062"/>
+            </w:tabs>
+            <w:rPr>
+              <w:rFonts w:asciiTheme="minorHAnsi" w:eastAsiaTheme="minorEastAsia" w:hAnsiTheme="minorHAnsi"/>
+              <w:noProof/>
+              <w:lang w:eastAsia="fr-FR"/>
+            </w:rPr>
+          </w:pPr>
+          <w:hyperlink w:anchor="_Toc29739848" w:history="1">
+            <w:r>
+              <w:rPr>
+                <w:rStyle w:val="Lienhypertexte"/>
+                <w:noProof/>
+              </w:rPr>
+              <w:t>3.</w:t>
+            </w:r>
+            <w:r>
+              <w:rPr>
+                <w:rFonts w:asciiTheme="minorHAnsi" w:eastAsiaTheme="minorEastAsia" w:hAnsiTheme="minorHAnsi"/>
+                <w:noProof/>
+                <w:lang w:eastAsia="fr-FR"/>
+              </w:rPr>
+              <w:tab/>
+            </w:r>
+            <w:r>
+              <w:rPr>
+                <w:rStyle w:val="Lienhypertexte"/>
+                <w:noProof/>
+              </w:rPr>
+              <w:t>Page de connexion (Mobile &amp; Desktop)</w:t>
+            </w:r>
+            <w:r>
+              <w:rPr>
+                <w:noProof/>
+                <w:webHidden/>
+              </w:rPr>
+              <w:tab/>
+            </w:r>
+            <w:r>
+              <w:rPr>
+                <w:noProof/>
+                <w:webHidden/>
+              </w:rPr>
+              <w:fldChar w:fldCharType="begin"/>
+            </w:r>
+            <w:r>
+              <w:rPr>
+                <w:noProof/>
+                <w:webHidden/>
+              </w:rPr>
+              <w:instrText xml:space="preserve"> PAGEREF _Toc29739848 \h </w:instrText>
+            </w:r>
+            <w:r>
+              <w:rPr>
+                <w:noProof/>
+                <w:webHidden/>
+              </w:rPr>
+            </w:r>
+            <w:r>
+              <w:rPr>
+                <w:noProof/>
+                <w:webHidden/>
+              </w:rPr>
+              <w:fldChar w:fldCharType="separate"/>
+            </w:r>
+            <w:r>
+              <w:rPr>
+                <w:noProof/>
+                <w:webHidden/>
+              </w:rPr>
+              <w:t>15</w:t>
+            </w:r>
+            <w:r>
+              <w:rPr>
+                <w:noProof/>
+                <w:webHidden/>
+              </w:rPr>
+              <w:fldChar w:fldCharType="end"/>
+            </w:r>
+          </w:hyperlink>
+        </w:p>
+        <w:p>
+          <w:pPr>
+            <w:pStyle w:val="TM2"/>
+            <w:tabs>
+              <w:tab w:val="left" w:pos="660"/>
+              <w:tab w:val="right" w:leader="dot" w:pos="9062"/>
+            </w:tabs>
+            <w:rPr>
+              <w:rFonts w:asciiTheme="minorHAnsi" w:eastAsiaTheme="minorEastAsia" w:hAnsiTheme="minorHAnsi"/>
+              <w:noProof/>
+              <w:lang w:eastAsia="fr-FR"/>
+            </w:rPr>
+          </w:pPr>
+          <w:hyperlink w:anchor="_Toc29739849" w:history="1">
+            <w:r>
+              <w:rPr>
+                <w:rStyle w:val="Lienhypertexte"/>
+                <w:noProof/>
+              </w:rPr>
+              <w:t>4.</w:t>
+            </w:r>
+            <w:r>
+              <w:rPr>
+                <w:rFonts w:asciiTheme="minorHAnsi" w:eastAsiaTheme="minorEastAsia" w:hAnsiTheme="minorHAnsi"/>
+                <w:noProof/>
+                <w:lang w:eastAsia="fr-FR"/>
+              </w:rPr>
+              <w:tab/>
+            </w:r>
+            <w:r>
+              <w:rPr>
+                <w:rStyle w:val="Lienhypertexte"/>
+                <w:noProof/>
+              </w:rPr>
+              <w:t>Tableau de bord du Back Office (Desktop)</w:t>
+            </w:r>
+            <w:r>
+              <w:rPr>
+                <w:noProof/>
+                <w:webHidden/>
+              </w:rPr>
+              <w:tab/>
+            </w:r>
+            <w:r>
+              <w:rPr>
+                <w:noProof/>
+                <w:webHidden/>
+              </w:rPr>
+              <w:fldChar w:fldCharType="begin"/>
+            </w:r>
+            <w:r>
+              <w:rPr>
+                <w:noProof/>
+                <w:webHidden/>
+              </w:rPr>
+              <w:instrText xml:space="preserve"> PAGEREF _Toc29739849 \h </w:instrText>
+            </w:r>
+            <w:r>
+              <w:rPr>
+                <w:noProof/>
+                <w:webHidden/>
+              </w:rPr>
+            </w:r>
+            <w:r>
+              <w:rPr>
+                <w:noProof/>
+                <w:webHidden/>
+              </w:rPr>
+              <w:fldChar w:fldCharType="separate"/>
+            </w:r>
+            <w:r>
+              <w:rPr>
+                <w:noProof/>
+                <w:webHidden/>
+              </w:rPr>
+              <w:t>16</w:t>
+            </w:r>
+            <w:r>
+              <w:rPr>
+                <w:noProof/>
+                <w:webHidden/>
+              </w:rPr>
+              <w:fldChar w:fldCharType="end"/>
+            </w:r>
+          </w:hyperlink>
+        </w:p>
+        <w:p>
+          <w:pPr>
+            <w:pStyle w:val="TM1"/>
+            <w:tabs>
+              <w:tab w:val="right" w:leader="dot" w:pos="9062"/>
+            </w:tabs>
+            <w:rPr>
+              <w:rFonts w:asciiTheme="minorHAnsi" w:eastAsiaTheme="minorEastAsia" w:hAnsiTheme="minorHAnsi"/>
+              <w:noProof/>
+              <w:lang w:eastAsia="fr-FR"/>
+            </w:rPr>
+          </w:pPr>
+          <w:hyperlink w:anchor="_Toc29739850" w:history="1">
+            <w:r>
+              <w:rPr>
+                <w:rStyle w:val="Lienhypertexte"/>
+                <w:noProof/>
+              </w:rPr>
+              <w:t>Optimisation SEO</w:t>
+            </w:r>
+            <w:r>
+              <w:rPr>
+                <w:noProof/>
+                <w:webHidden/>
+              </w:rPr>
+              <w:tab/>
+            </w:r>
+            <w:r>
+              <w:rPr>
+                <w:noProof/>
+                <w:webHidden/>
+              </w:rPr>
+              <w:fldChar w:fldCharType="begin"/>
+            </w:r>
+            <w:r>
+              <w:rPr>
+                <w:noProof/>
+                <w:webHidden/>
+              </w:rPr>
+              <w:instrText xml:space="preserve"> PAGEREF _Toc29739850 \h </w:instrText>
+            </w:r>
+            <w:r>
+              <w:rPr>
+                <w:noProof/>
+                <w:webHidden/>
+              </w:rPr>
+            </w:r>
+            <w:r>
+              <w:rPr>
+                <w:noProof/>
+                <w:webHidden/>
+              </w:rPr>
+              <w:fldChar w:fldCharType="separate"/>
+            </w:r>
+            <w:r>
+              <w:rPr>
+                <w:noProof/>
+                <w:webHidden/>
+              </w:rPr>
+              <w:t>17</w:t>
+            </w:r>
+            <w:r>
+              <w:rPr>
+                <w:noProof/>
+                <w:webHidden/>
+              </w:rPr>
+              <w:fldChar w:fldCharType="end"/>
+            </w:r>
+          </w:hyperlink>
+        </w:p>
+        <w:p>
+          <w:pPr>
+            <w:pStyle w:val="TM1"/>
+            <w:tabs>
+              <w:tab w:val="right" w:leader="dot" w:pos="9062"/>
+            </w:tabs>
+            <w:rPr>
+              <w:rFonts w:asciiTheme="minorHAnsi" w:eastAsiaTheme="minorEastAsia" w:hAnsiTheme="minorHAnsi"/>
+              <w:noProof/>
+              <w:lang w:eastAsia="fr-FR"/>
+            </w:rPr>
+          </w:pPr>
+          <w:hyperlink w:anchor="_Toc29739851" w:history="1">
+            <w:r>
+              <w:rPr>
+                <w:rStyle w:val="Lienhypertexte"/>
+                <w:noProof/>
+              </w:rPr>
+              <w:t>Cybersécurité</w:t>
+            </w:r>
+            <w:r>
+              <w:rPr>
+                <w:noProof/>
+                <w:webHidden/>
+              </w:rPr>
+              <w:tab/>
+            </w:r>
+            <w:r>
+              <w:rPr>
+                <w:noProof/>
+                <w:webHidden/>
+              </w:rPr>
+              <w:fldChar w:fldCharType="begin"/>
+            </w:r>
+            <w:r>
+              <w:rPr>
+                <w:noProof/>
+                <w:webHidden/>
+              </w:rPr>
+              <w:instrText xml:space="preserve"> PAGEREF _Toc29739851 \h </w:instrText>
+            </w:r>
+            <w:r>
+              <w:rPr>
+                <w:noProof/>
+                <w:webHidden/>
+              </w:rPr>
+            </w:r>
+            <w:r>
+              <w:rPr>
+                <w:noProof/>
+                <w:webHidden/>
+              </w:rPr>
+              <w:fldChar w:fldCharType="separate"/>
+            </w:r>
+            <w:r>
+              <w:rPr>
+                <w:noProof/>
+                <w:webHidden/>
+              </w:rPr>
+              <w:t>18</w:t>
             </w:r>
             <w:r>
               <w:rPr>
@@ -1176,7 +1730,7 @@
       <w:pPr>
         <w:pStyle w:val="Titre1"/>
       </w:pPr>
-      <w:bookmarkStart w:id="0" w:name="_Toc29720415"/>
+      <w:bookmarkStart w:id="0" w:name="_Toc29739833"/>
       <w:r>
         <w:rPr>
           <w:noProof/>
@@ -2397,7 +2951,7 @@
       <w:pPr>
         <w:pStyle w:val="Titre1"/>
       </w:pPr>
-      <w:bookmarkStart w:id="1" w:name="_Toc29720416"/>
+      <w:bookmarkStart w:id="1" w:name="_Toc29739834"/>
       <w:r>
         <w:lastRenderedPageBreak/>
         <w:t>Introduction</w:t>
@@ -2412,7 +2966,7 @@
           <w:numId w:val="1"/>
         </w:numPr>
       </w:pPr>
-      <w:bookmarkStart w:id="2" w:name="_Toc29720417"/>
+      <w:bookmarkStart w:id="2" w:name="_Toc29739835"/>
       <w:r>
         <w:t>Interlocuteurs</w:t>
       </w:r>
@@ -2955,13 +3509,7 @@
                               <w:pStyle w:val="Sansinterligne"/>
                             </w:pPr>
                             <w:r>
-                              <w:t xml:space="preserve">Studio 241 est née de l’union de 4 développeurs web Juniors. Elle est forte de 3 mois d’expérience dans </w:t>
-                            </w:r>
-                            <w:r>
-                              <w:t xml:space="preserve">le </w:t>
-                            </w:r>
-                            <w:r>
-                              <w:t>domaine de la création de site internet.</w:t>
+                              <w:t>Studio 241 est née de l’union de 4 développeurs web Juniors. Elle est forte de 3 mois d’expérience dans le domaine de la création de site internet.</w:t>
                             </w:r>
                           </w:p>
                           <w:p>
@@ -3020,13 +3568,7 @@
                         <w:pStyle w:val="Sansinterligne"/>
                       </w:pPr>
                       <w:r>
-                        <w:t xml:space="preserve">Studio 241 est née de l’union de 4 développeurs web Juniors. Elle est forte de 3 mois d’expérience dans </w:t>
-                      </w:r>
-                      <w:r>
-                        <w:t xml:space="preserve">le </w:t>
-                      </w:r>
-                      <w:r>
-                        <w:t>domaine de la création de site internet.</w:t>
+                        <w:t>Studio 241 est née de l’union de 4 développeurs web Juniors. Elle est forte de 3 mois d’expérience dans le domaine de la création de site internet.</w:t>
                       </w:r>
                     </w:p>
                     <w:p>
@@ -3242,21 +3784,7 @@
                                 <w:b/>
                                 <w:bCs/>
                               </w:rPr>
-                              <w:t>Steven ROBE</w:t>
-                            </w:r>
-                            <w:r>
-                              <w:rPr>
-                                <w:b/>
-                                <w:bCs/>
-                              </w:rPr>
-                              <w:t>R</w:t>
-                            </w:r>
-                            <w:r>
-                              <w:rPr>
-                                <w:b/>
-                                <w:bCs/>
-                              </w:rPr>
-                              <w:t xml:space="preserve">T : </w:t>
+                              <w:t xml:space="preserve">Steven ROBERT : </w:t>
                             </w:r>
                             <w:r>
                               <w:rPr>
@@ -3421,21 +3949,7 @@
                           <w:b/>
                           <w:bCs/>
                         </w:rPr>
-                        <w:t>Steven ROBE</w:t>
-                      </w:r>
-                      <w:r>
-                        <w:rPr>
-                          <w:b/>
-                          <w:bCs/>
-                        </w:rPr>
-                        <w:t>R</w:t>
-                      </w:r>
-                      <w:r>
-                        <w:rPr>
-                          <w:b/>
-                          <w:bCs/>
-                        </w:rPr>
-                        <w:t xml:space="preserve">T : </w:t>
+                        <w:t xml:space="preserve">Steven ROBERT : </w:t>
                       </w:r>
                       <w:r>
                         <w:rPr>
@@ -3861,7 +4375,7 @@
           <w:numId w:val="1"/>
         </w:numPr>
       </w:pPr>
-      <w:bookmarkStart w:id="3" w:name="_Toc29720418"/>
+      <w:bookmarkStart w:id="3" w:name="_Toc29739836"/>
       <w:r>
         <w:lastRenderedPageBreak/>
         <w:t>Date de Livraison</w:t>
@@ -3981,7 +4495,7 @@
       <w:pPr>
         <w:pStyle w:val="Titre2"/>
       </w:pPr>
-      <w:bookmarkStart w:id="4" w:name="_Toc29720419"/>
+      <w:bookmarkStart w:id="4" w:name="_Toc29739837"/>
       <w:r>
         <w:t>Objectif du projet</w:t>
       </w:r>
@@ -4022,14 +4536,7 @@
           <w:b/>
           <w:bCs/>
         </w:rPr>
-        <w:t>Passer le site vitrine existant en site dynamique et interactif</w:t>
-      </w:r>
-      <w:r>
-        <w:rPr>
-          <w:b/>
-          <w:bCs/>
-        </w:rPr>
-        <w:t> :</w:t>
+        <w:t>Passer le site vitrine existant en site dynamique et interactif :</w:t>
       </w:r>
       <w:r>
         <w:rPr>
@@ -4407,7 +4914,7 @@
           <w:numId w:val="1"/>
         </w:numPr>
       </w:pPr>
-      <w:bookmarkStart w:id="5" w:name="_Toc29720420"/>
+      <w:bookmarkStart w:id="5" w:name="_Toc29739838"/>
       <w:r>
         <w:lastRenderedPageBreak/>
         <w:t>Technologies utilisées</w:t>
@@ -5414,7 +5921,7 @@
       <w:pPr>
         <w:pStyle w:val="Titre1"/>
       </w:pPr>
-      <w:bookmarkStart w:id="6" w:name="_Toc29720421"/>
+      <w:bookmarkStart w:id="6" w:name="_Toc29739839"/>
       <w:r>
         <w:lastRenderedPageBreak/>
         <w:t>Diagramme de</w:t>
@@ -5487,7 +5994,7 @@
       <w:pPr>
         <w:pStyle w:val="Titre1"/>
       </w:pPr>
-      <w:bookmarkStart w:id="7" w:name="_Toc29720422"/>
+      <w:bookmarkStart w:id="7" w:name="_Toc29739840"/>
       <w:r>
         <w:lastRenderedPageBreak/>
         <w:t>Fonctionnalités</w:t>
@@ -7471,7 +7978,7 @@
       <w:pPr>
         <w:pStyle w:val="Titre1"/>
       </w:pPr>
-      <w:bookmarkStart w:id="8" w:name="_Toc29720423"/>
+      <w:bookmarkStart w:id="8" w:name="_Toc29739841"/>
       <w:r>
         <w:rPr>
           <w:noProof/>
@@ -7735,7 +8242,7 @@
       <w:pPr>
         <w:pStyle w:val="Titre1"/>
       </w:pPr>
-      <w:bookmarkStart w:id="9" w:name="_Toc29720424"/>
+      <w:bookmarkStart w:id="9" w:name="_Toc29739842"/>
       <w:r>
         <w:lastRenderedPageBreak/>
         <w:t>Dictionnaire des données</w:t>
@@ -15135,6 +15642,7 @@
         </w:trPr>
         <w:tc>
           <w:tcPr>
+            <w:cnfStyle w:val="001000000000" w:firstRow="0" w:lastRow="0" w:firstColumn="1" w:lastColumn="0" w:oddVBand="0" w:evenVBand="0" w:oddHBand="0" w:evenHBand="0" w:firstRowFirstColumn="0" w:firstRowLastColumn="0" w:lastRowFirstColumn="0" w:lastRowLastColumn="0"/>
             <w:tcW w:w="2500" w:type="dxa"/>
             <w:noWrap/>
             <w:vAlign w:val="center"/>
@@ -15142,7 +15650,6 @@
           </w:tcPr>
           <w:p>
             <w:pPr>
-              <w:cnfStyle w:val="001000000000" w:firstRow="0" w:lastRow="0" w:firstColumn="1" w:lastColumn="0" w:oddVBand="0" w:evenVBand="0" w:oddHBand="0" w:evenHBand="0" w:firstRowFirstColumn="0" w:firstRowLastColumn="0" w:lastRowFirstColumn="0" w:lastRowLastColumn="0"/>
               <w:rPr>
                 <w:rFonts w:eastAsia="Times New Roman" w:cs="Calibri"/>
                 <w:color w:val="000000"/>
@@ -15186,6 +15693,7 @@
           </w:tcPr>
           <w:p>
             <w:pPr>
+              <w:cnfStyle w:val="000000000000" w:firstRow="0" w:lastRow="0" w:firstColumn="0" w:lastColumn="0" w:oddVBand="0" w:evenVBand="0" w:oddHBand="0" w:evenHBand="0" w:firstRowFirstColumn="0" w:firstRowLastColumn="0" w:lastRowFirstColumn="0" w:lastRowLastColumn="0"/>
               <w:rPr>
                 <w:rFonts w:eastAsia="Times New Roman" w:cs="Calibri"/>
                 <w:color w:val="000000"/>
@@ -15204,8 +15712,6 @@
               </w:rPr>
               <w:t>FLOAT</w:t>
             </w:r>
-            <w:bookmarkStart w:id="10" w:name="_GoBack"/>
-            <w:bookmarkEnd w:id="10"/>
           </w:p>
         </w:tc>
         <w:tc>
@@ -15217,6 +15723,7 @@
           </w:tcPr>
           <w:p>
             <w:pPr>
+              <w:cnfStyle w:val="000000000000" w:firstRow="0" w:lastRow="0" w:firstColumn="0" w:lastColumn="0" w:oddVBand="0" w:evenVBand="0" w:oddHBand="0" w:evenHBand="0" w:firstRowFirstColumn="0" w:firstRowLastColumn="0" w:lastRowFirstColumn="0" w:lastRowLastColumn="0"/>
               <w:rPr>
                 <w:rFonts w:eastAsia="Times New Roman" w:cs="Calibri"/>
                 <w:color w:val="000000"/>
@@ -16327,12 +16834,12 @@
       <w:pPr>
         <w:pStyle w:val="Titre1"/>
       </w:pPr>
-      <w:bookmarkStart w:id="11" w:name="_Toc29720425"/>
+      <w:bookmarkStart w:id="10" w:name="_Toc29739843"/>
       <w:r>
         <w:lastRenderedPageBreak/>
         <w:t>Modèle Conceptuel de Données</w:t>
       </w:r>
-      <w:bookmarkEnd w:id="11"/>
+      <w:bookmarkEnd w:id="10"/>
     </w:p>
     <w:p/>
     <w:p>
@@ -16395,12 +16902,12 @@
       <w:pPr>
         <w:pStyle w:val="Titre1"/>
       </w:pPr>
-      <w:bookmarkStart w:id="12" w:name="_Toc29720426"/>
+      <w:bookmarkStart w:id="11" w:name="_Toc29739844"/>
       <w:r>
         <w:lastRenderedPageBreak/>
         <w:t>Diagramme des classes</w:t>
       </w:r>
-      <w:bookmarkEnd w:id="12"/>
+      <w:bookmarkEnd w:id="11"/>
     </w:p>
     <w:p/>
     <w:p>
@@ -16467,10 +16974,12 @@
       <w:pPr>
         <w:pStyle w:val="Titre1"/>
       </w:pPr>
+      <w:bookmarkStart w:id="12" w:name="_Toc29739845"/>
       <w:r>
         <w:lastRenderedPageBreak/>
         <w:t>Univers Graphique</w:t>
       </w:r>
+      <w:bookmarkEnd w:id="12"/>
     </w:p>
     <w:p>
       <w:pPr>
@@ -16480,9 +16989,11 @@
           <w:numId w:val="21"/>
         </w:numPr>
       </w:pPr>
+      <w:bookmarkStart w:id="13" w:name="_Toc29739846"/>
       <w:r>
         <w:t>Introduction</w:t>
       </w:r>
+      <w:bookmarkEnd w:id="13"/>
     </w:p>
     <w:p>
       <w:r>
@@ -16519,13 +17030,16 @@
         <w:t>s</w:t>
       </w:r>
       <w:r>
-        <w:t xml:space="preserve"> qui seront réalis</w:t>
+        <w:t xml:space="preserve"> qui seront </w:t>
       </w:r>
       <w:r>
-        <w:t xml:space="preserve">ées </w:t>
+        <w:rPr>
+          <w:u w:val="single"/>
+        </w:rPr>
+        <w:t>visibles dans le Front Office</w:t>
       </w:r>
       <w:r>
-        <w:t>dans le cadre de la mise en place des différents objectifs.</w:t>
+        <w:t xml:space="preserve">. </w:t>
       </w:r>
     </w:p>
     <w:p/>
@@ -16533,9 +17047,11 @@
       <w:pPr>
         <w:pStyle w:val="Titre2"/>
       </w:pPr>
+      <w:bookmarkStart w:id="14" w:name="_Toc29739847"/>
       <w:r>
         <w:t>Changement de la barre du haut du site</w:t>
       </w:r>
+      <w:bookmarkEnd w:id="14"/>
     </w:p>
     <w:p>
       <w:r>
@@ -16723,10 +17239,12 @@
       <w:pPr>
         <w:pStyle w:val="Titre2"/>
       </w:pPr>
+      <w:bookmarkStart w:id="15" w:name="_Toc29739848"/>
       <w:r>
         <w:lastRenderedPageBreak/>
         <w:t>Page de connexion (Mobile &amp; Desktop)</w:t>
       </w:r>
+      <w:bookmarkEnd w:id="15"/>
     </w:p>
     <w:p>
       <w:r>
@@ -16734,10 +17252,10 @@
           <w:noProof/>
         </w:rPr>
         <w:drawing>
-          <wp:inline distT="0" distB="0" distL="0" distR="0" wp14:anchorId="1C623FF6" wp14:editId="3F8CF5E9">
-            <wp:extent cx="5756910" cy="6012815"/>
-            <wp:effectExtent l="0" t="0" r="0" b="6985"/>
-            <wp:docPr id="32" name="Image 32" descr="C:\Users\PC-Olivier\Documents\My Screen Captures\Sans titre - 1 @ 150% (CMJNAperçu GPU) _3.jpg"/>
+          <wp:inline distT="0" distB="0" distL="0" distR="0" wp14:anchorId="34BB7872" wp14:editId="0B9658B6">
+            <wp:extent cx="5756910" cy="5632450"/>
+            <wp:effectExtent l="0" t="0" r="0" b="6350"/>
+            <wp:docPr id="2" name="Image 2" descr="C:\Users\PC-Olivier\Documents\My Screen Captures\visuel_cdc.ai @ 150% (CMJNAperçu GPU) .jpg"/>
             <wp:cNvGraphicFramePr>
               <a:graphicFrameLocks xmlns:a="http://schemas.openxmlformats.org/drawingml/2006/main" noChangeAspect="1"/>
             </wp:cNvGraphicFramePr>
@@ -16745,7 +17263,7 @@
               <a:graphicData uri="http://schemas.openxmlformats.org/drawingml/2006/picture">
                 <pic:pic xmlns:pic="http://schemas.openxmlformats.org/drawingml/2006/picture">
                   <pic:nvPicPr>
-                    <pic:cNvPr id="0" name="Picture 7" descr="C:\Users\PC-Olivier\Documents\My Screen Captures\Sans titre - 1 @ 150% (CMJNAperçu GPU) _3.jpg"/>
+                    <pic:cNvPr id="0" name="Picture 1" descr="C:\Users\PC-Olivier\Documents\My Screen Captures\visuel_cdc.ai @ 150% (CMJNAperçu GPU) .jpg"/>
                     <pic:cNvPicPr>
                       <a:picLocks noChangeAspect="1" noChangeArrowheads="1"/>
                     </pic:cNvPicPr>
@@ -16766,7 +17284,7 @@
                   <pic:spPr bwMode="auto">
                     <a:xfrm>
                       <a:off x="0" y="0"/>
-                      <a:ext cx="5756910" cy="6012815"/>
+                      <a:ext cx="5756910" cy="5632450"/>
                     </a:xfrm>
                     <a:prstGeom prst="rect">
                       <a:avLst/>
@@ -16792,19 +17310,623 @@
       <w:pPr>
         <w:pStyle w:val="Titre2"/>
       </w:pPr>
+      <w:bookmarkStart w:id="16" w:name="_Toc29739849"/>
       <w:r>
         <w:lastRenderedPageBreak/>
-        <w:t>Tableau de bord d’Administration (Dashboard du Back Office)</w:t>
+        <w:t xml:space="preserve">Tableau </w:t>
       </w:r>
+      <w:r>
+        <w:t>de bord du Back Office</w:t>
+      </w:r>
+      <w:r>
+        <w:t xml:space="preserve"> (Desktop)</w:t>
+      </w:r>
+      <w:bookmarkEnd w:id="16"/>
     </w:p>
     <w:p>
       <w:pPr>
         <w:jc w:val="center"/>
       </w:pPr>
+      <w:r>
+        <w:rPr>
+          <w:noProof/>
+        </w:rPr>
+        <w:drawing>
+          <wp:inline distT="0" distB="0" distL="0" distR="0" wp14:anchorId="6299B910" wp14:editId="1396B17B">
+            <wp:extent cx="5756910" cy="3445510"/>
+            <wp:effectExtent l="0" t="0" r="0" b="2540"/>
+            <wp:docPr id="13" name="Image 13" descr="C:\Users\PC-Olivier\Documents\My Screen Captures\visuel_cdc.ai @ 200% (CMJNAperçu GPU) _2.jpg"/>
+            <wp:cNvGraphicFramePr>
+              <a:graphicFrameLocks xmlns:a="http://schemas.openxmlformats.org/drawingml/2006/main" noChangeAspect="1"/>
+            </wp:cNvGraphicFramePr>
+            <a:graphic xmlns:a="http://schemas.openxmlformats.org/drawingml/2006/main">
+              <a:graphicData uri="http://schemas.openxmlformats.org/drawingml/2006/picture">
+                <pic:pic xmlns:pic="http://schemas.openxmlformats.org/drawingml/2006/picture">
+                  <pic:nvPicPr>
+                    <pic:cNvPr id="0" name="Picture 2" descr="C:\Users\PC-Olivier\Documents\My Screen Captures\visuel_cdc.ai @ 200% (CMJNAperçu GPU) _2.jpg"/>
+                    <pic:cNvPicPr>
+                      <a:picLocks noChangeAspect="1" noChangeArrowheads="1"/>
+                    </pic:cNvPicPr>
+                  </pic:nvPicPr>
+                  <pic:blipFill>
+                    <a:blip r:embed="rId40">
+                      <a:extLst>
+                        <a:ext uri="{28A0092B-C50C-407E-A947-70E740481C1C}">
+                          <a14:useLocalDpi xmlns:a14="http://schemas.microsoft.com/office/drawing/2010/main" val="0"/>
+                        </a:ext>
+                      </a:extLst>
+                    </a:blip>
+                    <a:srcRect/>
+                    <a:stretch>
+                      <a:fillRect/>
+                    </a:stretch>
+                  </pic:blipFill>
+                  <pic:spPr bwMode="auto">
+                    <a:xfrm>
+                      <a:off x="0" y="0"/>
+                      <a:ext cx="5756910" cy="3445510"/>
+                    </a:xfrm>
+                    <a:prstGeom prst="rect">
+                      <a:avLst/>
+                    </a:prstGeom>
+                    <a:noFill/>
+                    <a:ln>
+                      <a:noFill/>
+                    </a:ln>
+                  </pic:spPr>
+                </pic:pic>
+              </a:graphicData>
+            </a:graphic>
+          </wp:inline>
+        </w:drawing>
+      </w:r>
     </w:p>
+    <w:p>
+      <w:pPr>
+        <w:rPr>
+          <w:rFonts w:ascii="Lato" w:eastAsiaTheme="majorEastAsia" w:hAnsi="Lato" w:cstheme="majorBidi"/>
+          <w:sz w:val="28"/>
+          <w:szCs w:val="26"/>
+        </w:rPr>
+      </w:pPr>
+      <w:r>
+        <w:br w:type="page"/>
+      </w:r>
+    </w:p>
+    <w:p>
+      <w:pPr>
+        <w:pStyle w:val="Titre1"/>
+      </w:pPr>
+      <w:bookmarkStart w:id="17" w:name="_Toc29739850"/>
+      <w:r>
+        <w:lastRenderedPageBreak/>
+        <w:t>Optimisation SEO</w:t>
+      </w:r>
+      <w:bookmarkEnd w:id="17"/>
+    </w:p>
+    <w:p>
+      <w:r>
+        <w:t>Il est aujourd’hui indispensable d’avoir un site maximis</w:t>
+      </w:r>
+      <w:r>
+        <w:t>é</w:t>
+      </w:r>
+      <w:r>
+        <w:t xml:space="preserve"> pour le référencement naturel</w:t>
+      </w:r>
+      <w:r>
+        <w:t>.</w:t>
+      </w:r>
+      <w:r>
+        <w:t xml:space="preserve"> </w:t>
+      </w:r>
+      <w:r>
+        <w:t>C</w:t>
+      </w:r>
+      <w:r>
+        <w:t>’est pour cela, les optimisations de référencement suivantes seront appliquées</w:t>
+      </w:r>
+      <w:r>
+        <w:t> :</w:t>
+      </w:r>
+    </w:p>
+    <w:p>
+      <w:pPr>
+        <w:pStyle w:val="Paragraphedeliste"/>
+        <w:numPr>
+          <w:ilvl w:val="0"/>
+          <w:numId w:val="17"/>
+        </w:numPr>
+      </w:pPr>
+      <w:r>
+        <w:t>Vérification que le site reste mobile-</w:t>
+      </w:r>
+      <w:proofErr w:type="spellStart"/>
+      <w:r>
+        <w:t>frendly</w:t>
+      </w:r>
+      <w:proofErr w:type="spellEnd"/>
+      <w:r>
+        <w:t xml:space="preserve"> sur chaque </w:t>
+      </w:r>
+      <w:r>
+        <w:t>page</w:t>
+      </w:r>
+    </w:p>
+    <w:p>
+      <w:pPr>
+        <w:pStyle w:val="Paragraphedeliste"/>
+        <w:numPr>
+          <w:ilvl w:val="0"/>
+          <w:numId w:val="17"/>
+        </w:numPr>
+      </w:pPr>
+      <w:r>
+        <w:t>Création d’un sitemap.xml</w:t>
+      </w:r>
+    </w:p>
+    <w:p>
+      <w:pPr>
+        <w:pStyle w:val="Paragraphedeliste"/>
+        <w:numPr>
+          <w:ilvl w:val="0"/>
+          <w:numId w:val="17"/>
+        </w:numPr>
+      </w:pPr>
+      <w:r>
+        <w:t>Création d’un robot.txt</w:t>
+      </w:r>
+    </w:p>
+    <w:p>
+      <w:pPr>
+        <w:pStyle w:val="Paragraphedeliste"/>
+        <w:numPr>
+          <w:ilvl w:val="0"/>
+          <w:numId w:val="17"/>
+        </w:numPr>
+      </w:pPr>
+      <w:r>
+        <w:t xml:space="preserve">Ajout du site sur Google </w:t>
+      </w:r>
+      <w:proofErr w:type="spellStart"/>
+      <w:r>
+        <w:t>Search</w:t>
+      </w:r>
+      <w:proofErr w:type="spellEnd"/>
+      <w:r>
+        <w:t xml:space="preserve"> Console</w:t>
+      </w:r>
+    </w:p>
+    <w:p>
+      <w:pPr>
+        <w:pStyle w:val="Paragraphedeliste"/>
+        <w:numPr>
+          <w:ilvl w:val="0"/>
+          <w:numId w:val="17"/>
+        </w:numPr>
+      </w:pPr>
+      <w:r>
+        <w:t>Ajout du site sur Google Analytics</w:t>
+      </w:r>
+    </w:p>
+    <w:p>
+      <w:pPr>
+        <w:pStyle w:val="Paragraphedeliste"/>
+        <w:numPr>
+          <w:ilvl w:val="0"/>
+          <w:numId w:val="17"/>
+        </w:numPr>
+      </w:pPr>
+      <w:r>
+        <w:t>Ajout d’un script de suivi pour Google Analytics</w:t>
+      </w:r>
+    </w:p>
+    <w:p>
+      <w:pPr>
+        <w:pStyle w:val="Paragraphedeliste"/>
+        <w:numPr>
+          <w:ilvl w:val="0"/>
+          <w:numId w:val="17"/>
+        </w:numPr>
+      </w:pPr>
+      <w:r>
+        <w:t xml:space="preserve">Ajout d’une balise </w:t>
+      </w:r>
+      <w:proofErr w:type="spellStart"/>
+      <w:r>
+        <w:t>meta</w:t>
+      </w:r>
+      <w:proofErr w:type="spellEnd"/>
+      <w:r>
+        <w:t xml:space="preserve"> </w:t>
+      </w:r>
+      <w:proofErr w:type="spellStart"/>
+      <w:r>
+        <w:t>desciption</w:t>
+      </w:r>
+      <w:proofErr w:type="spellEnd"/>
+      <w:r>
+        <w:t xml:space="preserve"> dans le header</w:t>
+      </w:r>
+    </w:p>
+    <w:p>
+      <w:pPr>
+        <w:pStyle w:val="Paragraphedeliste"/>
+        <w:numPr>
+          <w:ilvl w:val="0"/>
+          <w:numId w:val="17"/>
+        </w:numPr>
+      </w:pPr>
+      <w:r>
+        <w:t>Utilisation d’URLs courte et descriptive</w:t>
+      </w:r>
+    </w:p>
+    <w:p>
+      <w:pPr>
+        <w:pStyle w:val="Paragraphedeliste"/>
+        <w:numPr>
+          <w:ilvl w:val="0"/>
+          <w:numId w:val="17"/>
+        </w:numPr>
+      </w:pPr>
+      <w:r>
+        <w:t xml:space="preserve">Titre de page (Balise </w:t>
+      </w:r>
+      <w:proofErr w:type="spellStart"/>
+      <w:r>
+        <w:t>title</w:t>
+      </w:r>
+      <w:proofErr w:type="spellEnd"/>
+      <w:r>
+        <w:t xml:space="preserve">) efficace et </w:t>
+      </w:r>
+      <w:r>
+        <w:t>succincte</w:t>
+      </w:r>
+    </w:p>
+    <w:p>
+      <w:pPr>
+        <w:pStyle w:val="Paragraphedeliste"/>
+        <w:numPr>
+          <w:ilvl w:val="0"/>
+          <w:numId w:val="17"/>
+        </w:numPr>
+      </w:pPr>
+      <w:r>
+        <w:t>Respect de la hiérarchie des balises de titres (h1 &gt; h2 &gt; h3)</w:t>
+      </w:r>
+    </w:p>
+    <w:p>
+      <w:pPr>
+        <w:pStyle w:val="Paragraphedeliste"/>
+        <w:numPr>
+          <w:ilvl w:val="0"/>
+          <w:numId w:val="17"/>
+        </w:numPr>
+      </w:pPr>
+      <w:r>
+        <w:t>Utilisation d’un seul h1 par page</w:t>
+      </w:r>
+    </w:p>
+    <w:p>
+      <w:pPr>
+        <w:pStyle w:val="Paragraphedeliste"/>
+        <w:numPr>
+          <w:ilvl w:val="0"/>
+          <w:numId w:val="17"/>
+        </w:numPr>
+      </w:pPr>
+      <w:r>
+        <w:t>Utilisation de mots clefs dans les balises de titre</w:t>
+      </w:r>
+    </w:p>
+    <w:p>
+      <w:pPr>
+        <w:pStyle w:val="Paragraphedeliste"/>
+        <w:numPr>
+          <w:ilvl w:val="0"/>
+          <w:numId w:val="17"/>
+        </w:numPr>
+      </w:pPr>
+      <w:r>
+        <w:t>Vérification de la pertinence des liens interne et externe</w:t>
+      </w:r>
+    </w:p>
+    <w:p>
+      <w:pPr>
+        <w:pStyle w:val="Paragraphedeliste"/>
+        <w:numPr>
+          <w:ilvl w:val="0"/>
+          <w:numId w:val="17"/>
+        </w:numPr>
+      </w:pPr>
+      <w:r>
+        <w:t xml:space="preserve">Ajouts d’un attribut alt et </w:t>
+      </w:r>
+      <w:proofErr w:type="spellStart"/>
+      <w:r>
+        <w:t>title</w:t>
+      </w:r>
+      <w:proofErr w:type="spellEnd"/>
+      <w:r>
+        <w:t xml:space="preserve"> sur chaque image</w:t>
+      </w:r>
+    </w:p>
+    <w:p>
+      <w:pPr>
+        <w:pStyle w:val="Paragraphedeliste"/>
+        <w:numPr>
+          <w:ilvl w:val="0"/>
+          <w:numId w:val="17"/>
+        </w:numPr>
+      </w:pPr>
+      <w:r>
+        <w:t>Optimisation des images pour chargement rapide</w:t>
+      </w:r>
+    </w:p>
+    <w:p>
+      <w:pPr>
+        <w:pStyle w:val="Paragraphedeliste"/>
+        <w:numPr>
+          <w:ilvl w:val="0"/>
+          <w:numId w:val="17"/>
+        </w:numPr>
+      </w:pPr>
+      <w:r>
+        <w:t>Vérification que le contenu des pages reste pertinent et lisible</w:t>
+      </w:r>
+    </w:p>
+    <w:p>
+      <w:pPr>
+        <w:pStyle w:val="Paragraphedeliste"/>
+        <w:numPr>
+          <w:ilvl w:val="0"/>
+          <w:numId w:val="17"/>
+        </w:numPr>
+      </w:pPr>
+      <w:r>
+        <w:t>Validation W3C des différentes pages et correction des différentes erreurs</w:t>
+      </w:r>
+    </w:p>
+    <w:p>
+      <w:pPr>
+        <w:pStyle w:val="Paragraphedeliste"/>
+        <w:numPr>
+          <w:ilvl w:val="0"/>
+          <w:numId w:val="17"/>
+        </w:numPr>
+      </w:pPr>
+      <w:r>
+        <w:t>Utilisation d’un Protocol SSL (changement de http vers https)</w:t>
+      </w:r>
+    </w:p>
+    <w:p/>
+    <w:p>
+      <w:r>
+        <w:t xml:space="preserve">Nous avons également sélectionné une liste de termes clefs, sur lesquelles le site </w:t>
+      </w:r>
+      <w:r>
+        <w:br/>
+      </w:r>
+      <w:r>
+        <w:t xml:space="preserve">beauté-naturelle.fr pourrait utiliser dans le cadre d’une campagne Google </w:t>
+      </w:r>
+      <w:proofErr w:type="spellStart"/>
+      <w:r>
+        <w:t>Adwords</w:t>
+      </w:r>
+      <w:proofErr w:type="spellEnd"/>
+      <w:r>
+        <w:t> :</w:t>
+      </w:r>
+    </w:p>
+    <w:p>
+      <w:pPr>
+        <w:rPr>
+          <w:i/>
+          <w:color w:val="00B050"/>
+        </w:rPr>
+      </w:pPr>
+      <w:r>
+        <w:rPr>
+          <w:i/>
+          <w:color w:val="00B050"/>
+        </w:rPr>
+        <w:t xml:space="preserve">Beauté naturelle, beauté naturelle Colmar, Institut de beauté, institut Colmar, institut bio, cosmétique bio, soins bio, cosmétique naturelle, soins huiles essentielles, </w:t>
+      </w:r>
+      <w:proofErr w:type="spellStart"/>
+      <w:r>
+        <w:rPr>
+          <w:i/>
+          <w:color w:val="00B050"/>
+        </w:rPr>
+        <w:t>Carita</w:t>
+      </w:r>
+      <w:proofErr w:type="spellEnd"/>
+      <w:r>
+        <w:rPr>
+          <w:i/>
+          <w:color w:val="00B050"/>
+        </w:rPr>
+        <w:t>, soins femmes, soins hommes, massage, massage naturelle, marques bio, espace bio, épilations, soins regard, soins mains et pieds, soins visage, minceur Colmar, spa Colmar.</w:t>
+      </w:r>
+    </w:p>
+    <w:p/>
+    <w:p/>
+    <w:p>
+      <w:pPr>
+        <w:pStyle w:val="Paragraphedeliste"/>
+        <w:ind w:left="1065"/>
+      </w:pPr>
+    </w:p>
+    <w:p>
+      <w:pPr>
+        <w:pStyle w:val="Paragraphedeliste"/>
+        <w:ind w:left="1065"/>
+      </w:pPr>
+    </w:p>
+    <w:p>
+      <w:pPr>
+        <w:pStyle w:val="Paragraphedeliste"/>
+        <w:ind w:left="1065"/>
+      </w:pPr>
+    </w:p>
+    <w:p>
+      <w:r>
+        <w:br w:type="page"/>
+      </w:r>
+    </w:p>
+    <w:p>
+      <w:pPr>
+        <w:pStyle w:val="Titre1"/>
+      </w:pPr>
+      <w:bookmarkStart w:id="18" w:name="_Toc29739851"/>
+      <w:r>
+        <w:lastRenderedPageBreak/>
+        <w:t>Cybersécurité</w:t>
+      </w:r>
+      <w:bookmarkEnd w:id="18"/>
+    </w:p>
+    <w:p>
+      <w:r>
+        <w:t>Des mesures de cybersécurité seront implantées pour protéger le site de divers risques, trouver ci-dessous une liste des mesures appliquées :</w:t>
+      </w:r>
+    </w:p>
+    <w:p>
+      <w:pPr>
+        <w:pStyle w:val="Paragraphedeliste"/>
+        <w:numPr>
+          <w:ilvl w:val="0"/>
+          <w:numId w:val="17"/>
+        </w:numPr>
+      </w:pPr>
+      <w:r>
+        <w:t>Seuls les mots de passe fort seront autoris</w:t>
+      </w:r>
+      <w:r>
+        <w:t>és</w:t>
+      </w:r>
+      <w:r>
+        <w:t xml:space="preserve"> lors de la création du compte (Au moins une </w:t>
+      </w:r>
+      <w:proofErr w:type="spellStart"/>
+      <w:r>
+        <w:t>Majscule</w:t>
+      </w:r>
+      <w:proofErr w:type="spellEnd"/>
+      <w:r>
+        <w:t>, un chiffre, un caractère spécial et minimum 8 caractères.)</w:t>
+      </w:r>
+    </w:p>
+    <w:p>
+      <w:pPr>
+        <w:pStyle w:val="Paragraphedeliste"/>
+        <w:numPr>
+          <w:ilvl w:val="0"/>
+          <w:numId w:val="17"/>
+        </w:numPr>
+      </w:pPr>
+      <w:r>
+        <w:t xml:space="preserve">Utilisation d’un Algorithme d’encryptage pour stocker les </w:t>
+      </w:r>
+      <w:bookmarkStart w:id="19" w:name="_GoBack"/>
+      <w:bookmarkEnd w:id="19"/>
+      <w:r>
+        <w:t xml:space="preserve">mots </w:t>
+      </w:r>
+      <w:r>
+        <w:t xml:space="preserve">de </w:t>
+      </w:r>
+      <w:r>
+        <w:t>passe utilisateurs dans la base de données (SHA1)</w:t>
+      </w:r>
+    </w:p>
+    <w:p>
+      <w:pPr>
+        <w:pStyle w:val="Paragraphedeliste"/>
+        <w:numPr>
+          <w:ilvl w:val="0"/>
+          <w:numId w:val="17"/>
+        </w:numPr>
+      </w:pPr>
+      <w:r>
+        <w:t xml:space="preserve">Protection contre les injections SQL (utilisation de requête SQL préparé et utilisation de la fonction PHP </w:t>
+      </w:r>
+      <w:proofErr w:type="spellStart"/>
+      <w:r>
+        <w:t>htmlentites</w:t>
+      </w:r>
+      <w:proofErr w:type="spellEnd"/>
+      <w:r>
+        <w:t>)</w:t>
+      </w:r>
+    </w:p>
+    <w:p>
+      <w:pPr>
+        <w:pStyle w:val="Paragraphedeliste"/>
+        <w:numPr>
+          <w:ilvl w:val="0"/>
+          <w:numId w:val="17"/>
+        </w:numPr>
+      </w:pPr>
+      <w:r>
+        <w:t xml:space="preserve">Gestions des droits dans chaque dossier (chmod, </w:t>
+      </w:r>
+      <w:proofErr w:type="spellStart"/>
+      <w:r>
+        <w:t>htaccess</w:t>
+      </w:r>
+      <w:proofErr w:type="spellEnd"/>
+      <w:r>
+        <w:t>)</w:t>
+      </w:r>
+    </w:p>
+    <w:p>
+      <w:pPr>
+        <w:pStyle w:val="Paragraphedeliste"/>
+        <w:numPr>
+          <w:ilvl w:val="0"/>
+          <w:numId w:val="17"/>
+        </w:numPr>
+      </w:pPr>
+      <w:r>
+        <w:t>Utilisation d’un reCAPTCHA pour la connexion (Protection contre la brute force)</w:t>
+      </w:r>
+    </w:p>
+    <w:p>
+      <w:pPr>
+        <w:pStyle w:val="Paragraphedeliste"/>
+        <w:numPr>
+          <w:ilvl w:val="0"/>
+          <w:numId w:val="17"/>
+        </w:numPr>
+      </w:pPr>
+      <w:r>
+        <w:t>Utilisation d’un reCAPTCHA pour le formulaire de contact (Google reCAPTCHA v3)</w:t>
+      </w:r>
+    </w:p>
+    <w:p>
+      <w:pPr>
+        <w:pStyle w:val="Paragraphedeliste"/>
+        <w:numPr>
+          <w:ilvl w:val="0"/>
+          <w:numId w:val="17"/>
+        </w:numPr>
+      </w:pPr>
+      <w:r>
+        <w:t>Non indexation des pages et dossier réservés aux administrateurs et fonctionnement du site.</w:t>
+      </w:r>
+    </w:p>
+    <w:p>
+      <w:pPr>
+        <w:pStyle w:val="Paragraphedeliste"/>
+        <w:ind w:left="1065"/>
+      </w:pPr>
+    </w:p>
+    <w:p/>
     <w:sectPr>
-      <w:headerReference w:type="default" r:id="rId40"/>
-      <w:footerReference w:type="default" r:id="rId41"/>
+      <w:headerReference w:type="default" r:id="rId41"/>
+      <w:footerReference w:type="default" r:id="rId42"/>
       <w:pgSz w:w="11906" w:h="16838"/>
       <w:pgMar w:top="1417" w:right="1417" w:bottom="1417" w:left="1417" w:header="708" w:footer="708" w:gutter="0"/>
       <w:pgNumType w:start="0"/>
@@ -28026,7 +29148,7 @@
 </file>
 
 <file path=customXml/itemProps1.xml><?xml version="1.0" encoding="utf-8"?>
-<ds:datastoreItem xmlns:ds="http://schemas.openxmlformats.org/officeDocument/2006/customXml" ds:itemID="{9398B2C7-E74E-478C-9148-F447ABF2A886}">
+<ds:datastoreItem xmlns:ds="http://schemas.openxmlformats.org/officeDocument/2006/customXml" ds:itemID="{24DB06FA-61D1-4A59-8773-DE2A193B10F3}">
   <ds:schemaRefs>
     <ds:schemaRef ds:uri="http://schemas.openxmlformats.org/officeDocument/2006/bibliography"/>
   </ds:schemaRefs>

</xml_diff>